<commit_message>
inicio do que é
</commit_message>
<xml_diff>
--- a/Seminário/Rascunho Douglas/Seminario Raciocínio Baseado em Casos Douglas.docx
+++ b/Seminário/Rascunho Douglas/Seminario Raciocínio Baseado em Casos Douglas.docx
@@ -818,39 +818,122 @@
     <w:p>
       <w:pPr>
         <w:pStyle w:val="Corpodetexto"/>
-        <w:rPr>
-          <w:lang w:val="en-US"/>
-        </w:rPr>
-      </w:pPr>
-      <w:r>
-        <w:rPr>
-          <w:highlight w:val="cyan"/>
-          <w:lang w:val="pt-BR"/>
-        </w:rPr>
-        <w:t>Parte Douglas</w:t>
-      </w:r>
-      <w:r>
-        <w:rPr>
-          <w:lang w:val="pt-BR"/>
-        </w:rPr>
+      </w:pPr>
+      <w:r>
+        <w:rPr>
+          <w:lang w:val="pt-BR"/>
+        </w:rPr>
+        <w:t xml:space="preserve">A todo momento o ser humano se baseia </w:t>
+      </w:r>
+      <w:r>
+        <w:rPr>
+          <w:lang w:val="pt-BR"/>
+        </w:rPr>
+        <w:t xml:space="preserve">em momentos passados vividos, </w:t>
+      </w:r>
+      <w:r>
+        <w:rPr>
+          <w:lang w:val="pt-BR"/>
+        </w:rPr>
+        <w:t>presenciados</w:t>
+      </w:r>
+      <w:r>
+        <w:rPr>
+          <w:lang w:val="pt-BR"/>
+        </w:rPr>
+        <w:t xml:space="preserve"> ou estudados</w:t>
+      </w:r>
+      <w:r>
+        <w:rPr>
+          <w:lang w:val="pt-BR"/>
+        </w:rPr>
+        <w:t xml:space="preserve"> para tomar decisões, solucionando os seus problemas. Além do fato de que ele aprende ainda mais com cada </w:t>
+      </w:r>
+      <w:r>
+        <w:rPr>
+          <w:lang w:val="pt-BR"/>
+        </w:rPr>
+        <w:t>nova</w:t>
+      </w:r>
+      <w:r>
+        <w:rPr>
+          <w:lang w:val="pt-BR"/>
+        </w:rPr>
+        <w:t xml:space="preserve"> situação.</w:t>
+      </w:r>
+      <w:r>
         <w:t xml:space="preserve"> </w:t>
       </w:r>
-      <w:r>
-        <w:t>Before</w:t>
-      </w:r>
-      <w:r>
-        <w:t xml:space="preserve"> you begin to format your paper, first write and save the content as a separate text file. </w:t>
-      </w:r>
-      <w:r>
-        <w:rPr>
-          <w:lang w:val="en-US"/>
-        </w:rPr>
-        <w:t>Complete all content and organizational editing before formatting. Please note sections A-D below for more information on proofreading, spelling and grammar.</w:t>
-      </w:r>
     </w:p>
     <w:p>
       <w:pPr>
         <w:pStyle w:val="Corpodetexto"/>
+        <w:rPr>
+          <w:lang w:val="pt-BR"/>
+        </w:rPr>
+      </w:pPr>
+      <w:r>
+        <w:rPr>
+          <w:lang w:val="pt-BR"/>
+        </w:rPr>
+        <w:t>O Raciocino baseado em casos (RBC) tem como seu maior objetivo a resolução de problemas baseadas nas experiências passadas. Solucionando cada caso recuperando de sua base de casos, situações semelhantes e adaptando as soluções bem-sucedidas para a situação atual. Ainda mais, se a solução adaptada for bem-sucedida, ela será armazenada na base de casos para ser consultada em situações futuras.</w:t>
+      </w:r>
+    </w:p>
+    <w:p>
+      <w:pPr>
+        <w:pStyle w:val="Corpodetexto"/>
+        <w:rPr>
+          <w:lang w:val="pt-BR"/>
+        </w:rPr>
+      </w:pPr>
+      <w:r>
+        <w:rPr>
+          <w:lang w:val="pt-BR"/>
+        </w:rPr>
+        <w:t>RBC possui sua base de casos em constante evolução</w:t>
+      </w:r>
+      <w:r>
+        <w:rPr>
+          <w:lang w:val="pt-BR"/>
+        </w:rPr>
+        <w:t>, armazenando novos casos a cada situação. Diferentemente de outros sistemas que utilizam métodos diretos e pré-determinados “IF THEN”.</w:t>
+      </w:r>
+    </w:p>
+    <w:p>
+      <w:pPr>
+        <w:pStyle w:val="Corpodetexto"/>
+        <w:rPr>
+          <w:lang w:val="pt-BR"/>
+        </w:rPr>
+      </w:pPr>
+      <w:r>
+        <w:rPr>
+          <w:lang w:val="pt-BR"/>
+        </w:rPr>
+        <w:t>Fazendo uma analogia com um cenário corriqueiro para nós e que acaba passando despercebido no nosso dia a dia</w:t>
+      </w:r>
+      <w:r>
+        <w:rPr>
+          <w:lang w:val="pt-BR"/>
+        </w:rPr>
+        <w:t>, e ele é</w:t>
+      </w:r>
+      <w:r>
+        <w:rPr>
+          <w:lang w:val="pt-BR"/>
+        </w:rPr>
+        <w:t xml:space="preserve"> um raciocino baseado em casos. Você sabe que ferver leite geralmente faz com que ele transborde do recipiente e derrame. Por isso é preciso controlar a temperatura para que isso não ocorra, geralmente desligando a fonte de calor. Agora você está fazendo uma receita de molho bechamel. Apesar de todos os outros ingredientes, sua receita possui muito leite. </w:t>
+      </w:r>
+      <w:r>
+        <w:rPr>
+          <w:lang w:val="pt-BR"/>
+        </w:rPr>
+        <w:t>Assim que ele chega a sua temperatura de ebulição e ameaça a transbordar, você faz uma analogia com o leite fervendo e desliga a fonte de calor e o problema é solucionado. Agora você sabe que tanto para ferver o leite sem derramar quanto para preparar o molho bechamel é necessário desligar a fonte de calor ao chegar em sua temperatura de ebulição.</w:t>
+      </w:r>
+    </w:p>
+    <w:p>
+      <w:pPr>
+        <w:pStyle w:val="Corpodetexto"/>
       </w:pPr>
       <w:r>
         <w:t>Keep your text and graphic files separate until after the text has been formatted and styled. Do not use hard tabs, and limit use of hard returns to only one return at the end of a paragraph. Do not add any kind of pagination anywhere in the paper. Do not number text heads-the template will do that for you.</w:t>
@@ -894,7 +977,11 @@
         <w:t>either</w:t>
       </w:r>
       <w:r>
-        <w:t xml:space="preserve"> SI (MKS) or CGS as primary units. (SI units are encouraged.) English units may be used as secondary units (in parentheses). An exception would be the use of English units as identifiers in trade, such as “3.5-inch disk drive”.</w:t>
+        <w:t xml:space="preserve"> SI (MKS) or CGS as primary units. (SI units are encouraged.) English units may be used as </w:t>
+      </w:r>
+      <w:r>
+        <w:lastRenderedPageBreak/>
+        <w:t>secondary units (in parentheses). An exception would be the use of English units as identifiers in trade, such as “3.5-inch disk drive”.</w:t>
       </w:r>
     </w:p>
     <w:p>
@@ -958,7 +1045,6 @@
         </w:rPr>
       </w:pPr>
       <w:r>
-        <w:lastRenderedPageBreak/>
         <w:t>Number equations consecutively. Equation numbers, within parentheses, are to position flush right, as in (1), using a right tab stop. To make your equations more compact, you may use the solidus ( / ), the exp function, or appropriate exponents. Italicize Roman symbols for quantities and variables, but not Greek symbols. Use a long dash rather than a hyphen for a minus sign. Punctuate equations with commas or periods when they are part of a sentence, as in</w:t>
       </w:r>
       <w:r>
@@ -1455,7 +1541,11 @@
         <w:pStyle w:val="Corpodetexto"/>
       </w:pPr>
       <w:r>
-        <w:t>Component heads identify the different components of your paper and are not topically subordinate to each other. Examples include Acknowledgments and References and, for these, the correct style to use is “Heading 5”. Use “figure caption” for your Figure captions, and “table head” for your table title. Run-in heads, such as “Abstract”, will require you to apply a style (in this case, italic) in addition to the style provided by the drop down menu to differentiate the head from the text.</w:t>
+        <w:t xml:space="preserve">Component heads identify the different components of your paper and are not topically subordinate to each other. </w:t>
+      </w:r>
+      <w:r>
+        <w:lastRenderedPageBreak/>
+        <w:t>Examples include Acknowledgments and References and, for these, the correct style to use is “Heading 5”. Use “figure caption” for your Figure captions, and “table head” for your table title. Run-in heads, such as “Abstract”, will require you to apply a style (in this case, italic) in addition to the style provided by the drop down menu to differentiate the head from the text.</w:t>
       </w:r>
     </w:p>
     <w:p>
@@ -1488,14 +1578,7 @@
         <w:rPr>
           <w:i w:val="0"/>
         </w:rPr>
-        <w:t xml:space="preserve">Place figures and tables at the top and bottom of columns. Avoid placing them in the middle of columns. Large figures and tables may span across both columns. Figure captions should be below the </w:t>
-      </w:r>
-      <w:r>
-        <w:rPr>
-          <w:i w:val="0"/>
-        </w:rPr>
-        <w:lastRenderedPageBreak/>
-        <w:t>figures; table heads should appear above the tables. Insert figures and tables after they are cited in the text. Use the abbreviation “Fig. 1”, even at the beginning of a sentence.</w:t>
+        <w:t>Place figures and tables at the top and bottom of columns. Avoid placing them in the middle of columns. Large figures and tables may span across both columns. Figure captions should be below the figures; table heads should appear above the tables. Insert figures and tables after they are cited in the text. Use the abbreviation “Fig. 1”, even at the beginning of a sentence.</w:t>
       </w:r>
     </w:p>
     <w:p>
@@ -1813,7 +1896,10 @@
         <w:t xml:space="preserve"> </w:t>
       </w:r>
       <w:r>
-        <w:t>After the text edit has been completed, the paper is ready for the template. Duplicate the template file by using the Save As command, and use the naming convention prescribed by your conference for the name of your paper. In this newly created file, highlight all of the contents and import your prepared text file. You are now ready to style your paper; use the scroll down window on the left of the MS Word Formatting toolbar.</w:t>
+        <w:t xml:space="preserve">After the text edit has been completed, the paper is ready for the template. Duplicate the template file by using the Save As command, and use the naming convention prescribed by your conference for the name of your paper. In this newly created file, highlight all of the contents and import your prepared text file. You are now ready to style your paper; use the scroll down window on the left of the MS Word </w:t>
+      </w:r>
+      <w:r>
+        <w:t>Formatting toolbar.</w:t>
       </w:r>
       <w:r>
         <w:t xml:space="preserve"> </w:t>
@@ -1931,10 +2017,7 @@
         <w:t xml:space="preserve"> </w:t>
       </w:r>
       <w:r>
-        <w:t xml:space="preserve">After the text edit has been completed, the paper is ready for the template. Duplicate the template file by </w:t>
-      </w:r>
-      <w:r>
-        <w:t>using the Save As command, and use the naming convention prescribed by your conference</w:t>
+        <w:t>After the text edit has been completed, the paper is ready for the template. Duplicate the template file by using the Save As command, and use the naming convention prescribed by your conference</w:t>
       </w:r>
     </w:p>
     <w:p>
@@ -4641,7 +4724,7 @@
 </file>
 
 <file path=customXml/itemProps1.xml><?xml version="1.0" encoding="utf-8"?>
-<ds:datastoreItem xmlns:ds="http://purl.oclc.org/ooxml/officeDocument/customXml" ds:itemID="{7692490E-3C5F-4263-BC9F-5D2BC9896B07}">
+<ds:datastoreItem xmlns:ds="http://purl.oclc.org/ooxml/officeDocument/customXml" ds:itemID="{F259CCEB-001C-42FA-96A1-14B21CB1FD8C}">
   <ds:schemaRefs>
     <ds:schemaRef ds:uri="http://schemas.openxmlformats.org/officeDocument/2006/bibliography"/>
   </ds:schemaRefs>

</xml_diff>

<commit_message>
finalizada escrita pessoal do artigo, faltam as referencias teoricas e visuais.
</commit_message>
<xml_diff>
--- a/Seminário/Rascunho Douglas/Seminario Raciocínio Baseado em Casos Douglas.docx
+++ b/Seminário/Rascunho Douglas/Seminario Raciocínio Baseado em Casos Douglas.docx
@@ -936,324 +936,19 @@
         <w:pStyle w:val="Corpodetexto"/>
       </w:pPr>
       <w:r>
-        <w:t>Keep your text and graphic files separate until after the text has been formatted and styled. Do not use hard tabs, and limit use of hard returns to only one return at the end of a paragraph. Do not add any kind of pagination anywhere in the paper. Do not number text heads-the template will do that for you.</w:t>
-      </w:r>
-    </w:p>
-    <w:p>
-      <w:pPr>
-        <w:pStyle w:val="Ttulo2"/>
-      </w:pPr>
-      <w:r>
-        <w:t>Abbreviations</w:t>
-      </w:r>
-      <w:r>
-        <w:t xml:space="preserve"> and Acronyms</w:t>
-      </w:r>
-    </w:p>
-    <w:p>
-      <w:pPr>
-        <w:pStyle w:val="Corpodetexto"/>
-      </w:pPr>
-      <w:r>
-        <w:t>Define abbreviations and acronyms the first time they are used in the text, even after they have been defined in the abstract. Abbreviations such as IEEE, SI, MKS, CGS, sc, dc, and rms do not have to be defined. Do not use abbreviations in the title or heads unless they are unavoidable.</w:t>
-      </w:r>
-    </w:p>
-    <w:p>
-      <w:pPr>
-        <w:pStyle w:val="Ttulo2"/>
-      </w:pPr>
-      <w:r>
-        <w:t>Units</w:t>
-      </w:r>
-    </w:p>
-    <w:p>
-      <w:pPr>
-        <w:pStyle w:val="bulletlist"/>
-      </w:pPr>
-      <w:r>
-        <w:t xml:space="preserve">Use </w:t>
-      </w:r>
-      <w:r>
-        <w:t>either</w:t>
-      </w:r>
-      <w:r>
-        <w:t xml:space="preserve"> SI (MKS) or CGS as primary units. (SI units are encouraged.) English units may be used as </w:t>
-      </w:r>
+        <w:rPr>
+          <w:lang w:val="pt-BR"/>
+        </w:rPr>
+        <w:t>A estrutura da base de casos é bem simples, é feita uma lista de descrições de cada caso com suas respectivas soluções. A complexidade da base está na forma de sua organização e indexação para que seja possível detectar similaridade. A medida de similaridade é o que faz a RBC conseguir solucionar problemas adaptando suas experiências onde são combinadas as informações da base de casos com o caso a ser solucionado. É possível presumir que problemas semelhantes tenham soluções semelhantes. Muito difícil ocorrerem soluções idênticas, já dificilmente os problemas são exatamente iguais, surgindo a necessidade de adaptação para satisfação dos requisitos.</w:t>
+      </w:r>
+      <w:bookmarkStart w:id="0" w:name="_Hlk11566733"/>
+    </w:p>
+    <w:p>
+      <w:pPr>
+        <w:pStyle w:val="Ttulo1"/>
+      </w:pPr>
       <w:r>
         <w:lastRenderedPageBreak/>
-        <w:t>secondary units (in parentheses). An exception would be the use of English units as identifiers in trade, such as “3.5-inch disk drive”.</w:t>
-      </w:r>
-    </w:p>
-    <w:p>
-      <w:pPr>
-        <w:pStyle w:val="bulletlist"/>
-      </w:pPr>
-      <w:r>
-        <w:t>Avoid combining SI and CGS units, such as current in amperes and magnetic field in oersteds. This often leads to confusion because equations do not balance dimensionally. If you must use mixed units, clearly state the units for each quantity that you use in an equation.</w:t>
-      </w:r>
-    </w:p>
-    <w:p>
-      <w:pPr>
-        <w:pStyle w:val="bulletlist"/>
-      </w:pPr>
-      <w:r>
-        <w:t>Do not mix complete spellings and abbreviations of units: “Wb/m2” or “webers per square meter”, not “webers/m2”.  Spell out units when they appear in text: “. . . a few henries”, not “. . . a few H”.</w:t>
-      </w:r>
-    </w:p>
-    <w:p>
-      <w:pPr>
-        <w:pStyle w:val="bulletlist"/>
-      </w:pPr>
-      <w:r>
-        <w:t xml:space="preserve">Use a zero before decimal points: “0.25”, not “.25”. Use “cm3”, not “cc”. </w:t>
-      </w:r>
-      <w:r>
-        <w:t>(</w:t>
-      </w:r>
-      <w:r>
-        <w:rPr>
-          <w:i/>
-          <w:iCs/>
-        </w:rPr>
-        <w:t>bullet list</w:t>
-      </w:r>
-      <w:r>
-        <w:t>)</w:t>
-      </w:r>
-    </w:p>
-    <w:p>
-      <w:pPr>
-        <w:pStyle w:val="Ttulo2"/>
-      </w:pPr>
-      <w:r>
-        <w:t>Equations</w:t>
-      </w:r>
-    </w:p>
-    <w:p>
-      <w:pPr>
-        <w:pStyle w:val="Corpodetexto"/>
-      </w:pPr>
-      <w:r>
-        <w:t>The equations are an exception to the prescribed specifications of this template. You will need to determine whether or not your equation should be typed using either the Times New Roman or the Symbol font (please no other font). To create multileveled equations, it may be necessary to treat the equation as a graphic and insert it into the text after your paper is styled.</w:t>
-      </w:r>
-    </w:p>
-    <w:p>
-      <w:pPr>
-        <w:pStyle w:val="Corpodetexto"/>
-        <w:rPr>
-          <w:lang w:val="en-US"/>
-        </w:rPr>
-      </w:pPr>
-      <w:r>
-        <w:t>Number equations consecutively. Equation numbers, within parentheses, are to position flush right, as in (1), using a right tab stop. To make your equations more compact, you may use the solidus ( / ), the exp function, or appropriate exponents. Italicize Roman symbols for quantities and variables, but not Greek symbols. Use a long dash rather than a hyphen for a minus sign. Punctuate equations with commas or periods when they are part of a sentence, as in</w:t>
-      </w:r>
-      <w:r>
-        <w:rPr>
-          <w:lang w:val="en-US"/>
-        </w:rPr>
-        <w:t>:</w:t>
-      </w:r>
-    </w:p>
-    <w:p>
-      <w:pPr>
-        <w:pStyle w:val="equation"/>
-      </w:pPr>
-      <w:r>
-        <w:tab/>
-      </w:r>
-      <w:r>
-        <w:rPr>
-          <w:rFonts w:ascii="Times New Roman" w:hAnsi="Times New Roman" w:cs="Times New Roman"/>
-          <w:i/>
-        </w:rPr>
-        <w:t>a</w:t>
-      </w:r>
-      <w:r>
-        <w:t></w:t>
-      </w:r>
-      <w:r>
-        <w:t></w:t>
-      </w:r>
-      <w:r>
-        <w:t></w:t>
-      </w:r>
-      <w:r>
-        <w:rPr>
-          <w:rFonts w:ascii="Times New Roman" w:hAnsi="Times New Roman" w:cs="Times New Roman"/>
-          <w:i/>
-        </w:rPr>
-        <w:t>b</w:t>
-      </w:r>
-      <w:r>
-        <w:t></w:t>
-      </w:r>
-      <w:r>
-        <w:t></w:t>
-      </w:r>
-      <w:r>
-        <w:t></w:t>
-      </w:r>
-      <w:r>
-        <w:t></w:t>
-      </w:r>
-      <w:r>
-        <w:t></w:t>
-      </w:r>
-      <w:r>
-        <w:tab/>
-      </w:r>
-      <w:r>
-        <w:t></w:t>
-      </w:r>
-      <w:r>
-        <w:t></w:t>
-      </w:r>
-      <w:r>
-        <w:t></w:t>
-      </w:r>
-    </w:p>
-    <w:p>
-      <w:pPr>
-        <w:pStyle w:val="Corpodetexto"/>
-      </w:pPr>
-      <w:r>
-        <w:t>Note that the equation is centered using a center tab stop. Be sure that the symbols in your equation have been defined before or immediately following the equation. Use “(1)”, not “Eq. (1)” or “equation (1)”, except at the beginning of a sentence: “Equation (1) is . . .”</w:t>
-      </w:r>
-    </w:p>
-    <w:p>
-      <w:pPr>
-        <w:pStyle w:val="Ttulo2"/>
-      </w:pPr>
-      <w:r>
-        <w:t>Some Common Mistakes</w:t>
-      </w:r>
-    </w:p>
-    <w:p>
-      <w:pPr>
-        <w:pStyle w:val="bulletlist"/>
-      </w:pPr>
-      <w:r>
-        <w:t>The word “data” is plural, not singular.</w:t>
-      </w:r>
-    </w:p>
-    <w:p>
-      <w:pPr>
-        <w:pStyle w:val="bulletlist"/>
-      </w:pPr>
-      <w:r>
-        <w:t xml:space="preserve">The subscript for the permeability of vacuum </w:t>
-      </w:r>
-      <w:r>
-        <w:rPr>
-          <w:rFonts w:ascii="Symbol" w:hAnsi="Symbol" w:cs="Symbol"/>
-          <w:i/>
-          <w:iCs/>
-          <w:snapToGrid w:val="0"/>
-        </w:rPr>
-        <w:t></w:t>
-      </w:r>
-      <w:r>
-        <w:rPr>
-          <w:vertAlign w:val="subscript"/>
-        </w:rPr>
-        <w:t>0</w:t>
-      </w:r>
-      <w:r>
-        <w:t>, and other common scientific constants, is zero with subscript formatting, not a lowercase letter “o”.</w:t>
-      </w:r>
-    </w:p>
-    <w:p>
-      <w:pPr>
-        <w:pStyle w:val="bulletlist"/>
-      </w:pPr>
-      <w:r>
-        <w:t xml:space="preserve">In American </w:t>
-      </w:r>
-      <w:r>
-        <w:t>English, commas, semi</w:t>
-      </w:r>
-      <w:r>
-        <w:t>colons, periods, question and exclamation marks are located within quotation marks only when a complete thought or name is cited, such as a title or full quotation. When quotation marks are used, instead of a bold or italic typeface, to highlight a word or phrase, punctuation should appear outside of the quotation marks. A parenthetical phrase or statement at the end of a sentence is punctuated outside of the closing parenthesis (like this). (A parenthetical sentence is punctuated within the parentheses.)</w:t>
-      </w:r>
-    </w:p>
-    <w:p>
-      <w:pPr>
-        <w:pStyle w:val="bulletlist"/>
-      </w:pPr>
-      <w:r>
-        <w:t>A graph within a graph is an “inset”, not an “insert”. The word alternatively is preferred to the word “alternately” (unless you really mean something that alternates).</w:t>
-      </w:r>
-    </w:p>
-    <w:p>
-      <w:pPr>
-        <w:pStyle w:val="bulletlist"/>
-      </w:pPr>
-      <w:r>
-        <w:t>Do not use the word “essentially” to mean “approximately” or “effectively”.</w:t>
-      </w:r>
-    </w:p>
-    <w:p>
-      <w:pPr>
-        <w:pStyle w:val="bulletlist"/>
-      </w:pPr>
-      <w:r>
-        <w:t>In your paper title, if the words “that uses” can accurately replace the word “using”, capitalize the “u”; if not, keep using lower-cased.</w:t>
-      </w:r>
-    </w:p>
-    <w:p>
-      <w:pPr>
-        <w:pStyle w:val="bulletlist"/>
-      </w:pPr>
-      <w:r>
-        <w:t>Be aware of the different meanings of the homophones “affect” and “effect”, “complement” and “compliment”, “discreet” and “discrete”, “principal” and “principle”.</w:t>
-      </w:r>
-    </w:p>
-    <w:p>
-      <w:pPr>
-        <w:pStyle w:val="bulletlist"/>
-      </w:pPr>
-      <w:r>
-        <w:t>Do not confuse “imply” and “infer”.</w:t>
-      </w:r>
-    </w:p>
-    <w:p>
-      <w:pPr>
-        <w:pStyle w:val="bulletlist"/>
-      </w:pPr>
-      <w:r>
-        <w:t>The prefix “non” is not a word; it should be joined to the word it modifies, usually without a hyphen.</w:t>
-      </w:r>
-    </w:p>
-    <w:p>
-      <w:pPr>
-        <w:pStyle w:val="bulletlist"/>
-      </w:pPr>
-      <w:r>
-        <w:t>There is no period after the “et” in the Latin abbreviation “et al.”.</w:t>
-      </w:r>
-    </w:p>
-    <w:p>
-      <w:pPr>
-        <w:pStyle w:val="bulletlist"/>
-      </w:pPr>
-      <w:r>
-        <w:t>The abbreviation “i.e.” means “that is”, and the abbreviation “e.g.” means “for example”.</w:t>
-      </w:r>
-    </w:p>
-    <w:p>
-      <w:pPr>
-        <w:pStyle w:val="Corpodetexto"/>
-      </w:pPr>
-      <w:bookmarkStart w:id="0" w:name="_Hlk11566733"/>
-      <w:r>
-        <w:t>An excellent style manual for science writers is [7].</w:t>
-      </w:r>
-    </w:p>
-    <w:p>
-      <w:pPr>
-        <w:pStyle w:val="Ttulo1"/>
-      </w:pPr>
-      <w:r>
         <w:t>Resusltados viaveis e o que é inviavel até o momento</w:t>
       </w:r>
     </w:p>
@@ -1541,11 +1236,7 @@
         <w:pStyle w:val="Corpodetexto"/>
       </w:pPr>
       <w:r>
-        <w:t xml:space="preserve">Component heads identify the different components of your paper and are not topically subordinate to each other. </w:t>
-      </w:r>
-      <w:r>
-        <w:lastRenderedPageBreak/>
-        <w:t>Examples include Acknowledgments and References and, for these, the correct style to use is “Heading 5”. Use “figure caption” for your Figure captions, and “table head” for your table title. Run-in heads, such as “Abstract”, will require you to apply a style (in this case, italic) in addition to the style provided by the drop down menu to differentiate the head from the text.</w:t>
+        <w:t>Component heads identify the different components of your paper and are not topically subordinate to each other. Examples include Acknowledgments and References and, for these, the correct style to use is “Heading 5”. Use “figure caption” for your Figure captions, and “table head” for your table title. Run-in heads, such as “Abstract”, will require you to apply a style (in this case, italic) in addition to the style provided by the drop down menu to differentiate the head from the text.</w:t>
       </w:r>
     </w:p>
     <w:p>
@@ -1578,7 +1269,13 @@
         <w:rPr>
           <w:i w:val="0"/>
         </w:rPr>
-        <w:t>Place figures and tables at the top and bottom of columns. Avoid placing them in the middle of columns. Large figures and tables may span across both columns. Figure captions should be below the figures; table heads should appear above the tables. Insert figures and tables after they are cited in the text. Use the abbreviation “Fig. 1”, even at the beginning of a sentence.</w:t>
+        <w:t xml:space="preserve">Place figures and tables at the top and bottom of columns. Avoid placing them in the middle of columns. Large figures and tables may span across both columns. Figure captions should be below the </w:t>
+      </w:r>
+      <w:r>
+        <w:rPr>
+          <w:i w:val="0"/>
+        </w:rPr>
+        <w:t>figures; table heads should appear above the tables. Insert figures and tables after they are cited in the text. Use the abbreviation “Fig. 1”, even at the beginning of a sentence.</w:t>
       </w:r>
     </w:p>
     <w:p>
@@ -1896,10 +1593,7 @@
         <w:t xml:space="preserve"> </w:t>
       </w:r>
       <w:r>
-        <w:t xml:space="preserve">After the text edit has been completed, the paper is ready for the template. Duplicate the template file by using the Save As command, and use the naming convention prescribed by your conference for the name of your paper. In this newly created file, highlight all of the contents and import your prepared text file. You are now ready to style your paper; use the scroll down window on the left of the MS Word </w:t>
-      </w:r>
-      <w:r>
-        <w:t>Formatting toolbar.</w:t>
+        <w:t>After the text edit has been completed, the paper is ready for the template. Duplicate the template file by using the Save As command, and use the naming convention prescribed by your conference for the name of your paper. In this newly created file, highlight all of the contents and import your prepared text file. You are now ready to style your paper; use the scroll down window on the left of the MS Word Formatting toolbar.</w:t>
       </w:r>
       <w:r>
         <w:t xml:space="preserve"> </w:t>
@@ -2106,6 +1800,7 @@
         <w:pStyle w:val="Corpodetexto"/>
       </w:pPr>
       <w:r>
+        <w:lastRenderedPageBreak/>
         <w:t xml:space="preserve">For </w:t>
       </w:r>
       <w:r>
@@ -4724,7 +4419,7 @@
 </file>
 
 <file path=customXml/itemProps1.xml><?xml version="1.0" encoding="utf-8"?>
-<ds:datastoreItem xmlns:ds="http://purl.oclc.org/ooxml/officeDocument/customXml" ds:itemID="{F259CCEB-001C-42FA-96A1-14B21CB1FD8C}">
+<ds:datastoreItem xmlns:ds="http://purl.oclc.org/ooxml/officeDocument/customXml" ds:itemID="{6BEC19A2-033E-4A79-B0DE-38F362ACF599}">
   <ds:schemaRefs>
     <ds:schemaRef ds:uri="http://schemas.openxmlformats.org/officeDocument/2006/bibliography"/>
   </ds:schemaRefs>

</xml_diff>

<commit_message>
Pequenas correções na parte do Douglas que eu notei enquanto estava lendo o trabalho.
</commit_message>
<xml_diff>
--- a/Seminário/Rascunho Douglas/Seminario Raciocínio Baseado em Casos Douglas.docx
+++ b/Seminário/Rascunho Douglas/Seminario Raciocínio Baseado em Casos Douglas.docx
@@ -1,6 +1,6 @@
 
 <file path=word/document.xml><?xml version="1.0" encoding="utf-8"?>
-<w:document xmlns:mc="http://schemas.openxmlformats.org/markup-compatibility/2006" xmlns:o="urn:schemas-microsoft-com:office:office" xmlns:r="http://purl.oclc.org/ooxml/officeDocument/relationships" xmlns:m="http://purl.oclc.org/ooxml/officeDocument/math" xmlns:v="urn:schemas-microsoft-com:vml" xmlns:wp14="http://schemas.microsoft.com/office/word/2010/wordprocessingDrawing" xmlns:wp="http://purl.oclc.org/ooxml/drawingml/wordprocessingDrawing" xmlns:w10="urn:schemas-microsoft-com:office:word" xmlns:w="http://purl.oclc.org/ooxml/wordprocessingml/main" xmlns:w14="http://schemas.microsoft.com/office/word/2010/wordml" xmlns:w15="http://schemas.microsoft.com/office/word/2012/wordml" xmlns:wpi="http://schemas.microsoft.com/office/word/2010/wordprocessingInk" xmlns:wne="http://schemas.microsoft.com/office/word/2006/wordml" mc:Ignorable="w14 w15 wne wp14" w:conformance="strict">
+<w:document xmlns:cx="http://schemas.microsoft.com/office/drawing/2014/chartex" xmlns:cx1="http://schemas.microsoft.com/office/drawing/2015/9/8/chartex" xmlns:cx2="http://schemas.microsoft.com/office/drawing/2015/10/21/chartex" xmlns:cx3="http://schemas.microsoft.com/office/drawing/2016/5/9/chartex" xmlns:cx4="http://schemas.microsoft.com/office/drawing/2016/5/10/chartex" xmlns:cx5="http://schemas.microsoft.com/office/drawing/2016/5/11/chartex" xmlns:cx6="http://schemas.microsoft.com/office/drawing/2016/5/12/chartex" xmlns:cx7="http://schemas.microsoft.com/office/drawing/2016/5/13/chartex" xmlns:cx8="http://schemas.microsoft.com/office/drawing/2016/5/14/chartex" xmlns:mc="http://schemas.openxmlformats.org/markup-compatibility/2006" xmlns:aink="http://schemas.microsoft.com/office/drawing/2016/ink" xmlns:am3d="http://schemas.microsoft.com/office/drawing/2017/model3d" xmlns:o="urn:schemas-microsoft-com:office:office" xmlns:r="http://purl.oclc.org/ooxml/officeDocument/relationships" xmlns:m="http://purl.oclc.org/ooxml/officeDocument/math" xmlns:v="urn:schemas-microsoft-com:vml" xmlns:wp14="http://schemas.microsoft.com/office/word/2010/wordprocessingDrawing" xmlns:wp="http://purl.oclc.org/ooxml/drawingml/wordprocessingDrawing" xmlns:w10="urn:schemas-microsoft-com:office:word" xmlns:w="http://purl.oclc.org/ooxml/wordprocessingml/main" xmlns:w14="http://schemas.microsoft.com/office/word/2010/wordml" xmlns:w15="http://schemas.microsoft.com/office/word/2012/wordml" xmlns:w16cid="http://schemas.microsoft.com/office/word/2016/wordml/cid" xmlns:w16se="http://schemas.microsoft.com/office/word/2015/wordml/symex" xmlns:wpi="http://schemas.microsoft.com/office/word/2010/wordprocessingInk" xmlns:wne="http://schemas.microsoft.com/office/word/2006/wordml" mc:Ignorable="w14 w15 w16se w16cid wne wp14" w:conformance="strict">
   <w:body>
     <w:p>
       <w:pPr>
@@ -645,14 +645,25 @@
           <w:lang w:val="pt-BR"/>
         </w:rPr>
       </w:pPr>
+      <w:proofErr w:type="spellStart"/>
       <w:r>
         <w:rPr>
           <w:highlight w:val="yellow"/>
         </w:rPr>
-        <w:t>Parte Joana</w:t>
-      </w:r>
-      <w:r>
-        <w:t xml:space="preserve"> </w:t>
+        <w:t>Parte</w:t>
+      </w:r>
+      <w:proofErr w:type="spellEnd"/>
+      <w:r>
+        <w:rPr>
+          <w:highlight w:val="yellow"/>
+        </w:rPr>
+        <w:t xml:space="preserve"> Joana</w:t>
+      </w:r>
+      <w:r>
+        <w:t xml:space="preserve"> </w:t>
+      </w:r>
+      <w:r>
+        <w:t>“</w:t>
       </w:r>
       <w:r>
         <w:rPr>
@@ -670,14 +681,62 @@
         <w:rPr>
           <w:lang w:val="pt-BR"/>
         </w:rPr>
-        <w:t>omo uma das tecnologias mais populares e disseminadas para o desenvolvimento de sistemas baseados em conceitos. (</w:t>
-      </w:r>
-      <w:r>
-        <w:rPr>
-          <w:lang w:val="pt-BR"/>
-        </w:rPr>
-        <w:t>Christiane Gresse von Wangenheim; Aldo von Wangenheim</w:t>
-      </w:r>
+        <w:t>omo uma das tecnologias mais populares e disseminadas para o desenvolvimento de sistemas baseados em conceitos.</w:t>
+      </w:r>
+      <w:r>
+        <w:rPr>
+          <w:lang w:val="pt-BR"/>
+        </w:rPr>
+        <w:t>”</w:t>
+      </w:r>
+      <w:r>
+        <w:rPr>
+          <w:lang w:val="pt-BR"/>
+        </w:rPr>
+        <w:t xml:space="preserve"> (</w:t>
+      </w:r>
+      <w:r>
+        <w:rPr>
+          <w:lang w:val="pt-BR"/>
+        </w:rPr>
+        <w:t xml:space="preserve">Christiane </w:t>
+      </w:r>
+      <w:proofErr w:type="spellStart"/>
+      <w:r>
+        <w:rPr>
+          <w:lang w:val="pt-BR"/>
+        </w:rPr>
+        <w:t>Gresse</w:t>
+      </w:r>
+      <w:proofErr w:type="spellEnd"/>
+      <w:r>
+        <w:rPr>
+          <w:lang w:val="pt-BR"/>
+        </w:rPr>
+        <w:t xml:space="preserve"> von </w:t>
+      </w:r>
+      <w:proofErr w:type="spellStart"/>
+      <w:r>
+        <w:rPr>
+          <w:lang w:val="pt-BR"/>
+        </w:rPr>
+        <w:t>Wangenheim</w:t>
+      </w:r>
+      <w:proofErr w:type="spellEnd"/>
+      <w:r>
+        <w:rPr>
+          <w:lang w:val="pt-BR"/>
+        </w:rPr>
+        <w:t xml:space="preserve">; Aldo von </w:t>
+      </w:r>
+      <w:proofErr w:type="spellStart"/>
+      <w:r>
+        <w:rPr>
+          <w:lang w:val="pt-BR"/>
+        </w:rPr>
+        <w:t>Wangenheim</w:t>
+      </w:r>
+      <w:proofErr w:type="spellEnd"/>
       <w:r>
         <w:rPr>
           <w:lang w:val="pt-BR"/>
@@ -760,7 +819,19 @@
         <w:rPr>
           <w:lang w:val="pt-BR"/>
         </w:rPr>
-        <w:t>humanos estão constantemente recorrendo a experiências passadas para solucionar problemas do presente, aplicando métodos de similaridade para supor qual ação será afetiva para alcançar o objetivo. Após agirem</w:t>
+        <w:t xml:space="preserve">humanos estão constantemente recorrendo a experiências passadas para solucionar problemas do presente, aplicando métodos de similaridade para supor qual ação será </w:t>
+      </w:r>
+      <w:r>
+        <w:rPr>
+          <w:lang w:val="pt-BR"/>
+        </w:rPr>
+        <w:t>e</w:t>
+      </w:r>
+      <w:r>
+        <w:rPr>
+          <w:lang w:val="pt-BR"/>
+        </w:rPr>
+        <w:t>fetiva para alcançar o objetivo. Após agirem</w:t>
       </w:r>
       <w:r>
         <w:rPr>
@@ -805,7 +876,19 @@
         <w:rPr>
           <w:lang w:val="pt-BR"/>
         </w:rPr>
-        <w:t xml:space="preserve"> possam ter capacidade de fazer análises de similaridade com casos passados, chamados de base de casos e efetuando adaptações para o caso a ser solucionado em velocidades altamente superiores as humanas e com uma capacidade de combinação das características igualmente superior. </w:t>
+        <w:t xml:space="preserve"> possam ter capacidade de fazer análises de similaridade com casos passados, chamados de base de casos</w:t>
+      </w:r>
+      <w:r>
+        <w:rPr>
+          <w:lang w:val="pt-BR"/>
+        </w:rPr>
+        <w:t>,</w:t>
+      </w:r>
+      <w:r>
+        <w:rPr>
+          <w:lang w:val="pt-BR"/>
+        </w:rPr>
+        <w:t xml:space="preserve"> e efetuando adaptações para o caso a ser solucionado em velocidades altamente superiores as humanas e com uma capacidade de combinação das características igualmente superior. </w:t>
       </w:r>
     </w:p>
     <w:p>
@@ -829,7 +912,19 @@
         <w:rPr>
           <w:lang w:val="pt-BR"/>
         </w:rPr>
-        <w:t xml:space="preserve"> os algoritmos precisam de uma base para conseguirem tomar algumas decisões, se ele está diante de um caso que não há similaridade com nada já visto ou passado antes, não surgira nenhuma solução a não ser uma considerando métodos empíricos</w:t>
+        <w:t xml:space="preserve"> os algoritmos precisam de uma base para conseguirem tomar algumas decisões, se ele está diante de um caso que não há similaridade com nada já visto ou passado antes, não surgir</w:t>
+      </w:r>
+      <w:r>
+        <w:rPr>
+          <w:lang w:val="pt-BR"/>
+        </w:rPr>
+        <w:t>á</w:t>
+      </w:r>
+      <w:r>
+        <w:rPr>
+          <w:lang w:val="pt-BR"/>
+        </w:rPr>
+        <w:t xml:space="preserve"> nenhuma solução a não ser uma considerando métodos empíricos</w:t>
       </w:r>
       <w:r>
         <w:rPr>
@@ -937,13 +1032,49 @@
         <w:rPr>
           <w:lang w:val="pt-BR"/>
         </w:rPr>
-        <w:t>(Christiane Gresse von Wangenheim</w:t>
-      </w:r>
-      <w:r>
-        <w:rPr>
-          <w:lang w:val="pt-BR"/>
-        </w:rPr>
-        <w:t>; Aldo von Wangenheim, 2003, p.2</w:t>
+        <w:t xml:space="preserve">(Christiane </w:t>
+      </w:r>
+      <w:proofErr w:type="spellStart"/>
+      <w:r>
+        <w:rPr>
+          <w:lang w:val="pt-BR"/>
+        </w:rPr>
+        <w:t>Gresse</w:t>
+      </w:r>
+      <w:proofErr w:type="spellEnd"/>
+      <w:r>
+        <w:rPr>
+          <w:lang w:val="pt-BR"/>
+        </w:rPr>
+        <w:t xml:space="preserve"> von </w:t>
+      </w:r>
+      <w:proofErr w:type="spellStart"/>
+      <w:r>
+        <w:rPr>
+          <w:lang w:val="pt-BR"/>
+        </w:rPr>
+        <w:t>Wangenheim</w:t>
+      </w:r>
+      <w:proofErr w:type="spellEnd"/>
+      <w:r>
+        <w:rPr>
+          <w:lang w:val="pt-BR"/>
+        </w:rPr>
+        <w:t xml:space="preserve">; Aldo von </w:t>
+      </w:r>
+      <w:proofErr w:type="spellStart"/>
+      <w:r>
+        <w:rPr>
+          <w:lang w:val="pt-BR"/>
+        </w:rPr>
+        <w:t>Wangenheim</w:t>
+      </w:r>
+      <w:proofErr w:type="spellEnd"/>
+      <w:r>
+        <w:rPr>
+          <w:lang w:val="pt-BR"/>
+        </w:rPr>
+        <w:t>, 2003, p.2</w:t>
       </w:r>
       <w:r>
         <w:rPr>
@@ -1165,7 +1296,49 @@
         <w:rPr>
           <w:lang w:val="pt-BR"/>
         </w:rPr>
-        <w:t>Christiane Gresse von Wangenheim; Aldo von Wangenheim, 2003, p.</w:t>
+        <w:t xml:space="preserve">Christiane </w:t>
+      </w:r>
+      <w:proofErr w:type="spellStart"/>
+      <w:r>
+        <w:rPr>
+          <w:lang w:val="pt-BR"/>
+        </w:rPr>
+        <w:t>Gresse</w:t>
+      </w:r>
+      <w:proofErr w:type="spellEnd"/>
+      <w:r>
+        <w:rPr>
+          <w:lang w:val="pt-BR"/>
+        </w:rPr>
+        <w:t xml:space="preserve"> von </w:t>
+      </w:r>
+      <w:proofErr w:type="spellStart"/>
+      <w:r>
+        <w:rPr>
+          <w:lang w:val="pt-BR"/>
+        </w:rPr>
+        <w:t>Wangenheim</w:t>
+      </w:r>
+      <w:proofErr w:type="spellEnd"/>
+      <w:r>
+        <w:rPr>
+          <w:lang w:val="pt-BR"/>
+        </w:rPr>
+        <w:t xml:space="preserve">; Aldo von </w:t>
+      </w:r>
+      <w:proofErr w:type="spellStart"/>
+      <w:r>
+        <w:rPr>
+          <w:lang w:val="pt-BR"/>
+        </w:rPr>
+        <w:t>Wangenheim</w:t>
+      </w:r>
+      <w:proofErr w:type="spellEnd"/>
+      <w:r>
+        <w:rPr>
+          <w:lang w:val="pt-BR"/>
+        </w:rPr>
+        <w:t>, 2003, p.</w:t>
       </w:r>
       <w:r>
         <w:rPr>
@@ -1220,7 +1393,49 @@
         <w:rPr>
           <w:lang w:val="pt-BR"/>
         </w:rPr>
-        <w:t>(Christiane Gresse von Wangenheim; Aldo von Wangenheim, 2003, p.</w:t>
+        <w:t xml:space="preserve">(Christiane </w:t>
+      </w:r>
+      <w:proofErr w:type="spellStart"/>
+      <w:r>
+        <w:rPr>
+          <w:lang w:val="pt-BR"/>
+        </w:rPr>
+        <w:t>Gresse</w:t>
+      </w:r>
+      <w:proofErr w:type="spellEnd"/>
+      <w:r>
+        <w:rPr>
+          <w:lang w:val="pt-BR"/>
+        </w:rPr>
+        <w:t xml:space="preserve"> von </w:t>
+      </w:r>
+      <w:proofErr w:type="spellStart"/>
+      <w:r>
+        <w:rPr>
+          <w:lang w:val="pt-BR"/>
+        </w:rPr>
+        <w:t>Wangenheim</w:t>
+      </w:r>
+      <w:proofErr w:type="spellEnd"/>
+      <w:r>
+        <w:rPr>
+          <w:lang w:val="pt-BR"/>
+        </w:rPr>
+        <w:t xml:space="preserve">; Aldo von </w:t>
+      </w:r>
+      <w:proofErr w:type="spellStart"/>
+      <w:r>
+        <w:rPr>
+          <w:lang w:val="pt-BR"/>
+        </w:rPr>
+        <w:t>Wangenheim</w:t>
+      </w:r>
+      <w:proofErr w:type="spellEnd"/>
+      <w:r>
+        <w:rPr>
+          <w:lang w:val="pt-BR"/>
+        </w:rPr>
+        <w:t>, 2003, p.</w:t>
       </w:r>
       <w:r>
         <w:rPr>
@@ -1473,13 +1688,49 @@
         <w:rPr>
           <w:lang w:val="pt-BR"/>
         </w:rPr>
-        <w:t>(Christiane Gresse von Wangenheim</w:t>
-      </w:r>
-      <w:r>
-        <w:rPr>
-          <w:lang w:val="pt-BR"/>
-        </w:rPr>
-        <w:t>; Aldo von Wangenheim, 2003, p.15</w:t>
+        <w:t xml:space="preserve">(Christiane </w:t>
+      </w:r>
+      <w:proofErr w:type="spellStart"/>
+      <w:r>
+        <w:rPr>
+          <w:lang w:val="pt-BR"/>
+        </w:rPr>
+        <w:t>Gresse</w:t>
+      </w:r>
+      <w:proofErr w:type="spellEnd"/>
+      <w:r>
+        <w:rPr>
+          <w:lang w:val="pt-BR"/>
+        </w:rPr>
+        <w:t xml:space="preserve"> von </w:t>
+      </w:r>
+      <w:proofErr w:type="spellStart"/>
+      <w:r>
+        <w:rPr>
+          <w:lang w:val="pt-BR"/>
+        </w:rPr>
+        <w:t>Wangenheim</w:t>
+      </w:r>
+      <w:proofErr w:type="spellEnd"/>
+      <w:r>
+        <w:rPr>
+          <w:lang w:val="pt-BR"/>
+        </w:rPr>
+        <w:t xml:space="preserve">; Aldo von </w:t>
+      </w:r>
+      <w:proofErr w:type="spellStart"/>
+      <w:r>
+        <w:rPr>
+          <w:lang w:val="pt-BR"/>
+        </w:rPr>
+        <w:t>Wangenheim</w:t>
+      </w:r>
+      <w:proofErr w:type="spellEnd"/>
+      <w:r>
+        <w:rPr>
+          <w:lang w:val="pt-BR"/>
+        </w:rPr>
+        <w:t>, 2003, p.15</w:t>
       </w:r>
       <w:r>
         <w:rPr>
@@ -1523,8 +1774,509 @@
         </w:rPr>
         <w:t xml:space="preserve"> </w:t>
       </w:r>
-      <w:r>
-        <w:t>After the text edit has been completed, the paper is ready for the template. Duplicate the template file by using the Save As command, and use the naming convention prescribed by your conference for the name of your paper. In this newly created file, highlight all of the contents and import your prepared text file. You are now ready to style your paper; use the scroll down window on the left of the MS Word Formatting toolbar.</w:t>
+      <w:proofErr w:type="spellStart"/>
+      <w:r>
+        <w:t>After</w:t>
+      </w:r>
+      <w:proofErr w:type="spellEnd"/>
+      <w:r>
+        <w:t xml:space="preserve"> </w:t>
+      </w:r>
+      <w:proofErr w:type="spellStart"/>
+      <w:r>
+        <w:t>the</w:t>
+      </w:r>
+      <w:proofErr w:type="spellEnd"/>
+      <w:r>
+        <w:t xml:space="preserve"> </w:t>
+      </w:r>
+      <w:proofErr w:type="spellStart"/>
+      <w:r>
+        <w:t>text</w:t>
+      </w:r>
+      <w:proofErr w:type="spellEnd"/>
+      <w:r>
+        <w:t xml:space="preserve"> </w:t>
+      </w:r>
+      <w:proofErr w:type="spellStart"/>
+      <w:r>
+        <w:t>edit</w:t>
+      </w:r>
+      <w:proofErr w:type="spellEnd"/>
+      <w:r>
+        <w:t xml:space="preserve"> </w:t>
+      </w:r>
+      <w:proofErr w:type="spellStart"/>
+      <w:r>
+        <w:t>has</w:t>
+      </w:r>
+      <w:proofErr w:type="spellEnd"/>
+      <w:r>
+        <w:t xml:space="preserve"> </w:t>
+      </w:r>
+      <w:proofErr w:type="spellStart"/>
+      <w:r>
+        <w:t>been</w:t>
+      </w:r>
+      <w:proofErr w:type="spellEnd"/>
+      <w:r>
+        <w:t xml:space="preserve"> </w:t>
+      </w:r>
+      <w:proofErr w:type="spellStart"/>
+      <w:r>
+        <w:t>completed</w:t>
+      </w:r>
+      <w:proofErr w:type="spellEnd"/>
+      <w:r>
+        <w:t xml:space="preserve">, </w:t>
+      </w:r>
+      <w:proofErr w:type="spellStart"/>
+      <w:r>
+        <w:t>the</w:t>
+      </w:r>
+      <w:proofErr w:type="spellEnd"/>
+      <w:r>
+        <w:t xml:space="preserve"> </w:t>
+      </w:r>
+      <w:proofErr w:type="spellStart"/>
+      <w:r>
+        <w:t>paper</w:t>
+      </w:r>
+      <w:proofErr w:type="spellEnd"/>
+      <w:r>
+        <w:t xml:space="preserve"> </w:t>
+      </w:r>
+      <w:proofErr w:type="spellStart"/>
+      <w:r>
+        <w:t>is</w:t>
+      </w:r>
+      <w:proofErr w:type="spellEnd"/>
+      <w:r>
+        <w:t xml:space="preserve"> </w:t>
+      </w:r>
+      <w:proofErr w:type="spellStart"/>
+      <w:r>
+        <w:t>ready</w:t>
+      </w:r>
+      <w:proofErr w:type="spellEnd"/>
+      <w:r>
+        <w:t xml:space="preserve"> for </w:t>
+      </w:r>
+      <w:proofErr w:type="spellStart"/>
+      <w:r>
+        <w:t>the</w:t>
+      </w:r>
+      <w:proofErr w:type="spellEnd"/>
+      <w:r>
+        <w:t xml:space="preserve"> </w:t>
+      </w:r>
+      <w:proofErr w:type="spellStart"/>
+      <w:r>
+        <w:t>template</w:t>
+      </w:r>
+      <w:proofErr w:type="spellEnd"/>
+      <w:r>
+        <w:t xml:space="preserve">. </w:t>
+      </w:r>
+      <w:proofErr w:type="spellStart"/>
+      <w:r>
+        <w:t>Duplicate</w:t>
+      </w:r>
+      <w:proofErr w:type="spellEnd"/>
+      <w:r>
+        <w:t xml:space="preserve"> </w:t>
+      </w:r>
+      <w:proofErr w:type="spellStart"/>
+      <w:r>
+        <w:t>the</w:t>
+      </w:r>
+      <w:proofErr w:type="spellEnd"/>
+      <w:r>
+        <w:t xml:space="preserve"> </w:t>
+      </w:r>
+      <w:proofErr w:type="spellStart"/>
+      <w:r>
+        <w:t>template</w:t>
+      </w:r>
+      <w:proofErr w:type="spellEnd"/>
+      <w:r>
+        <w:t xml:space="preserve"> file </w:t>
+      </w:r>
+      <w:proofErr w:type="spellStart"/>
+      <w:r>
+        <w:t>by</w:t>
+      </w:r>
+      <w:proofErr w:type="spellEnd"/>
+      <w:r>
+        <w:t xml:space="preserve"> </w:t>
+      </w:r>
+      <w:proofErr w:type="spellStart"/>
+      <w:r>
+        <w:t>using</w:t>
+      </w:r>
+      <w:proofErr w:type="spellEnd"/>
+      <w:r>
+        <w:t xml:space="preserve"> </w:t>
+      </w:r>
+      <w:proofErr w:type="spellStart"/>
+      <w:r>
+        <w:t>the</w:t>
+      </w:r>
+      <w:proofErr w:type="spellEnd"/>
+      <w:r>
+        <w:t xml:space="preserve"> </w:t>
+      </w:r>
+      <w:proofErr w:type="spellStart"/>
+      <w:r>
+        <w:t>Save</w:t>
+      </w:r>
+      <w:proofErr w:type="spellEnd"/>
+      <w:r>
+        <w:t xml:space="preserve"> As </w:t>
+      </w:r>
+      <w:proofErr w:type="spellStart"/>
+      <w:r>
+        <w:t>command</w:t>
+      </w:r>
+      <w:proofErr w:type="spellEnd"/>
+      <w:r>
+        <w:t xml:space="preserve">, </w:t>
+      </w:r>
+      <w:proofErr w:type="spellStart"/>
+      <w:r>
+        <w:t>and</w:t>
+      </w:r>
+      <w:proofErr w:type="spellEnd"/>
+      <w:r>
+        <w:t xml:space="preserve"> use </w:t>
+      </w:r>
+      <w:proofErr w:type="spellStart"/>
+      <w:r>
+        <w:t>the</w:t>
+      </w:r>
+      <w:proofErr w:type="spellEnd"/>
+      <w:r>
+        <w:t xml:space="preserve"> </w:t>
+      </w:r>
+      <w:proofErr w:type="spellStart"/>
+      <w:r>
+        <w:t>naming</w:t>
+      </w:r>
+      <w:proofErr w:type="spellEnd"/>
+      <w:r>
+        <w:t xml:space="preserve"> </w:t>
+      </w:r>
+      <w:proofErr w:type="spellStart"/>
+      <w:r>
+        <w:t>convention</w:t>
+      </w:r>
+      <w:proofErr w:type="spellEnd"/>
+      <w:r>
+        <w:t xml:space="preserve"> </w:t>
+      </w:r>
+      <w:proofErr w:type="spellStart"/>
+      <w:r>
+        <w:t>prescribed</w:t>
+      </w:r>
+      <w:proofErr w:type="spellEnd"/>
+      <w:r>
+        <w:t xml:space="preserve"> </w:t>
+      </w:r>
+      <w:proofErr w:type="spellStart"/>
+      <w:r>
+        <w:t>by</w:t>
+      </w:r>
+      <w:proofErr w:type="spellEnd"/>
+      <w:r>
+        <w:t xml:space="preserve"> </w:t>
+      </w:r>
+      <w:proofErr w:type="spellStart"/>
+      <w:r>
+        <w:t>your</w:t>
+      </w:r>
+      <w:proofErr w:type="spellEnd"/>
+      <w:r>
+        <w:t xml:space="preserve"> </w:t>
+      </w:r>
+      <w:proofErr w:type="spellStart"/>
+      <w:r>
+        <w:t>conference</w:t>
+      </w:r>
+      <w:proofErr w:type="spellEnd"/>
+      <w:r>
+        <w:t xml:space="preserve"> for </w:t>
+      </w:r>
+      <w:proofErr w:type="spellStart"/>
+      <w:r>
+        <w:t>the</w:t>
+      </w:r>
+      <w:proofErr w:type="spellEnd"/>
+      <w:r>
+        <w:t xml:space="preserve"> </w:t>
+      </w:r>
+      <w:proofErr w:type="spellStart"/>
+      <w:r>
+        <w:t>name</w:t>
+      </w:r>
+      <w:proofErr w:type="spellEnd"/>
+      <w:r>
+        <w:t xml:space="preserve"> </w:t>
+      </w:r>
+      <w:proofErr w:type="spellStart"/>
+      <w:r>
+        <w:t>of</w:t>
+      </w:r>
+      <w:proofErr w:type="spellEnd"/>
+      <w:r>
+        <w:t xml:space="preserve"> </w:t>
+      </w:r>
+      <w:proofErr w:type="spellStart"/>
+      <w:r>
+        <w:t>your</w:t>
+      </w:r>
+      <w:proofErr w:type="spellEnd"/>
+      <w:r>
+        <w:t xml:space="preserve"> </w:t>
+      </w:r>
+      <w:proofErr w:type="spellStart"/>
+      <w:r>
+        <w:t>paper</w:t>
+      </w:r>
+      <w:proofErr w:type="spellEnd"/>
+      <w:r>
+        <w:t xml:space="preserve">. In </w:t>
+      </w:r>
+      <w:proofErr w:type="spellStart"/>
+      <w:r>
+        <w:t>this</w:t>
+      </w:r>
+      <w:proofErr w:type="spellEnd"/>
+      <w:r>
+        <w:t xml:space="preserve"> </w:t>
+      </w:r>
+      <w:proofErr w:type="spellStart"/>
+      <w:r>
+        <w:t>newly</w:t>
+      </w:r>
+      <w:proofErr w:type="spellEnd"/>
+      <w:r>
+        <w:t xml:space="preserve"> </w:t>
+      </w:r>
+      <w:proofErr w:type="spellStart"/>
+      <w:r>
+        <w:t>created</w:t>
+      </w:r>
+      <w:proofErr w:type="spellEnd"/>
+      <w:r>
+        <w:t xml:space="preserve"> file, </w:t>
+      </w:r>
+      <w:proofErr w:type="spellStart"/>
+      <w:r>
+        <w:t>highlight</w:t>
+      </w:r>
+      <w:proofErr w:type="spellEnd"/>
+      <w:r>
+        <w:t xml:space="preserve"> </w:t>
+      </w:r>
+      <w:proofErr w:type="spellStart"/>
+      <w:r>
+        <w:t>all</w:t>
+      </w:r>
+      <w:proofErr w:type="spellEnd"/>
+      <w:r>
+        <w:t xml:space="preserve"> </w:t>
+      </w:r>
+      <w:proofErr w:type="spellStart"/>
+      <w:r>
+        <w:t>of</w:t>
+      </w:r>
+      <w:proofErr w:type="spellEnd"/>
+      <w:r>
+        <w:t xml:space="preserve"> </w:t>
+      </w:r>
+      <w:proofErr w:type="spellStart"/>
+      <w:r>
+        <w:t>the</w:t>
+      </w:r>
+      <w:proofErr w:type="spellEnd"/>
+      <w:r>
+        <w:t xml:space="preserve"> </w:t>
+      </w:r>
+      <w:proofErr w:type="spellStart"/>
+      <w:r>
+        <w:t>contents</w:t>
+      </w:r>
+      <w:proofErr w:type="spellEnd"/>
+      <w:r>
+        <w:t xml:space="preserve"> </w:t>
+      </w:r>
+      <w:proofErr w:type="spellStart"/>
+      <w:r>
+        <w:t>and</w:t>
+      </w:r>
+      <w:proofErr w:type="spellEnd"/>
+      <w:r>
+        <w:t xml:space="preserve"> </w:t>
+      </w:r>
+      <w:proofErr w:type="spellStart"/>
+      <w:r>
+        <w:t>import</w:t>
+      </w:r>
+      <w:proofErr w:type="spellEnd"/>
+      <w:r>
+        <w:t xml:space="preserve"> </w:t>
+      </w:r>
+      <w:proofErr w:type="spellStart"/>
+      <w:r>
+        <w:t>your</w:t>
+      </w:r>
+      <w:proofErr w:type="spellEnd"/>
+      <w:r>
+        <w:t xml:space="preserve"> </w:t>
+      </w:r>
+      <w:proofErr w:type="spellStart"/>
+      <w:r>
+        <w:t>prepared</w:t>
+      </w:r>
+      <w:proofErr w:type="spellEnd"/>
+      <w:r>
+        <w:t xml:space="preserve"> </w:t>
+      </w:r>
+      <w:proofErr w:type="spellStart"/>
+      <w:r>
+        <w:t>text</w:t>
+      </w:r>
+      <w:proofErr w:type="spellEnd"/>
+      <w:r>
+        <w:t xml:space="preserve"> file. </w:t>
+      </w:r>
+      <w:proofErr w:type="spellStart"/>
+      <w:r>
+        <w:t>You</w:t>
+      </w:r>
+      <w:proofErr w:type="spellEnd"/>
+      <w:r>
+        <w:t xml:space="preserve"> are </w:t>
+      </w:r>
+      <w:proofErr w:type="spellStart"/>
+      <w:r>
+        <w:t>now</w:t>
+      </w:r>
+      <w:proofErr w:type="spellEnd"/>
+      <w:r>
+        <w:t xml:space="preserve"> </w:t>
+      </w:r>
+      <w:proofErr w:type="spellStart"/>
+      <w:r>
+        <w:t>ready</w:t>
+      </w:r>
+      <w:proofErr w:type="spellEnd"/>
+      <w:r>
+        <w:t xml:space="preserve"> </w:t>
+      </w:r>
+      <w:proofErr w:type="spellStart"/>
+      <w:r>
+        <w:t>to</w:t>
+      </w:r>
+      <w:proofErr w:type="spellEnd"/>
+      <w:r>
+        <w:t xml:space="preserve"> </w:t>
+      </w:r>
+      <w:proofErr w:type="spellStart"/>
+      <w:r>
+        <w:t>style</w:t>
+      </w:r>
+      <w:proofErr w:type="spellEnd"/>
+      <w:r>
+        <w:t xml:space="preserve"> </w:t>
+      </w:r>
+      <w:proofErr w:type="spellStart"/>
+      <w:r>
+        <w:t>your</w:t>
+      </w:r>
+      <w:proofErr w:type="spellEnd"/>
+      <w:r>
+        <w:t xml:space="preserve"> </w:t>
+      </w:r>
+      <w:proofErr w:type="spellStart"/>
+      <w:r>
+        <w:t>paper</w:t>
+      </w:r>
+      <w:proofErr w:type="spellEnd"/>
+      <w:r>
+        <w:t xml:space="preserve">; use </w:t>
+      </w:r>
+      <w:proofErr w:type="spellStart"/>
+      <w:r>
+        <w:t>the</w:t>
+      </w:r>
+      <w:proofErr w:type="spellEnd"/>
+      <w:r>
+        <w:t xml:space="preserve"> scroll </w:t>
+      </w:r>
+      <w:proofErr w:type="spellStart"/>
+      <w:r>
+        <w:t>down</w:t>
+      </w:r>
+      <w:proofErr w:type="spellEnd"/>
+      <w:r>
+        <w:t xml:space="preserve"> </w:t>
+      </w:r>
+      <w:proofErr w:type="spellStart"/>
+      <w:r>
+        <w:t>window</w:t>
+      </w:r>
+      <w:proofErr w:type="spellEnd"/>
+      <w:r>
+        <w:t xml:space="preserve"> </w:t>
+      </w:r>
+      <w:proofErr w:type="spellStart"/>
+      <w:r>
+        <w:t>on</w:t>
+      </w:r>
+      <w:proofErr w:type="spellEnd"/>
+      <w:r>
+        <w:t xml:space="preserve"> </w:t>
+      </w:r>
+      <w:proofErr w:type="spellStart"/>
+      <w:r>
+        <w:t>the</w:t>
+      </w:r>
+      <w:proofErr w:type="spellEnd"/>
+      <w:r>
+        <w:t xml:space="preserve"> </w:t>
+      </w:r>
+      <w:proofErr w:type="spellStart"/>
+      <w:r>
+        <w:t>left</w:t>
+      </w:r>
+      <w:proofErr w:type="spellEnd"/>
+      <w:r>
+        <w:t xml:space="preserve"> </w:t>
+      </w:r>
+      <w:proofErr w:type="spellStart"/>
+      <w:r>
+        <w:t>of</w:t>
+      </w:r>
+      <w:proofErr w:type="spellEnd"/>
+      <w:r>
+        <w:t xml:space="preserve"> </w:t>
+      </w:r>
+      <w:proofErr w:type="spellStart"/>
+      <w:r>
+        <w:t>the</w:t>
+      </w:r>
+      <w:proofErr w:type="spellEnd"/>
+      <w:r>
+        <w:t xml:space="preserve"> MS Word </w:t>
+      </w:r>
+      <w:proofErr w:type="spellStart"/>
+      <w:r>
+        <w:t>Formatting</w:t>
+      </w:r>
+      <w:proofErr w:type="spellEnd"/>
+      <w:r>
+        <w:t xml:space="preserve"> toolbar.</w:t>
       </w:r>
     </w:p>
     <w:p>
@@ -1666,8 +2418,72 @@
         <w:rPr>
           <w:lang w:val="pt-BR"/>
         </w:rPr>
-        <w:t>Jean-Baptiste Lamy, Boomadevi Sekar, Gilles Guezennec, Jacques Bouaud, Brigitte Séroussi</w:t>
-      </w:r>
+        <w:t xml:space="preserve">Jean-Baptiste Lamy, </w:t>
+      </w:r>
+      <w:proofErr w:type="spellStart"/>
+      <w:r>
+        <w:rPr>
+          <w:lang w:val="pt-BR"/>
+        </w:rPr>
+        <w:t>Boomadevi</w:t>
+      </w:r>
+      <w:proofErr w:type="spellEnd"/>
+      <w:r>
+        <w:rPr>
+          <w:lang w:val="pt-BR"/>
+        </w:rPr>
+        <w:t xml:space="preserve"> </w:t>
+      </w:r>
+      <w:proofErr w:type="spellStart"/>
+      <w:r>
+        <w:rPr>
+          <w:lang w:val="pt-BR"/>
+        </w:rPr>
+        <w:t>Sekar</w:t>
+      </w:r>
+      <w:proofErr w:type="spellEnd"/>
+      <w:r>
+        <w:rPr>
+          <w:lang w:val="pt-BR"/>
+        </w:rPr>
+        <w:t xml:space="preserve">, Gilles </w:t>
+      </w:r>
+      <w:proofErr w:type="spellStart"/>
+      <w:r>
+        <w:rPr>
+          <w:lang w:val="pt-BR"/>
+        </w:rPr>
+        <w:t>Guezennec</w:t>
+      </w:r>
+      <w:proofErr w:type="spellEnd"/>
+      <w:r>
+        <w:rPr>
+          <w:lang w:val="pt-BR"/>
+        </w:rPr>
+        <w:t xml:space="preserve">, Jacques </w:t>
+      </w:r>
+      <w:proofErr w:type="spellStart"/>
+      <w:r>
+        <w:rPr>
+          <w:lang w:val="pt-BR"/>
+        </w:rPr>
+        <w:t>Bouaud</w:t>
+      </w:r>
+      <w:proofErr w:type="spellEnd"/>
+      <w:r>
+        <w:rPr>
+          <w:lang w:val="pt-BR"/>
+        </w:rPr>
+        <w:t xml:space="preserve">, Brigitte </w:t>
+      </w:r>
+      <w:proofErr w:type="spellStart"/>
+      <w:r>
+        <w:rPr>
+          <w:lang w:val="pt-BR"/>
+        </w:rPr>
+        <w:t>Séroussi</w:t>
+      </w:r>
+      <w:proofErr w:type="spellEnd"/>
       <w:r>
         <w:rPr>
           <w:lang w:val="pt-BR"/>
@@ -1722,14 +2538,7 @@
           <w:rStyle w:val="tlid-translation"/>
           <w:lang w:val="pt-PT"/>
         </w:rPr>
-        <w:t>(visualização de conjunto usando caixas de arco-íris)</w:t>
-      </w:r>
-      <w:r>
-        <w:rPr>
-          <w:rStyle w:val="tlid-translation"/>
-          <w:lang w:val="pt-PT"/>
-        </w:rPr>
-        <w:t xml:space="preserve"> </w:t>
+        <w:t xml:space="preserve">(visualização de conjunto usando caixas de arco-íris) </w:t>
       </w:r>
       <w:r>
         <w:rPr>
@@ -1783,14 +2592,587 @@
         </w:rPr>
         <w:t xml:space="preserve"> </w:t>
       </w:r>
-      <w:r>
-        <w:t>After the text edit has been completed, the paper is ready for the template. Duplicate the template file by using the Save As command, and use the naming convention prescribed by your conference for the name of your paper. In this newly created file, highlight all of the contents and import your prepared text file. You are now ready to style your paper; use the scroll down window on the left of the MS Word Formatting toolbar.</w:t>
-      </w:r>
-      <w:r>
-        <w:t xml:space="preserve"> </w:t>
-      </w:r>
-      <w:r>
-        <w:t>use the scroll down window on the left of the MS Word Formatting toolbar.</w:t>
+      <w:proofErr w:type="spellStart"/>
+      <w:r>
+        <w:t>After</w:t>
+      </w:r>
+      <w:proofErr w:type="spellEnd"/>
+      <w:r>
+        <w:t xml:space="preserve"> </w:t>
+      </w:r>
+      <w:proofErr w:type="spellStart"/>
+      <w:r>
+        <w:t>the</w:t>
+      </w:r>
+      <w:proofErr w:type="spellEnd"/>
+      <w:r>
+        <w:t xml:space="preserve"> </w:t>
+      </w:r>
+      <w:proofErr w:type="spellStart"/>
+      <w:r>
+        <w:t>text</w:t>
+      </w:r>
+      <w:proofErr w:type="spellEnd"/>
+      <w:r>
+        <w:t xml:space="preserve"> </w:t>
+      </w:r>
+      <w:proofErr w:type="spellStart"/>
+      <w:r>
+        <w:t>edit</w:t>
+      </w:r>
+      <w:proofErr w:type="spellEnd"/>
+      <w:r>
+        <w:t xml:space="preserve"> </w:t>
+      </w:r>
+      <w:proofErr w:type="spellStart"/>
+      <w:r>
+        <w:t>has</w:t>
+      </w:r>
+      <w:proofErr w:type="spellEnd"/>
+      <w:r>
+        <w:t xml:space="preserve"> </w:t>
+      </w:r>
+      <w:proofErr w:type="spellStart"/>
+      <w:r>
+        <w:t>been</w:t>
+      </w:r>
+      <w:proofErr w:type="spellEnd"/>
+      <w:r>
+        <w:t xml:space="preserve"> </w:t>
+      </w:r>
+      <w:proofErr w:type="spellStart"/>
+      <w:r>
+        <w:t>completed</w:t>
+      </w:r>
+      <w:proofErr w:type="spellEnd"/>
+      <w:r>
+        <w:t xml:space="preserve">, </w:t>
+      </w:r>
+      <w:proofErr w:type="spellStart"/>
+      <w:r>
+        <w:t>the</w:t>
+      </w:r>
+      <w:proofErr w:type="spellEnd"/>
+      <w:r>
+        <w:t xml:space="preserve"> </w:t>
+      </w:r>
+      <w:proofErr w:type="spellStart"/>
+      <w:r>
+        <w:t>paper</w:t>
+      </w:r>
+      <w:proofErr w:type="spellEnd"/>
+      <w:r>
+        <w:t xml:space="preserve"> </w:t>
+      </w:r>
+      <w:proofErr w:type="spellStart"/>
+      <w:r>
+        <w:t>is</w:t>
+      </w:r>
+      <w:proofErr w:type="spellEnd"/>
+      <w:r>
+        <w:t xml:space="preserve"> </w:t>
+      </w:r>
+      <w:proofErr w:type="spellStart"/>
+      <w:r>
+        <w:t>ready</w:t>
+      </w:r>
+      <w:proofErr w:type="spellEnd"/>
+      <w:r>
+        <w:t xml:space="preserve"> for </w:t>
+      </w:r>
+      <w:proofErr w:type="spellStart"/>
+      <w:r>
+        <w:t>the</w:t>
+      </w:r>
+      <w:proofErr w:type="spellEnd"/>
+      <w:r>
+        <w:t xml:space="preserve"> </w:t>
+      </w:r>
+      <w:proofErr w:type="spellStart"/>
+      <w:r>
+        <w:t>template</w:t>
+      </w:r>
+      <w:proofErr w:type="spellEnd"/>
+      <w:r>
+        <w:t xml:space="preserve">. </w:t>
+      </w:r>
+      <w:proofErr w:type="spellStart"/>
+      <w:r>
+        <w:t>Duplicate</w:t>
+      </w:r>
+      <w:proofErr w:type="spellEnd"/>
+      <w:r>
+        <w:t xml:space="preserve"> </w:t>
+      </w:r>
+      <w:proofErr w:type="spellStart"/>
+      <w:r>
+        <w:t>the</w:t>
+      </w:r>
+      <w:proofErr w:type="spellEnd"/>
+      <w:r>
+        <w:t xml:space="preserve"> </w:t>
+      </w:r>
+      <w:proofErr w:type="spellStart"/>
+      <w:r>
+        <w:t>template</w:t>
+      </w:r>
+      <w:proofErr w:type="spellEnd"/>
+      <w:r>
+        <w:t xml:space="preserve"> file </w:t>
+      </w:r>
+      <w:proofErr w:type="spellStart"/>
+      <w:r>
+        <w:t>by</w:t>
+      </w:r>
+      <w:proofErr w:type="spellEnd"/>
+      <w:r>
+        <w:t xml:space="preserve"> </w:t>
+      </w:r>
+      <w:proofErr w:type="spellStart"/>
+      <w:r>
+        <w:t>using</w:t>
+      </w:r>
+      <w:proofErr w:type="spellEnd"/>
+      <w:r>
+        <w:t xml:space="preserve"> </w:t>
+      </w:r>
+      <w:proofErr w:type="spellStart"/>
+      <w:r>
+        <w:t>the</w:t>
+      </w:r>
+      <w:proofErr w:type="spellEnd"/>
+      <w:r>
+        <w:t xml:space="preserve"> </w:t>
+      </w:r>
+      <w:proofErr w:type="spellStart"/>
+      <w:r>
+        <w:t>Save</w:t>
+      </w:r>
+      <w:proofErr w:type="spellEnd"/>
+      <w:r>
+        <w:t xml:space="preserve"> As </w:t>
+      </w:r>
+      <w:proofErr w:type="spellStart"/>
+      <w:r>
+        <w:t>command</w:t>
+      </w:r>
+      <w:proofErr w:type="spellEnd"/>
+      <w:r>
+        <w:t xml:space="preserve">, </w:t>
+      </w:r>
+      <w:proofErr w:type="spellStart"/>
+      <w:r>
+        <w:t>and</w:t>
+      </w:r>
+      <w:proofErr w:type="spellEnd"/>
+      <w:r>
+        <w:t xml:space="preserve"> use </w:t>
+      </w:r>
+      <w:proofErr w:type="spellStart"/>
+      <w:r>
+        <w:t>the</w:t>
+      </w:r>
+      <w:proofErr w:type="spellEnd"/>
+      <w:r>
+        <w:t xml:space="preserve"> </w:t>
+      </w:r>
+      <w:proofErr w:type="spellStart"/>
+      <w:r>
+        <w:t>naming</w:t>
+      </w:r>
+      <w:proofErr w:type="spellEnd"/>
+      <w:r>
+        <w:t xml:space="preserve"> </w:t>
+      </w:r>
+      <w:proofErr w:type="spellStart"/>
+      <w:r>
+        <w:t>convention</w:t>
+      </w:r>
+      <w:proofErr w:type="spellEnd"/>
+      <w:r>
+        <w:t xml:space="preserve"> </w:t>
+      </w:r>
+      <w:proofErr w:type="spellStart"/>
+      <w:r>
+        <w:t>prescribed</w:t>
+      </w:r>
+      <w:proofErr w:type="spellEnd"/>
+      <w:r>
+        <w:t xml:space="preserve"> </w:t>
+      </w:r>
+      <w:proofErr w:type="spellStart"/>
+      <w:r>
+        <w:t>by</w:t>
+      </w:r>
+      <w:proofErr w:type="spellEnd"/>
+      <w:r>
+        <w:t xml:space="preserve"> </w:t>
+      </w:r>
+      <w:proofErr w:type="spellStart"/>
+      <w:r>
+        <w:t>your</w:t>
+      </w:r>
+      <w:proofErr w:type="spellEnd"/>
+      <w:r>
+        <w:t xml:space="preserve"> </w:t>
+      </w:r>
+      <w:proofErr w:type="spellStart"/>
+      <w:r>
+        <w:t>conference</w:t>
+      </w:r>
+      <w:proofErr w:type="spellEnd"/>
+      <w:r>
+        <w:t xml:space="preserve"> for </w:t>
+      </w:r>
+      <w:proofErr w:type="spellStart"/>
+      <w:r>
+        <w:t>the</w:t>
+      </w:r>
+      <w:proofErr w:type="spellEnd"/>
+      <w:r>
+        <w:t xml:space="preserve"> </w:t>
+      </w:r>
+      <w:proofErr w:type="spellStart"/>
+      <w:r>
+        <w:t>name</w:t>
+      </w:r>
+      <w:proofErr w:type="spellEnd"/>
+      <w:r>
+        <w:t xml:space="preserve"> </w:t>
+      </w:r>
+      <w:proofErr w:type="spellStart"/>
+      <w:r>
+        <w:t>of</w:t>
+      </w:r>
+      <w:proofErr w:type="spellEnd"/>
+      <w:r>
+        <w:t xml:space="preserve"> </w:t>
+      </w:r>
+      <w:proofErr w:type="spellStart"/>
+      <w:r>
+        <w:t>your</w:t>
+      </w:r>
+      <w:proofErr w:type="spellEnd"/>
+      <w:r>
+        <w:t xml:space="preserve"> </w:t>
+      </w:r>
+      <w:proofErr w:type="spellStart"/>
+      <w:r>
+        <w:t>paper</w:t>
+      </w:r>
+      <w:proofErr w:type="spellEnd"/>
+      <w:r>
+        <w:t xml:space="preserve">. In </w:t>
+      </w:r>
+      <w:proofErr w:type="spellStart"/>
+      <w:r>
+        <w:t>this</w:t>
+      </w:r>
+      <w:proofErr w:type="spellEnd"/>
+      <w:r>
+        <w:t xml:space="preserve"> </w:t>
+      </w:r>
+      <w:proofErr w:type="spellStart"/>
+      <w:r>
+        <w:t>newly</w:t>
+      </w:r>
+      <w:proofErr w:type="spellEnd"/>
+      <w:r>
+        <w:t xml:space="preserve"> </w:t>
+      </w:r>
+      <w:proofErr w:type="spellStart"/>
+      <w:r>
+        <w:t>created</w:t>
+      </w:r>
+      <w:proofErr w:type="spellEnd"/>
+      <w:r>
+        <w:t xml:space="preserve"> file, </w:t>
+      </w:r>
+      <w:proofErr w:type="spellStart"/>
+      <w:r>
+        <w:t>highlight</w:t>
+      </w:r>
+      <w:proofErr w:type="spellEnd"/>
+      <w:r>
+        <w:t xml:space="preserve"> </w:t>
+      </w:r>
+      <w:proofErr w:type="spellStart"/>
+      <w:r>
+        <w:t>all</w:t>
+      </w:r>
+      <w:proofErr w:type="spellEnd"/>
+      <w:r>
+        <w:t xml:space="preserve"> </w:t>
+      </w:r>
+      <w:proofErr w:type="spellStart"/>
+      <w:r>
+        <w:t>of</w:t>
+      </w:r>
+      <w:proofErr w:type="spellEnd"/>
+      <w:r>
+        <w:t xml:space="preserve"> </w:t>
+      </w:r>
+      <w:proofErr w:type="spellStart"/>
+      <w:r>
+        <w:t>the</w:t>
+      </w:r>
+      <w:proofErr w:type="spellEnd"/>
+      <w:r>
+        <w:t xml:space="preserve"> </w:t>
+      </w:r>
+      <w:proofErr w:type="spellStart"/>
+      <w:r>
+        <w:t>contents</w:t>
+      </w:r>
+      <w:proofErr w:type="spellEnd"/>
+      <w:r>
+        <w:t xml:space="preserve"> </w:t>
+      </w:r>
+      <w:proofErr w:type="spellStart"/>
+      <w:r>
+        <w:t>and</w:t>
+      </w:r>
+      <w:proofErr w:type="spellEnd"/>
+      <w:r>
+        <w:t xml:space="preserve"> </w:t>
+      </w:r>
+      <w:proofErr w:type="spellStart"/>
+      <w:r>
+        <w:t>import</w:t>
+      </w:r>
+      <w:proofErr w:type="spellEnd"/>
+      <w:r>
+        <w:t xml:space="preserve"> </w:t>
+      </w:r>
+      <w:proofErr w:type="spellStart"/>
+      <w:r>
+        <w:t>your</w:t>
+      </w:r>
+      <w:proofErr w:type="spellEnd"/>
+      <w:r>
+        <w:t xml:space="preserve"> </w:t>
+      </w:r>
+      <w:proofErr w:type="spellStart"/>
+      <w:r>
+        <w:t>prepared</w:t>
+      </w:r>
+      <w:proofErr w:type="spellEnd"/>
+      <w:r>
+        <w:t xml:space="preserve"> </w:t>
+      </w:r>
+      <w:proofErr w:type="spellStart"/>
+      <w:r>
+        <w:t>text</w:t>
+      </w:r>
+      <w:proofErr w:type="spellEnd"/>
+      <w:r>
+        <w:t xml:space="preserve"> file. </w:t>
+      </w:r>
+      <w:proofErr w:type="spellStart"/>
+      <w:r>
+        <w:t>You</w:t>
+      </w:r>
+      <w:proofErr w:type="spellEnd"/>
+      <w:r>
+        <w:t xml:space="preserve"> are </w:t>
+      </w:r>
+      <w:proofErr w:type="spellStart"/>
+      <w:r>
+        <w:t>now</w:t>
+      </w:r>
+      <w:proofErr w:type="spellEnd"/>
+      <w:r>
+        <w:t xml:space="preserve"> </w:t>
+      </w:r>
+      <w:proofErr w:type="spellStart"/>
+      <w:r>
+        <w:t>ready</w:t>
+      </w:r>
+      <w:proofErr w:type="spellEnd"/>
+      <w:r>
+        <w:t xml:space="preserve"> </w:t>
+      </w:r>
+      <w:proofErr w:type="spellStart"/>
+      <w:r>
+        <w:t>to</w:t>
+      </w:r>
+      <w:proofErr w:type="spellEnd"/>
+      <w:r>
+        <w:t xml:space="preserve"> </w:t>
+      </w:r>
+      <w:proofErr w:type="spellStart"/>
+      <w:r>
+        <w:t>style</w:t>
+      </w:r>
+      <w:proofErr w:type="spellEnd"/>
+      <w:r>
+        <w:t xml:space="preserve"> </w:t>
+      </w:r>
+      <w:proofErr w:type="spellStart"/>
+      <w:r>
+        <w:t>your</w:t>
+      </w:r>
+      <w:proofErr w:type="spellEnd"/>
+      <w:r>
+        <w:t xml:space="preserve"> </w:t>
+      </w:r>
+      <w:proofErr w:type="spellStart"/>
+      <w:r>
+        <w:t>paper</w:t>
+      </w:r>
+      <w:proofErr w:type="spellEnd"/>
+      <w:r>
+        <w:t xml:space="preserve">; use </w:t>
+      </w:r>
+      <w:proofErr w:type="spellStart"/>
+      <w:r>
+        <w:t>the</w:t>
+      </w:r>
+      <w:proofErr w:type="spellEnd"/>
+      <w:r>
+        <w:t xml:space="preserve"> scroll </w:t>
+      </w:r>
+      <w:proofErr w:type="spellStart"/>
+      <w:r>
+        <w:t>down</w:t>
+      </w:r>
+      <w:proofErr w:type="spellEnd"/>
+      <w:r>
+        <w:t xml:space="preserve"> </w:t>
+      </w:r>
+      <w:proofErr w:type="spellStart"/>
+      <w:r>
+        <w:t>window</w:t>
+      </w:r>
+      <w:proofErr w:type="spellEnd"/>
+      <w:r>
+        <w:t xml:space="preserve"> </w:t>
+      </w:r>
+      <w:proofErr w:type="spellStart"/>
+      <w:r>
+        <w:t>on</w:t>
+      </w:r>
+      <w:proofErr w:type="spellEnd"/>
+      <w:r>
+        <w:t xml:space="preserve"> </w:t>
+      </w:r>
+      <w:proofErr w:type="spellStart"/>
+      <w:r>
+        <w:t>the</w:t>
+      </w:r>
+      <w:proofErr w:type="spellEnd"/>
+      <w:r>
+        <w:t xml:space="preserve"> </w:t>
+      </w:r>
+      <w:proofErr w:type="spellStart"/>
+      <w:r>
+        <w:t>left</w:t>
+      </w:r>
+      <w:proofErr w:type="spellEnd"/>
+      <w:r>
+        <w:t xml:space="preserve"> </w:t>
+      </w:r>
+      <w:proofErr w:type="spellStart"/>
+      <w:r>
+        <w:t>of</w:t>
+      </w:r>
+      <w:proofErr w:type="spellEnd"/>
+      <w:r>
+        <w:t xml:space="preserve"> </w:t>
+      </w:r>
+      <w:proofErr w:type="spellStart"/>
+      <w:r>
+        <w:t>the</w:t>
+      </w:r>
+      <w:proofErr w:type="spellEnd"/>
+      <w:r>
+        <w:t xml:space="preserve"> MS Word </w:t>
+      </w:r>
+      <w:proofErr w:type="spellStart"/>
+      <w:r>
+        <w:t>Formatting</w:t>
+      </w:r>
+      <w:proofErr w:type="spellEnd"/>
+      <w:r>
+        <w:t xml:space="preserve"> toolbar.</w:t>
+      </w:r>
+      <w:r>
+        <w:t xml:space="preserve"> </w:t>
+      </w:r>
+      <w:r>
+        <w:t xml:space="preserve">use </w:t>
+      </w:r>
+      <w:proofErr w:type="spellStart"/>
+      <w:r>
+        <w:t>the</w:t>
+      </w:r>
+      <w:proofErr w:type="spellEnd"/>
+      <w:r>
+        <w:t xml:space="preserve"> scroll </w:t>
+      </w:r>
+      <w:proofErr w:type="spellStart"/>
+      <w:r>
+        <w:t>down</w:t>
+      </w:r>
+      <w:proofErr w:type="spellEnd"/>
+      <w:r>
+        <w:t xml:space="preserve"> </w:t>
+      </w:r>
+      <w:proofErr w:type="spellStart"/>
+      <w:r>
+        <w:t>window</w:t>
+      </w:r>
+      <w:proofErr w:type="spellEnd"/>
+      <w:r>
+        <w:t xml:space="preserve"> </w:t>
+      </w:r>
+      <w:proofErr w:type="spellStart"/>
+      <w:r>
+        <w:t>on</w:t>
+      </w:r>
+      <w:proofErr w:type="spellEnd"/>
+      <w:r>
+        <w:t xml:space="preserve"> </w:t>
+      </w:r>
+      <w:proofErr w:type="spellStart"/>
+      <w:r>
+        <w:t>the</w:t>
+      </w:r>
+      <w:proofErr w:type="spellEnd"/>
+      <w:r>
+        <w:t xml:space="preserve"> </w:t>
+      </w:r>
+      <w:proofErr w:type="spellStart"/>
+      <w:r>
+        <w:t>left</w:t>
+      </w:r>
+      <w:proofErr w:type="spellEnd"/>
+      <w:r>
+        <w:t xml:space="preserve"> </w:t>
+      </w:r>
+      <w:proofErr w:type="spellStart"/>
+      <w:r>
+        <w:t>of</w:t>
+      </w:r>
+      <w:proofErr w:type="spellEnd"/>
+      <w:r>
+        <w:t xml:space="preserve"> </w:t>
+      </w:r>
+      <w:proofErr w:type="spellStart"/>
+      <w:r>
+        <w:t>the</w:t>
+      </w:r>
+      <w:proofErr w:type="spellEnd"/>
+      <w:r>
+        <w:t xml:space="preserve"> MS Word </w:t>
+      </w:r>
+      <w:proofErr w:type="spellStart"/>
+      <w:r>
+        <w:t>Formatting</w:t>
+      </w:r>
+      <w:proofErr w:type="spellEnd"/>
+      <w:r>
+        <w:t xml:space="preserve"> toolbar.</w:t>
       </w:r>
     </w:p>
     <w:p>
@@ -1824,8 +3206,44 @@
         <w:rPr>
           <w:b/>
         </w:rPr>
-        <w:t>The template is designed</w:t>
-      </w:r>
+        <w:t xml:space="preserve">The </w:t>
+      </w:r>
+      <w:proofErr w:type="spellStart"/>
+      <w:r>
+        <w:rPr>
+          <w:b/>
+        </w:rPr>
+        <w:t>template</w:t>
+      </w:r>
+      <w:proofErr w:type="spellEnd"/>
+      <w:r>
+        <w:rPr>
+          <w:b/>
+        </w:rPr>
+        <w:t xml:space="preserve"> </w:t>
+      </w:r>
+      <w:proofErr w:type="spellStart"/>
+      <w:r>
+        <w:rPr>
+          <w:b/>
+        </w:rPr>
+        <w:t>is</w:t>
+      </w:r>
+      <w:proofErr w:type="spellEnd"/>
+      <w:r>
+        <w:rPr>
+          <w:b/>
+        </w:rPr>
+        <w:t xml:space="preserve"> </w:t>
+      </w:r>
+      <w:proofErr w:type="spellStart"/>
+      <w:r>
+        <w:rPr>
+          <w:b/>
+        </w:rPr>
+        <w:t>designed</w:t>
+      </w:r>
+      <w:proofErr w:type="spellEnd"/>
       <w:r>
         <w:rPr>
           <w:b/>
@@ -1837,8 +3255,58 @@
         <w:rPr>
           <w:b/>
         </w:rPr>
-        <w:t xml:space="preserve"> but not limited to</w:t>
-      </w:r>
+        <w:t xml:space="preserve"> </w:t>
+      </w:r>
+      <w:proofErr w:type="spellStart"/>
+      <w:r>
+        <w:rPr>
+          <w:b/>
+        </w:rPr>
+        <w:t>but</w:t>
+      </w:r>
+      <w:proofErr w:type="spellEnd"/>
+      <w:r>
+        <w:rPr>
+          <w:b/>
+        </w:rPr>
+        <w:t xml:space="preserve"> </w:t>
+      </w:r>
+      <w:proofErr w:type="spellStart"/>
+      <w:r>
+        <w:rPr>
+          <w:b/>
+        </w:rPr>
+        <w:t>not</w:t>
+      </w:r>
+      <w:proofErr w:type="spellEnd"/>
+      <w:r>
+        <w:rPr>
+          <w:b/>
+        </w:rPr>
+        <w:t xml:space="preserve"> </w:t>
+      </w:r>
+      <w:proofErr w:type="spellStart"/>
+      <w:r>
+        <w:rPr>
+          <w:b/>
+        </w:rPr>
+        <w:t>limited</w:t>
+      </w:r>
+      <w:proofErr w:type="spellEnd"/>
+      <w:r>
+        <w:rPr>
+          <w:b/>
+        </w:rPr>
+        <w:t xml:space="preserve"> </w:t>
+      </w:r>
+      <w:proofErr w:type="spellStart"/>
+      <w:r>
+        <w:rPr>
+          <w:b/>
+        </w:rPr>
+        <w:t>to</w:t>
+      </w:r>
+      <w:proofErr w:type="spellEnd"/>
       <w:r>
         <w:rPr>
           <w:b/>
@@ -1866,14 +3334,21 @@
         </w:rPr>
         <w:t xml:space="preserve"> A minimum of one author is required for all conference articles. </w:t>
       </w:r>
+      <w:proofErr w:type="spellStart"/>
       <w:r>
         <w:t>Author</w:t>
       </w:r>
-      <w:r>
-        <w:t xml:space="preserve"> </w:t>
-      </w:r>
-      <w:r>
-        <w:t>Temperature/K”.</w:t>
+      <w:proofErr w:type="spellEnd"/>
+      <w:r>
+        <w:t xml:space="preserve"> </w:t>
+      </w:r>
+      <w:proofErr w:type="spellStart"/>
+      <w:r>
+        <w:t>Temperature</w:t>
+      </w:r>
+      <w:proofErr w:type="spellEnd"/>
+      <w:r>
+        <w:t>/K”.</w:t>
       </w:r>
     </w:p>
     <w:p>
@@ -2130,7 +3605,7 @@
 </file>
 
 <file path=word/endnotes.xml><?xml version="1.0" encoding="utf-8"?>
-<w:endnotes xmlns:mc="http://schemas.openxmlformats.org/markup-compatibility/2006" xmlns:o="urn:schemas-microsoft-com:office:office" xmlns:r="http://purl.oclc.org/ooxml/officeDocument/relationships" xmlns:m="http://purl.oclc.org/ooxml/officeDocument/math" xmlns:v="urn:schemas-microsoft-com:vml" xmlns:wp14="http://schemas.microsoft.com/office/word/2010/wordprocessingDrawing" xmlns:wp="http://purl.oclc.org/ooxml/drawingml/wordprocessingDrawing" xmlns:w10="urn:schemas-microsoft-com:office:word" xmlns:w="http://purl.oclc.org/ooxml/wordprocessingml/main" xmlns:w14="http://schemas.microsoft.com/office/word/2010/wordml" xmlns:w15="http://schemas.microsoft.com/office/word/2012/wordml" xmlns:wpi="http://schemas.microsoft.com/office/word/2010/wordprocessingInk" xmlns:wne="http://schemas.microsoft.com/office/word/2006/wordml" mc:Ignorable="w14 w15 wne wp14">
+<w:endnotes xmlns:cx="http://schemas.microsoft.com/office/drawing/2014/chartex" xmlns:cx1="http://schemas.microsoft.com/office/drawing/2015/9/8/chartex" xmlns:cx2="http://schemas.microsoft.com/office/drawing/2015/10/21/chartex" xmlns:cx3="http://schemas.microsoft.com/office/drawing/2016/5/9/chartex" xmlns:cx4="http://schemas.microsoft.com/office/drawing/2016/5/10/chartex" xmlns:cx5="http://schemas.microsoft.com/office/drawing/2016/5/11/chartex" xmlns:cx6="http://schemas.microsoft.com/office/drawing/2016/5/12/chartex" xmlns:cx7="http://schemas.microsoft.com/office/drawing/2016/5/13/chartex" xmlns:cx8="http://schemas.microsoft.com/office/drawing/2016/5/14/chartex" xmlns:mc="http://schemas.openxmlformats.org/markup-compatibility/2006" xmlns:aink="http://schemas.microsoft.com/office/drawing/2016/ink" xmlns:am3d="http://schemas.microsoft.com/office/drawing/2017/model3d" xmlns:o="urn:schemas-microsoft-com:office:office" xmlns:r="http://purl.oclc.org/ooxml/officeDocument/relationships" xmlns:m="http://purl.oclc.org/ooxml/officeDocument/math" xmlns:v="urn:schemas-microsoft-com:vml" xmlns:wp14="http://schemas.microsoft.com/office/word/2010/wordprocessingDrawing" xmlns:wp="http://purl.oclc.org/ooxml/drawingml/wordprocessingDrawing" xmlns:w10="urn:schemas-microsoft-com:office:word" xmlns:w="http://purl.oclc.org/ooxml/wordprocessingml/main" xmlns:w14="http://schemas.microsoft.com/office/word/2010/wordml" xmlns:w15="http://schemas.microsoft.com/office/word/2012/wordml" xmlns:w16cid="http://schemas.microsoft.com/office/word/2016/wordml/cid" xmlns:w16se="http://schemas.microsoft.com/office/word/2015/wordml/symex" xmlns:wpi="http://schemas.microsoft.com/office/word/2010/wordprocessingInk" xmlns:wne="http://schemas.microsoft.com/office/word/2006/wordml" mc:Ignorable="w14 w15 w16se w16cid wne wp14">
   <w:endnote w:type="separator" w:id="-1">
     <w:p>
       <w:r>
@@ -2149,7 +3624,7 @@
 </file>
 
 <file path=word/footnotes.xml><?xml version="1.0" encoding="utf-8"?>
-<w:footnotes xmlns:mc="http://schemas.openxmlformats.org/markup-compatibility/2006" xmlns:o="urn:schemas-microsoft-com:office:office" xmlns:r="http://purl.oclc.org/ooxml/officeDocument/relationships" xmlns:m="http://purl.oclc.org/ooxml/officeDocument/math" xmlns:v="urn:schemas-microsoft-com:vml" xmlns:wp14="http://schemas.microsoft.com/office/word/2010/wordprocessingDrawing" xmlns:wp="http://purl.oclc.org/ooxml/drawingml/wordprocessingDrawing" xmlns:w10="urn:schemas-microsoft-com:office:word" xmlns:w="http://purl.oclc.org/ooxml/wordprocessingml/main" xmlns:w14="http://schemas.microsoft.com/office/word/2010/wordml" xmlns:w15="http://schemas.microsoft.com/office/word/2012/wordml" xmlns:wpi="http://schemas.microsoft.com/office/word/2010/wordprocessingInk" xmlns:wne="http://schemas.microsoft.com/office/word/2006/wordml" mc:Ignorable="w14 w15 wne wp14">
+<w:footnotes xmlns:cx="http://schemas.microsoft.com/office/drawing/2014/chartex" xmlns:cx1="http://schemas.microsoft.com/office/drawing/2015/9/8/chartex" xmlns:cx2="http://schemas.microsoft.com/office/drawing/2015/10/21/chartex" xmlns:cx3="http://schemas.microsoft.com/office/drawing/2016/5/9/chartex" xmlns:cx4="http://schemas.microsoft.com/office/drawing/2016/5/10/chartex" xmlns:cx5="http://schemas.microsoft.com/office/drawing/2016/5/11/chartex" xmlns:cx6="http://schemas.microsoft.com/office/drawing/2016/5/12/chartex" xmlns:cx7="http://schemas.microsoft.com/office/drawing/2016/5/13/chartex" xmlns:cx8="http://schemas.microsoft.com/office/drawing/2016/5/14/chartex" xmlns:mc="http://schemas.openxmlformats.org/markup-compatibility/2006" xmlns:aink="http://schemas.microsoft.com/office/drawing/2016/ink" xmlns:am3d="http://schemas.microsoft.com/office/drawing/2017/model3d" xmlns:o="urn:schemas-microsoft-com:office:office" xmlns:r="http://purl.oclc.org/ooxml/officeDocument/relationships" xmlns:m="http://purl.oclc.org/ooxml/officeDocument/math" xmlns:v="urn:schemas-microsoft-com:vml" xmlns:wp14="http://schemas.microsoft.com/office/word/2010/wordprocessingDrawing" xmlns:wp="http://purl.oclc.org/ooxml/drawingml/wordprocessingDrawing" xmlns:w10="urn:schemas-microsoft-com:office:word" xmlns:w="http://purl.oclc.org/ooxml/wordprocessingml/main" xmlns:w14="http://schemas.microsoft.com/office/word/2010/wordml" xmlns:w15="http://schemas.microsoft.com/office/word/2012/wordml" xmlns:w16cid="http://schemas.microsoft.com/office/word/2016/wordml/cid" xmlns:w16se="http://schemas.microsoft.com/office/word/2015/wordml/symex" xmlns:wpi="http://schemas.microsoft.com/office/word/2010/wordprocessingInk" xmlns:wne="http://schemas.microsoft.com/office/word/2006/wordml" mc:Ignorable="w14 w15 w16se w16cid wne wp14">
   <w:footnote w:type="separator" w:id="-1">
     <w:p>
       <w:r>
@@ -2168,7 +3643,7 @@
 </file>
 
 <file path=word/numbering.xml><?xml version="1.0" encoding="utf-8"?>
-<w:numbering xmlns:mc="http://schemas.openxmlformats.org/markup-compatibility/2006" xmlns:o="urn:schemas-microsoft-com:office:office" xmlns:r="http://purl.oclc.org/ooxml/officeDocument/relationships" xmlns:m="http://purl.oclc.org/ooxml/officeDocument/math" xmlns:v="urn:schemas-microsoft-com:vml" xmlns:wp14="http://schemas.microsoft.com/office/word/2010/wordprocessingDrawing" xmlns:wp="http://purl.oclc.org/ooxml/drawingml/wordprocessingDrawing" xmlns:w10="urn:schemas-microsoft-com:office:word" xmlns:w="http://purl.oclc.org/ooxml/wordprocessingml/main" xmlns:w14="http://schemas.microsoft.com/office/word/2010/wordml" xmlns:w15="http://schemas.microsoft.com/office/word/2012/wordml" xmlns:wpi="http://schemas.microsoft.com/office/word/2010/wordprocessingInk" xmlns:wne="http://schemas.microsoft.com/office/word/2006/wordml" mc:Ignorable="w14 w15 wne wp14">
+<w:numbering xmlns:cx="http://schemas.microsoft.com/office/drawing/2014/chartex" xmlns:cx1="http://schemas.microsoft.com/office/drawing/2015/9/8/chartex" xmlns:cx2="http://schemas.microsoft.com/office/drawing/2015/10/21/chartex" xmlns:cx3="http://schemas.microsoft.com/office/drawing/2016/5/9/chartex" xmlns:cx4="http://schemas.microsoft.com/office/drawing/2016/5/10/chartex" xmlns:cx5="http://schemas.microsoft.com/office/drawing/2016/5/11/chartex" xmlns:cx6="http://schemas.microsoft.com/office/drawing/2016/5/12/chartex" xmlns:cx7="http://schemas.microsoft.com/office/drawing/2016/5/13/chartex" xmlns:cx8="http://schemas.microsoft.com/office/drawing/2016/5/14/chartex" xmlns:mc="http://schemas.openxmlformats.org/markup-compatibility/2006" xmlns:aink="http://schemas.microsoft.com/office/drawing/2016/ink" xmlns:am3d="http://schemas.microsoft.com/office/drawing/2017/model3d" xmlns:o="urn:schemas-microsoft-com:office:office" xmlns:r="http://purl.oclc.org/ooxml/officeDocument/relationships" xmlns:m="http://purl.oclc.org/ooxml/officeDocument/math" xmlns:v="urn:schemas-microsoft-com:vml" xmlns:wp14="http://schemas.microsoft.com/office/word/2010/wordprocessingDrawing" xmlns:wp="http://purl.oclc.org/ooxml/drawingml/wordprocessingDrawing" xmlns:w10="urn:schemas-microsoft-com:office:word" xmlns:w="http://purl.oclc.org/ooxml/wordprocessingml/main" xmlns:w14="http://schemas.microsoft.com/office/word/2010/wordml" xmlns:w15="http://schemas.microsoft.com/office/word/2012/wordml" xmlns:w16cid="http://schemas.microsoft.com/office/word/2016/wordml/cid" xmlns:w16se="http://schemas.microsoft.com/office/word/2015/wordml/symex" xmlns:wpi="http://schemas.microsoft.com/office/word/2010/wordprocessingInk" xmlns:wne="http://schemas.microsoft.com/office/word/2006/wordml" mc:Ignorable="w14 w15 w16se w16cid wne wp14">
   <w:abstractNum w:abstractNumId="0" w15:restartNumberingAfterBreak="0">
     <w:nsid w:val="FFFFFF1D"/>
     <w:multiLevelType w:val="multilevel"/>
@@ -3639,7 +5114,7 @@
 </file>
 
 <file path=word/styles.xml><?xml version="1.0" encoding="utf-8"?>
-<w:styles xmlns:mc="http://schemas.openxmlformats.org/markup-compatibility/2006" xmlns:r="http://purl.oclc.org/ooxml/officeDocument/relationships" xmlns:w="http://purl.oclc.org/ooxml/wordprocessingml/main" xmlns:w14="http://schemas.microsoft.com/office/word/2010/wordml" xmlns:w15="http://schemas.microsoft.com/office/word/2012/wordml" mc:Ignorable="w14 w15">
+<w:styles xmlns:mc="http://schemas.openxmlformats.org/markup-compatibility/2006" xmlns:r="http://purl.oclc.org/ooxml/officeDocument/relationships" xmlns:w="http://purl.oclc.org/ooxml/wordprocessingml/main" xmlns:w14="http://schemas.microsoft.com/office/word/2010/wordml" xmlns:w15="http://schemas.microsoft.com/office/word/2012/wordml" xmlns:w16cid="http://schemas.microsoft.com/office/word/2016/wordml/cid" xmlns:w16se="http://schemas.microsoft.com/office/word/2015/wordml/symex" mc:Ignorable="w14 w15 w16se w16cid">
   <w:docDefaults>
     <w:rPrDefault>
       <w:rPr>
@@ -3649,7 +5124,7 @@
     </w:rPrDefault>
     <w:pPrDefault/>
   </w:docDefaults>
-  <w:latentStyles w:defLockedState="0" w:defUIPriority="0" w:defSemiHidden="0" w:defUnhideWhenUsed="0" w:defQFormat="0" w:count="371">
+  <w:latentStyles w:defLockedState="0" w:defUIPriority="0" w:defSemiHidden="0" w:defUnhideWhenUsed="0" w:defQFormat="0" w:count="376">
     <w:lsdException w:name="Normal" w:qFormat="1"/>
     <w:lsdException w:name="heading 1" w:qFormat="1"/>
     <w:lsdException w:name="heading 2" w:qFormat="1"/>
@@ -3666,7 +5141,6 @@
     <w:lsdException w:name="Strong" w:qFormat="1"/>
     <w:lsdException w:name="Emphasis" w:qFormat="1"/>
     <w:lsdException w:name="HTML Keyboard" w:semiHidden="1" w:unhideWhenUsed="1"/>
-    <w:lsdException w:name="Normal Table" w:semiHidden="1" w:unhideWhenUsed="1"/>
     <w:lsdException w:name="annotation subject" w:semiHidden="1" w:unhideWhenUsed="1"/>
     <w:lsdException w:name="No List" w:semiHidden="1" w:unhideWhenUsed="1"/>
     <w:lsdException w:name="Outline List 1" w:semiHidden="1" w:unhideWhenUsed="1"/>
@@ -3709,11 +5183,8 @@
     <w:lsdException w:name="Table Contemporary" w:semiHidden="1" w:unhideWhenUsed="1"/>
     <w:lsdException w:name="Table Elegant" w:semiHidden="1" w:unhideWhenUsed="1"/>
     <w:lsdException w:name="Table Professional" w:semiHidden="1" w:unhideWhenUsed="1"/>
-    <w:lsdException w:name="Table Subtle 1" w:semiHidden="1" w:unhideWhenUsed="1"/>
     <w:lsdException w:name="Table Subtle 2" w:semiHidden="1" w:unhideWhenUsed="1"/>
     <w:lsdException w:name="Table Web 1" w:semiHidden="1" w:unhideWhenUsed="1"/>
-    <w:lsdException w:name="Table Web 2" w:semiHidden="1" w:unhideWhenUsed="1"/>
-    <w:lsdException w:name="Table Web 3" w:semiHidden="1" w:unhideWhenUsed="1"/>
     <w:lsdException w:name="Balloon Text" w:semiHidden="1" w:unhideWhenUsed="1"/>
     <w:lsdException w:name="Table Theme" w:semiHidden="1" w:unhideWhenUsed="1"/>
     <w:lsdException w:name="Placeholder Text" w:semiHidden="1" w:uiPriority="99"/>
@@ -3931,6 +5402,11 @@
     <w:lsdException w:name="List Table 5 Dark Accent 6" w:uiPriority="50"/>
     <w:lsdException w:name="List Table 6 Colorful Accent 6" w:uiPriority="51"/>
     <w:lsdException w:name="List Table 7 Colorful Accent 6" w:uiPriority="52"/>
+    <w:lsdException w:name="Mention" w:semiHidden="1" w:uiPriority="99" w:unhideWhenUsed="1"/>
+    <w:lsdException w:name="Smart Hyperlink" w:semiHidden="1" w:uiPriority="99" w:unhideWhenUsed="1"/>
+    <w:lsdException w:name="Hashtag" w:semiHidden="1" w:uiPriority="99" w:unhideWhenUsed="1"/>
+    <w:lsdException w:name="Unresolved Mention" w:semiHidden="1" w:uiPriority="99" w:unhideWhenUsed="1"/>
+    <w:lsdException w:name="Smart Link" w:semiHidden="1" w:uiPriority="99" w:unhideWhenUsed="1"/>
   </w:latentStyles>
   <w:style w:type="paragraph" w:default="1" w:styleId="Normal">
     <w:name w:val="Normal"/>
@@ -4717,7 +6193,7 @@
 </file>
 
 <file path=customXml/itemProps1.xml><?xml version="1.0" encoding="utf-8"?>
-<ds:datastoreItem xmlns:ds="http://purl.oclc.org/ooxml/officeDocument/customXml" ds:itemID="{8D6B98AA-2AA2-4978-B7AA-7496C5572B7A}">
+<ds:datastoreItem xmlns:ds="http://purl.oclc.org/ooxml/officeDocument/customXml" ds:itemID="{EEA43412-C6D1-4EF6-9A0F-6FE0AFC6160A}">
   <ds:schemaRefs>
     <ds:schemaRef ds:uri="http://schemas.openxmlformats.org/officeDocument/2006/bibliography"/>
   </ds:schemaRefs>

</xml_diff>

<commit_message>
Apresentação e Artigo faltando apenas metodo proposto
</commit_message>
<xml_diff>
--- a/Seminário/Rascunho Douglas/Seminario Raciocínio Baseado em Casos Douglas.docx
+++ b/Seminário/Rascunho Douglas/Seminario Raciocínio Baseado em Casos Douglas.docx
@@ -1,6 +1,6 @@
 
 <file path=word/document.xml><?xml version="1.0" encoding="utf-8"?>
-<w:document xmlns:cx="http://schemas.microsoft.com/office/drawing/2014/chartex" xmlns:cx1="http://schemas.microsoft.com/office/drawing/2015/9/8/chartex" xmlns:cx2="http://schemas.microsoft.com/office/drawing/2015/10/21/chartex" xmlns:cx3="http://schemas.microsoft.com/office/drawing/2016/5/9/chartex" xmlns:cx4="http://schemas.microsoft.com/office/drawing/2016/5/10/chartex" xmlns:cx5="http://schemas.microsoft.com/office/drawing/2016/5/11/chartex" xmlns:cx6="http://schemas.microsoft.com/office/drawing/2016/5/12/chartex" xmlns:cx7="http://schemas.microsoft.com/office/drawing/2016/5/13/chartex" xmlns:cx8="http://schemas.microsoft.com/office/drawing/2016/5/14/chartex" xmlns:mc="http://schemas.openxmlformats.org/markup-compatibility/2006" xmlns:aink="http://schemas.microsoft.com/office/drawing/2016/ink" xmlns:am3d="http://schemas.microsoft.com/office/drawing/2017/model3d" xmlns:o="urn:schemas-microsoft-com:office:office" xmlns:r="http://purl.oclc.org/ooxml/officeDocument/relationships" xmlns:m="http://purl.oclc.org/ooxml/officeDocument/math" xmlns:v="urn:schemas-microsoft-com:vml" xmlns:wp14="http://schemas.microsoft.com/office/word/2010/wordprocessingDrawing" xmlns:wp="http://purl.oclc.org/ooxml/drawingml/wordprocessingDrawing" xmlns:w10="urn:schemas-microsoft-com:office:word" xmlns:w="http://purl.oclc.org/ooxml/wordprocessingml/main" xmlns:w14="http://schemas.microsoft.com/office/word/2010/wordml" xmlns:w15="http://schemas.microsoft.com/office/word/2012/wordml" xmlns:w16cid="http://schemas.microsoft.com/office/word/2016/wordml/cid" xmlns:w16se="http://schemas.microsoft.com/office/word/2015/wordml/symex" xmlns:wpi="http://schemas.microsoft.com/office/word/2010/wordprocessingInk" xmlns:wne="http://schemas.microsoft.com/office/word/2006/wordml" mc:Ignorable="w14 w15 w16se w16cid wne wp14" w:conformance="strict">
+<w:document xmlns:mc="http://schemas.openxmlformats.org/markup-compatibility/2006" xmlns:o="urn:schemas-microsoft-com:office:office" xmlns:r="http://purl.oclc.org/ooxml/officeDocument/relationships" xmlns:m="http://purl.oclc.org/ooxml/officeDocument/math" xmlns:v="urn:schemas-microsoft-com:vml" xmlns:wp14="http://schemas.microsoft.com/office/word/2010/wordprocessingDrawing" xmlns:wp="http://purl.oclc.org/ooxml/drawingml/wordprocessingDrawing" xmlns:w10="urn:schemas-microsoft-com:office:word" xmlns:w="http://purl.oclc.org/ooxml/wordprocessingml/main" xmlns:w14="http://schemas.microsoft.com/office/word/2010/wordml" xmlns:w15="http://schemas.microsoft.com/office/word/2012/wordml" xmlns:wpi="http://schemas.microsoft.com/office/word/2010/wordprocessingInk" xmlns:wne="http://schemas.microsoft.com/office/word/2006/wordml" mc:Ignorable="w14 w15 wne wp14" w:conformance="strict">
   <w:body>
     <w:p>
       <w:pPr>
@@ -417,10 +417,98 @@
       </w:r>
       <w:r>
         <w:rPr>
-          <w:highlight w:val="yellow"/>
-          <w:lang w:val="pt-BR"/>
-        </w:rPr>
-        <w:t>Parte da Joana</w:t>
+          <w:lang w:val="pt-BR"/>
+        </w:rPr>
+        <w:t xml:space="preserve">Cada dia </w:t>
+      </w:r>
+      <w:r>
+        <w:rPr>
+          <w:lang w:val="pt-BR"/>
+        </w:rPr>
+        <w:t xml:space="preserve">os ambientes se tornam mais dinâmicos, métodos mais ágeis para solucionar problemas são cruciais para alcançar os objetivos. Tomadas de decisão são cada vez mais complexas, exigindo muito de quem as faz, já que existem um número crescente de pontos peculiares que podem ser decisórios para o </w:t>
+      </w:r>
+      <w:r>
+        <w:rPr>
+          <w:lang w:val="pt-BR"/>
+        </w:rPr>
+        <w:t>sucesso</w:t>
+      </w:r>
+      <w:r>
+        <w:rPr>
+          <w:lang w:val="pt-BR"/>
+        </w:rPr>
+        <w:t xml:space="preserve">. Ferramentas para auxiliar estes profissionais são indispensáveis </w:t>
+      </w:r>
+      <w:r>
+        <w:rPr>
+          <w:lang w:val="pt-BR"/>
+        </w:rPr>
+        <w:t xml:space="preserve">possibilitando </w:t>
+      </w:r>
+      <w:r>
+        <w:rPr>
+          <w:lang w:val="pt-BR"/>
+        </w:rPr>
+        <w:t>tomar decisões de qualidade em tempo adequado as realidades do ambiente</w:t>
+      </w:r>
+      <w:r>
+        <w:rPr>
+          <w:lang w:val="pt-BR"/>
+        </w:rPr>
+        <w:t xml:space="preserve"> atual</w:t>
+      </w:r>
+      <w:r>
+        <w:rPr>
+          <w:lang w:val="pt-BR"/>
+        </w:rPr>
+        <w:t xml:space="preserve">. Estas ferramentas fornecem melhores condições para tratar os problemas complexos já tendo em vista os impactos </w:t>
+      </w:r>
+      <w:r>
+        <w:rPr>
+          <w:lang w:val="pt-BR"/>
+        </w:rPr>
+        <w:t>de uma forma mensurável e presumida. Deixando de serem tratados puramente por métodos empíricos</w:t>
+      </w:r>
+      <w:r>
+        <w:rPr>
+          <w:lang w:val="pt-BR"/>
+        </w:rPr>
+        <w:t>.</w:t>
+      </w:r>
+    </w:p>
+    <w:p>
+      <w:pPr>
+        <w:pStyle w:val="Keywords"/>
+      </w:pPr>
+      <w:r>
+        <w:rPr>
+          <w:lang w:val="pt-BR"/>
+        </w:rPr>
+        <w:t>Palavras</w:t>
+      </w:r>
+      <w:r>
+        <w:rPr>
+          <w:lang w:val="pt-BR"/>
+        </w:rPr>
+        <w:t>-</w:t>
+      </w:r>
+      <w:r>
+        <w:rPr>
+          <w:lang w:val="pt-BR"/>
+        </w:rPr>
+        <w:t>chave—</w:t>
+      </w:r>
+      <w:r>
+        <w:rPr>
+          <w:lang w:val="pt-BR"/>
+        </w:rPr>
+        <w:t>caso, ambiente, solução, complexo, controle, agilidade, inteligência, ferramenta, objetivo</w:t>
+      </w:r>
+      <w:r>
+        <w:rPr>
+          <w:lang w:val="pt-BR"/>
+        </w:rPr>
+        <w:t>, decisão, histórico</w:t>
       </w:r>
       <w:r>
         <w:rPr>
@@ -428,160 +516,33 @@
         </w:rPr>
         <w:t xml:space="preserve"> </w:t>
       </w:r>
-      <w:r>
-        <w:rPr>
-          <w:lang w:val="pt-BR"/>
-        </w:rPr>
-        <w:t xml:space="preserve">Cada dia </w:t>
-      </w:r>
-      <w:r>
-        <w:rPr>
-          <w:lang w:val="pt-BR"/>
-        </w:rPr>
-        <w:t xml:space="preserve">os ambientes se tornam mais dinâmicos, métodos mais ágeis para solucionar problemas são cruciais para alcançar os objetivos. Tomadas de decisão são cada vez mais complexas, exigindo muito de quem as faz, já que existem um número crescente de pontos peculiares que podem ser decisórios para o </w:t>
-      </w:r>
-      <w:r>
-        <w:rPr>
-          <w:lang w:val="pt-BR"/>
-        </w:rPr>
-        <w:t>sucesso</w:t>
-      </w:r>
-      <w:r>
-        <w:rPr>
-          <w:lang w:val="pt-BR"/>
-        </w:rPr>
-        <w:t xml:space="preserve">. Ferramentas para auxiliar estes profissionais são indispensáveis </w:t>
-      </w:r>
-      <w:r>
-        <w:rPr>
-          <w:lang w:val="pt-BR"/>
-        </w:rPr>
-        <w:t xml:space="preserve">possibilitando </w:t>
-      </w:r>
-      <w:r>
-        <w:rPr>
-          <w:lang w:val="pt-BR"/>
-        </w:rPr>
-        <w:t>tomar decisões de qualidade em tempo adequado as realidades do ambiente</w:t>
-      </w:r>
-      <w:r>
-        <w:rPr>
-          <w:lang w:val="pt-BR"/>
-        </w:rPr>
-        <w:t xml:space="preserve"> atual</w:t>
-      </w:r>
-      <w:r>
-        <w:rPr>
-          <w:lang w:val="pt-BR"/>
-        </w:rPr>
-        <w:t xml:space="preserve">. Estas ferramentas fornecem melhores condições para tratar os problemas complexos já tendo em vista os impactos </w:t>
-      </w:r>
-      <w:r>
-        <w:rPr>
-          <w:lang w:val="pt-BR"/>
-        </w:rPr>
-        <w:t>de uma forma mensurável e presumida. Deixando de serem tratados puramente por métodos empíricos</w:t>
-      </w:r>
-      <w:r>
-        <w:rPr>
-          <w:lang w:val="pt-BR"/>
-        </w:rPr>
-        <w:t>.</w:t>
-      </w:r>
-    </w:p>
-    <w:p>
-      <w:pPr>
-        <w:pStyle w:val="Keywords"/>
-      </w:pPr>
-      <w:r>
-        <w:rPr>
-          <w:lang w:val="pt-BR"/>
-        </w:rPr>
-        <w:t>Palavras</w:t>
-      </w:r>
-      <w:r>
-        <w:rPr>
-          <w:lang w:val="pt-BR"/>
-        </w:rPr>
-        <w:t>-</w:t>
-      </w:r>
-      <w:r>
-        <w:rPr>
-          <w:lang w:val="pt-BR"/>
-        </w:rPr>
-        <w:t>chave—</w:t>
-      </w:r>
-      <w:r>
-        <w:rPr>
-          <w:highlight w:val="yellow"/>
-          <w:lang w:val="pt-BR"/>
-        </w:rPr>
-        <w:t>Parte Joana</w:t>
-      </w:r>
-      <w:r>
-        <w:rPr>
-          <w:lang w:val="pt-BR"/>
-        </w:rPr>
+    </w:p>
+    <w:p>
+      <w:pPr>
+        <w:pStyle w:val="Ttulo1"/>
+      </w:pPr>
+      <w:r>
+        <w:rPr>
+          <w:noProof w:val="0"/>
+          <w:lang w:val="pt-BR"/>
+        </w:rPr>
+        <w:t>Introd</w:t>
+      </w:r>
+      <w:r>
+        <w:rPr>
+          <w:noProof w:val="0"/>
+          <w:lang w:val="pt-BR"/>
+        </w:rPr>
+        <w:t>ução</w:t>
+      </w:r>
+      <w:r>
         <w:t xml:space="preserve"> </w:t>
       </w:r>
-      <w:r>
-        <w:rPr>
-          <w:lang w:val="pt-BR"/>
-        </w:rPr>
-        <w:t>caso, ambiente, solução, complexo, controle, agilidade, inteligência, ferramenta, objetivo</w:t>
-      </w:r>
-      <w:r>
-        <w:rPr>
-          <w:lang w:val="pt-BR"/>
-        </w:rPr>
-        <w:t>, decisão, histórico</w:t>
-      </w:r>
-      <w:r>
-        <w:rPr>
-          <w:lang w:val="pt-BR"/>
-        </w:rPr>
-        <w:t xml:space="preserve"> </w:t>
-      </w:r>
-    </w:p>
-    <w:p>
-      <w:pPr>
-        <w:pStyle w:val="Ttulo1"/>
-      </w:pPr>
-      <w:r>
-        <w:rPr>
-          <w:noProof w:val="0"/>
-          <w:lang w:val="pt-BR"/>
-        </w:rPr>
-        <w:t>Introd</w:t>
-      </w:r>
-      <w:r>
-        <w:rPr>
-          <w:noProof w:val="0"/>
-          <w:lang w:val="pt-BR"/>
-        </w:rPr>
-        <w:t>ução</w:t>
-      </w:r>
-      <w:r>
-        <w:t xml:space="preserve"> </w:t>
-      </w:r>
     </w:p>
     <w:p>
       <w:pPr>
         <w:pStyle w:val="Corpodetexto"/>
       </w:pPr>
-      <w:r>
-        <w:rPr>
-          <w:highlight w:val="yellow"/>
-          <w:lang w:val="pt-BR"/>
-        </w:rPr>
-        <w:t>Parte da Joana</w:t>
-      </w:r>
-      <w:r>
-        <w:rPr>
-          <w:lang w:val="pt-BR"/>
-        </w:rPr>
-        <w:t xml:space="preserve"> </w:t>
-      </w:r>
       <w:r>
         <w:rPr>
           <w:lang w:val="pt-BR"/>
@@ -645,20 +606,6 @@
           <w:lang w:val="pt-BR"/>
         </w:rPr>
       </w:pPr>
-      <w:proofErr w:type="spellStart"/>
-      <w:r>
-        <w:rPr>
-          <w:highlight w:val="yellow"/>
-        </w:rPr>
-        <w:t>Parte</w:t>
-      </w:r>
-      <w:proofErr w:type="spellEnd"/>
-      <w:r>
-        <w:rPr>
-          <w:highlight w:val="yellow"/>
-        </w:rPr>
-        <w:t xml:space="preserve"> Joana</w:t>
-      </w:r>
       <w:r>
         <w:t xml:space="preserve"> </w:t>
       </w:r>
@@ -699,44 +646,8 @@
         <w:rPr>
           <w:lang w:val="pt-BR"/>
         </w:rPr>
-        <w:t xml:space="preserve">Christiane </w:t>
-      </w:r>
-      <w:proofErr w:type="spellStart"/>
-      <w:r>
-        <w:rPr>
-          <w:lang w:val="pt-BR"/>
-        </w:rPr>
-        <w:t>Gresse</w:t>
-      </w:r>
-      <w:proofErr w:type="spellEnd"/>
-      <w:r>
-        <w:rPr>
-          <w:lang w:val="pt-BR"/>
-        </w:rPr>
-        <w:t xml:space="preserve"> von </w:t>
-      </w:r>
-      <w:proofErr w:type="spellStart"/>
-      <w:r>
-        <w:rPr>
-          <w:lang w:val="pt-BR"/>
-        </w:rPr>
-        <w:t>Wangenheim</w:t>
-      </w:r>
-      <w:proofErr w:type="spellEnd"/>
-      <w:r>
-        <w:rPr>
-          <w:lang w:val="pt-BR"/>
-        </w:rPr>
-        <w:t xml:space="preserve">; Aldo von </w:t>
-      </w:r>
-      <w:proofErr w:type="spellStart"/>
-      <w:r>
-        <w:rPr>
-          <w:lang w:val="pt-BR"/>
-        </w:rPr>
-        <w:t>Wangenheim</w:t>
-      </w:r>
-      <w:proofErr w:type="spellEnd"/>
+        <w:t>Christiane Gresse von Wangenheim; Aldo von Wangenheim</w:t>
+      </w:r>
       <w:r>
         <w:rPr>
           <w:lang w:val="pt-BR"/>
@@ -813,13 +724,13 @@
         <w:rPr>
           <w:lang w:val="pt-BR"/>
         </w:rPr>
-        <w:t xml:space="preserve">Os seres humanos são as maiores inspirações para os métodos aplicados no raciocínio baseado em casos. Seres </w:t>
-      </w:r>
-      <w:r>
-        <w:rPr>
-          <w:lang w:val="pt-BR"/>
-        </w:rPr>
-        <w:t xml:space="preserve">humanos estão constantemente recorrendo a experiências passadas para solucionar problemas do presente, aplicando métodos de similaridade para supor qual ação será </w:t>
+        <w:t xml:space="preserve">Os seres humanos são as maiores inspirações para os métodos aplicados no raciocínio baseado em casos. Seres humanos estão constantemente recorrendo a experiências </w:t>
+      </w:r>
+      <w:r>
+        <w:rPr>
+          <w:lang w:val="pt-BR"/>
+        </w:rPr>
+        <w:t xml:space="preserve">passadas para solucionar problemas do presente, aplicando métodos de similaridade para supor qual ação será </w:t>
       </w:r>
       <w:r>
         <w:rPr>
@@ -947,50 +858,37 @@
       </w:pPr>
       <w:r>
         <w:rPr>
-          <w:highlight w:val="cyan"/>
-          <w:lang w:val="pt-BR"/>
-        </w:rPr>
-        <w:t>Parte Douglas</w:t>
-      </w:r>
-      <w:r>
-        <w:rPr>
-          <w:lang w:val="pt-BR"/>
-        </w:rPr>
+          <w:lang w:val="pt-BR"/>
+        </w:rPr>
+        <w:t xml:space="preserve">A todo momento o ser humano se baseia </w:t>
+      </w:r>
+      <w:r>
+        <w:rPr>
+          <w:lang w:val="pt-BR"/>
+        </w:rPr>
+        <w:t xml:space="preserve">em momentos passados vividos, </w:t>
+      </w:r>
+      <w:r>
+        <w:rPr>
+          <w:lang w:val="pt-BR"/>
+        </w:rPr>
+        <w:t>presenciados</w:t>
+      </w:r>
+      <w:r>
+        <w:rPr>
+          <w:lang w:val="pt-BR"/>
+        </w:rPr>
+        <w:t xml:space="preserve"> ou estudados</w:t>
+      </w:r>
+      <w:r>
+        <w:rPr>
+          <w:lang w:val="pt-BR"/>
+        </w:rPr>
+        <w:t xml:space="preserve"> para tomar decisões, solucionando os seus problemas. Além do fato de que ele aprende ainda mais com cada nova situação.</w:t>
+      </w:r>
+      <w:r>
         <w:t xml:space="preserve"> </w:t>
       </w:r>
-      <w:r>
-        <w:rPr>
-          <w:lang w:val="pt-BR"/>
-        </w:rPr>
-        <w:t xml:space="preserve">A todo momento o ser humano se baseia </w:t>
-      </w:r>
-      <w:r>
-        <w:rPr>
-          <w:lang w:val="pt-BR"/>
-        </w:rPr>
-        <w:t xml:space="preserve">em momentos passados vividos, </w:t>
-      </w:r>
-      <w:r>
-        <w:rPr>
-          <w:lang w:val="pt-BR"/>
-        </w:rPr>
-        <w:t>presenciados</w:t>
-      </w:r>
-      <w:r>
-        <w:rPr>
-          <w:lang w:val="pt-BR"/>
-        </w:rPr>
-        <w:t xml:space="preserve"> ou estudados</w:t>
-      </w:r>
-      <w:r>
-        <w:rPr>
-          <w:lang w:val="pt-BR"/>
-        </w:rPr>
-        <w:t xml:space="preserve"> para tomar decisões, solucionando os seus problemas. Além do fato de que ele aprende ainda mais com cada nova situação.</w:t>
-      </w:r>
-      <w:r>
-        <w:t xml:space="preserve"> </w:t>
-      </w:r>
     </w:p>
     <w:p>
       <w:pPr>
@@ -1032,49 +930,13 @@
         <w:rPr>
           <w:lang w:val="pt-BR"/>
         </w:rPr>
-        <w:t xml:space="preserve">(Christiane </w:t>
-      </w:r>
-      <w:proofErr w:type="spellStart"/>
-      <w:r>
-        <w:rPr>
-          <w:lang w:val="pt-BR"/>
-        </w:rPr>
-        <w:t>Gresse</w:t>
-      </w:r>
-      <w:proofErr w:type="spellEnd"/>
-      <w:r>
-        <w:rPr>
-          <w:lang w:val="pt-BR"/>
-        </w:rPr>
-        <w:t xml:space="preserve"> von </w:t>
-      </w:r>
-      <w:proofErr w:type="spellStart"/>
-      <w:r>
-        <w:rPr>
-          <w:lang w:val="pt-BR"/>
-        </w:rPr>
-        <w:t>Wangenheim</w:t>
-      </w:r>
-      <w:proofErr w:type="spellEnd"/>
-      <w:r>
-        <w:rPr>
-          <w:lang w:val="pt-BR"/>
-        </w:rPr>
-        <w:t xml:space="preserve">; Aldo von </w:t>
-      </w:r>
-      <w:proofErr w:type="spellStart"/>
-      <w:r>
-        <w:rPr>
-          <w:lang w:val="pt-BR"/>
-        </w:rPr>
-        <w:t>Wangenheim</w:t>
-      </w:r>
-      <w:proofErr w:type="spellEnd"/>
-      <w:r>
-        <w:rPr>
-          <w:lang w:val="pt-BR"/>
-        </w:rPr>
-        <w:t>, 2003, p.2</w:t>
+        <w:t>(Christiane Gresse von Wangenheim</w:t>
+      </w:r>
+      <w:r>
+        <w:rPr>
+          <w:lang w:val="pt-BR"/>
+        </w:rPr>
+        <w:t>; Aldo von Wangenheim, 2003, p.2</w:t>
       </w:r>
       <w:r>
         <w:rPr>
@@ -1109,19 +971,13 @@
         <w:rPr>
           <w:lang w:val="pt-BR"/>
         </w:rPr>
-        <w:t xml:space="preserve"> um raciocino baseado em casos. Você sabe que ferver leite geralmente faz com que ele transborde do recipiente e derrame. Por isso é preciso controlar a temperatura para que isso não ocorra, geralmente desligando a fonte de calor. Agora você está fazendo uma receita de molho bechamel. Apesar de </w:t>
+        <w:t xml:space="preserve"> um raciocino baseado em casos. Você sabe que ferver leite geralmente faz com que ele transborde do recipiente e derrame. Por isso é preciso controlar a temperatura para que isso não ocorra, geralmente desligando a fonte de calor. Agora você está fazendo uma receita de molho bechamel. Apesar de todos os outros ingredientes, sua receita possui muito leite. </w:t>
       </w:r>
       <w:r>
         <w:rPr>
           <w:lang w:val="pt-BR"/>
         </w:rPr>
         <w:lastRenderedPageBreak/>
-        <w:t xml:space="preserve">todos os outros ingredientes, sua receita possui muito leite. </w:t>
-      </w:r>
-      <w:r>
-        <w:rPr>
-          <w:lang w:val="pt-BR"/>
-        </w:rPr>
         <w:t>Assim que ele chega a sua temperatura de ebulição e ameaça a transbordar, você faz uma analogia com o leite fervendo e desliga a fonte de calor e o problema é solucionado. Agora você sabe que tanto para ferver o leite sem derramar quanto para preparar o molho bechamel é necessário desligar a fonte de calor ao chegar em sua temperatura de ebulição.</w:t>
       </w:r>
     </w:p>
@@ -1278,13 +1134,19 @@
         <w:rPr>
           <w:lang w:val="pt-BR"/>
         </w:rPr>
+        <w:t>“</w:t>
+      </w:r>
+      <w:r>
+        <w:rPr>
+          <w:lang w:val="pt-BR"/>
+        </w:rPr>
         <w:t xml:space="preserve">...par a par, no cálculo da similaridade entre a descrição de problema do caso atual e a descrição de cada caso na base de casos. Feito isso os casos são ordenados de acordo com o seu valor de similaridade e os casos mais similares são sugeridos como </w:t>
       </w:r>
       <w:r>
         <w:rPr>
           <w:lang w:val="pt-BR"/>
         </w:rPr>
-        <w:t>solução.</w:t>
+        <w:t>solução. ”</w:t>
       </w:r>
       <w:r>
         <w:rPr>
@@ -1296,49 +1158,7 @@
         <w:rPr>
           <w:lang w:val="pt-BR"/>
         </w:rPr>
-        <w:t xml:space="preserve">Christiane </w:t>
-      </w:r>
-      <w:proofErr w:type="spellStart"/>
-      <w:r>
-        <w:rPr>
-          <w:lang w:val="pt-BR"/>
-        </w:rPr>
-        <w:t>Gresse</w:t>
-      </w:r>
-      <w:proofErr w:type="spellEnd"/>
-      <w:r>
-        <w:rPr>
-          <w:lang w:val="pt-BR"/>
-        </w:rPr>
-        <w:t xml:space="preserve"> von </w:t>
-      </w:r>
-      <w:proofErr w:type="spellStart"/>
-      <w:r>
-        <w:rPr>
-          <w:lang w:val="pt-BR"/>
-        </w:rPr>
-        <w:t>Wangenheim</w:t>
-      </w:r>
-      <w:proofErr w:type="spellEnd"/>
-      <w:r>
-        <w:rPr>
-          <w:lang w:val="pt-BR"/>
-        </w:rPr>
-        <w:t xml:space="preserve">; Aldo von </w:t>
-      </w:r>
-      <w:proofErr w:type="spellStart"/>
-      <w:r>
-        <w:rPr>
-          <w:lang w:val="pt-BR"/>
-        </w:rPr>
-        <w:t>Wangenheim</w:t>
-      </w:r>
-      <w:proofErr w:type="spellEnd"/>
-      <w:r>
-        <w:rPr>
-          <w:lang w:val="pt-BR"/>
-        </w:rPr>
-        <w:t>, 2003, p.</w:t>
+        <w:t>Christiane Gresse von Wangenheim; Aldo von Wangenheim, 2003, p.</w:t>
       </w:r>
       <w:r>
         <w:rPr>
@@ -1381,7 +1201,19 @@
         <w:rPr>
           <w:lang w:val="pt-BR"/>
         </w:rPr>
-        <w:t>...neste passo os mais variados graus de modificação podem ser realizados, utilizando-se diferentes técnicas de adaptação, que vão desde a simples cópia da solução até adaptações realizadas conforme complexas regras que refletem um modelo do domínio de aplicação de sistema de RBC em questão.</w:t>
+        <w:t>“</w:t>
+      </w:r>
+      <w:r>
+        <w:rPr>
+          <w:lang w:val="pt-BR"/>
+        </w:rPr>
+        <w:t xml:space="preserve">...neste passo os mais variados graus de modificação podem ser realizados, utilizando-se diferentes técnicas de adaptação, que vão desde a simples cópia da solução até adaptações realizadas conforme complexas regras que refletem um modelo do domínio de aplicação de sistema de RBC em </w:t>
+      </w:r>
+      <w:r>
+        <w:rPr>
+          <w:lang w:val="pt-BR"/>
+        </w:rPr>
+        <w:t>questão. ”</w:t>
       </w:r>
       <w:r>
         <w:rPr>
@@ -1393,49 +1225,7 @@
         <w:rPr>
           <w:lang w:val="pt-BR"/>
         </w:rPr>
-        <w:t xml:space="preserve">(Christiane </w:t>
-      </w:r>
-      <w:proofErr w:type="spellStart"/>
-      <w:r>
-        <w:rPr>
-          <w:lang w:val="pt-BR"/>
-        </w:rPr>
-        <w:t>Gresse</w:t>
-      </w:r>
-      <w:proofErr w:type="spellEnd"/>
-      <w:r>
-        <w:rPr>
-          <w:lang w:val="pt-BR"/>
-        </w:rPr>
-        <w:t xml:space="preserve"> von </w:t>
-      </w:r>
-      <w:proofErr w:type="spellStart"/>
-      <w:r>
-        <w:rPr>
-          <w:lang w:val="pt-BR"/>
-        </w:rPr>
-        <w:t>Wangenheim</w:t>
-      </w:r>
-      <w:proofErr w:type="spellEnd"/>
-      <w:r>
-        <w:rPr>
-          <w:lang w:val="pt-BR"/>
-        </w:rPr>
-        <w:t xml:space="preserve">; Aldo von </w:t>
-      </w:r>
-      <w:proofErr w:type="spellStart"/>
-      <w:r>
-        <w:rPr>
-          <w:lang w:val="pt-BR"/>
-        </w:rPr>
-        <w:t>Wangenheim</w:t>
-      </w:r>
-      <w:proofErr w:type="spellEnd"/>
-      <w:r>
-        <w:rPr>
-          <w:lang w:val="pt-BR"/>
-        </w:rPr>
-        <w:t>, 2003, p.</w:t>
+        <w:t>(Christiane Gresse von Wangenheim; Aldo von Wangenheim, 2003, p.</w:t>
       </w:r>
       <w:r>
         <w:rPr>
@@ -1479,6 +1269,15 @@
         </w:rPr>
         <w:t xml:space="preserve"> </w:t>
       </w:r>
+    </w:p>
+    <w:p>
+      <w:pPr>
+        <w:pStyle w:val="Corpodetexto"/>
+        <w:ind w:firstLine="0pt"/>
+        <w:rPr>
+          <w:lang w:val="pt-BR"/>
+        </w:rPr>
+      </w:pPr>
     </w:p>
     <w:p>
       <w:pPr>
@@ -1676,61 +1475,43 @@
         <w:rPr>
           <w:lang w:val="pt-BR"/>
         </w:rPr>
+        <w:t>“</w:t>
+      </w:r>
+      <w:r>
+        <w:rPr>
+          <w:lang w:val="pt-BR"/>
+        </w:rPr>
         <w:t>O ciclo de RBC também é chamado de 4R. Uma versão avançada deste ciclo que enfoca mais na parte da manutenção de um sistema de RB, é chamada de 6R. Ela separa a parte da aplicação: r</w:t>
       </w:r>
       <w:r>
         <w:rPr>
           <w:lang w:val="pt-BR"/>
         </w:rPr>
-        <w:t xml:space="preserve">ecuperar, reutilizar, revisar do processo da manutenção: reter, revisar. </w:t>
-      </w:r>
-      <w:r>
-        <w:rPr>
-          <w:lang w:val="pt-BR"/>
-        </w:rPr>
-        <w:t xml:space="preserve">(Christiane </w:t>
-      </w:r>
-      <w:proofErr w:type="spellStart"/>
-      <w:r>
-        <w:rPr>
-          <w:lang w:val="pt-BR"/>
-        </w:rPr>
-        <w:t>Gresse</w:t>
-      </w:r>
-      <w:proofErr w:type="spellEnd"/>
-      <w:r>
-        <w:rPr>
-          <w:lang w:val="pt-BR"/>
-        </w:rPr>
-        <w:t xml:space="preserve"> von </w:t>
-      </w:r>
-      <w:proofErr w:type="spellStart"/>
-      <w:r>
-        <w:rPr>
-          <w:lang w:val="pt-BR"/>
-        </w:rPr>
-        <w:t>Wangenheim</w:t>
-      </w:r>
-      <w:proofErr w:type="spellEnd"/>
-      <w:r>
-        <w:rPr>
-          <w:lang w:val="pt-BR"/>
-        </w:rPr>
-        <w:t xml:space="preserve">; Aldo von </w:t>
-      </w:r>
-      <w:proofErr w:type="spellStart"/>
-      <w:r>
-        <w:rPr>
-          <w:lang w:val="pt-BR"/>
-        </w:rPr>
-        <w:t>Wangenheim</w:t>
-      </w:r>
-      <w:proofErr w:type="spellEnd"/>
-      <w:r>
-        <w:rPr>
-          <w:lang w:val="pt-BR"/>
-        </w:rPr>
-        <w:t>, 2003, p.15</w:t>
+        <w:t xml:space="preserve">ecuperar, reutilizar, revisar do processo da manutenção: reter, </w:t>
+      </w:r>
+      <w:r>
+        <w:rPr>
+          <w:lang w:val="pt-BR"/>
+        </w:rPr>
+        <w:t>revisar. ”</w:t>
+      </w:r>
+      <w:r>
+        <w:rPr>
+          <w:lang w:val="pt-BR"/>
+        </w:rPr>
+        <w:t xml:space="preserve"> </w:t>
+      </w:r>
+      <w:r>
+        <w:rPr>
+          <w:lang w:val="pt-BR"/>
+        </w:rPr>
+        <w:t>(Christiane Gresse von Wangenheim</w:t>
+      </w:r>
+      <w:r>
+        <w:rPr>
+          <w:lang w:val="pt-BR"/>
+        </w:rPr>
+        <w:t>; Aldo von Wangenheim, 2003, p.15</w:t>
       </w:r>
       <w:r>
         <w:rPr>
@@ -1759,536 +1540,111 @@
     </w:p>
     <w:p>
       <w:pPr>
+        <w:ind w:firstLine="14.20pt"/>
+        <w:jc w:val="both"/>
+        <w:rPr>
+          <w:spacing w:val="-1"/>
+          <w:lang w:val="pt-BR" w:eastAsia="x-none"/>
+        </w:rPr>
+      </w:pPr>
+      <w:r>
+        <w:rPr>
+          <w:spacing w:val="-1"/>
+          <w:lang w:val="pt-BR" w:eastAsia="x-none"/>
+        </w:rPr>
+        <w:t>“Normalmente as restrições sub-restri</w:t>
+      </w:r>
+      <w:r>
+        <w:rPr>
+          <w:spacing w:val="-1"/>
+          <w:lang w:val="pt-BR" w:eastAsia="x-none"/>
+        </w:rPr>
+        <w:t>n</w:t>
+      </w:r>
+      <w:r>
+        <w:rPr>
+          <w:spacing w:val="-1"/>
+          <w:lang w:val="pt-BR" w:eastAsia="x-none"/>
+        </w:rPr>
+        <w:t xml:space="preserve">gem o problema, possibilitando a existência de várias soluções. Algumas vezes, no entanto, o problema se encontra super-restringido, fazendo com que nenhuma solução satisfaça todas as restrições. Nestes dois contextos, sistemas de RBC oferecem várias </w:t>
+      </w:r>
+      <w:r>
+        <w:rPr>
+          <w:spacing w:val="-1"/>
+          <w:lang w:val="pt-BR" w:eastAsia="x-none"/>
+        </w:rPr>
+        <w:t>vantagens. ”</w:t>
+      </w:r>
+      <w:r>
+        <w:rPr>
+          <w:spacing w:val="-1"/>
+          <w:lang w:val="pt-BR" w:eastAsia="x-none"/>
+        </w:rPr>
+        <w:t xml:space="preserve"> (Christiane Gresse von Wangenheim; Aldo von Wangenheim, 2003, p.232)</w:t>
+      </w:r>
+      <w:r>
+        <w:rPr>
+          <w:spacing w:val="-1"/>
+          <w:lang w:val="pt-BR" w:eastAsia="x-none"/>
+        </w:rPr>
+        <w:t>.</w:t>
+      </w:r>
+    </w:p>
+    <w:p>
+      <w:pPr>
+        <w:jc w:val="both"/>
+        <w:rPr>
+          <w:spacing w:val="-1"/>
+          <w:lang w:val="pt-BR" w:eastAsia="x-none"/>
+        </w:rPr>
+      </w:pPr>
+      <w:r>
+        <w:rPr>
+          <w:spacing w:val="-1"/>
+          <w:lang w:val="pt-BR" w:eastAsia="x-none"/>
+        </w:rPr>
+        <w:t xml:space="preserve">São poucas </w:t>
+      </w:r>
+      <w:r>
+        <w:rPr>
+          <w:spacing w:val="-1"/>
+          <w:lang w:val="pt-BR" w:eastAsia="x-none"/>
+        </w:rPr>
+        <w:t>as situações que são inviáveis para resolução através do RBC, são</w:t>
+      </w:r>
+      <w:r>
+        <w:rPr>
+          <w:spacing w:val="-1"/>
+          <w:lang w:val="pt-BR" w:eastAsia="x-none"/>
+        </w:rPr>
+        <w:t xml:space="preserve"> </w:t>
+      </w:r>
+      <w:r>
+        <w:rPr>
+          <w:spacing w:val="-1"/>
+          <w:lang w:val="pt-BR" w:eastAsia="x-none"/>
+        </w:rPr>
+        <w:t>possíveis</w:t>
+      </w:r>
+      <w:r>
+        <w:rPr>
+          <w:spacing w:val="-1"/>
+          <w:lang w:val="pt-BR" w:eastAsia="x-none"/>
+        </w:rPr>
+        <w:t xml:space="preserve"> adaptar diversos problemas e resolvê-los com esse método. Entretanto, a base de casos é fundamental para que o RBC dê bons resultados, um problema que não possui histórico de acontecimentos nem registro de casos passados, se torna inviável para ser resolvido com RBC, pois o algoritmo não terá base de comparação e teremos um resultado quase que aleatório, sendo assim mais viável uma análise humana ou a utilização de outro método de inteligência artificial para isso.</w:t>
+      </w:r>
+    </w:p>
+    <w:p>
+      <w:pPr>
         <w:pStyle w:val="Corpodetexto"/>
       </w:pPr>
-      <w:r>
-        <w:rPr>
-          <w:highlight w:val="red"/>
-          <w:lang w:val="pt-BR"/>
-        </w:rPr>
-        <w:t>Parte Leticia</w:t>
-      </w:r>
-      <w:r>
-        <w:rPr>
-          <w:lang w:val="pt-BR"/>
-        </w:rPr>
-        <w:t xml:space="preserve"> </w:t>
-      </w:r>
-      <w:proofErr w:type="spellStart"/>
-      <w:r>
-        <w:t>After</w:t>
-      </w:r>
-      <w:proofErr w:type="spellEnd"/>
-      <w:r>
-        <w:t xml:space="preserve"> </w:t>
-      </w:r>
-      <w:proofErr w:type="spellStart"/>
-      <w:r>
-        <w:t>the</w:t>
-      </w:r>
-      <w:proofErr w:type="spellEnd"/>
-      <w:r>
-        <w:t xml:space="preserve"> </w:t>
-      </w:r>
-      <w:proofErr w:type="spellStart"/>
-      <w:r>
-        <w:t>text</w:t>
-      </w:r>
-      <w:proofErr w:type="spellEnd"/>
-      <w:r>
-        <w:t xml:space="preserve"> </w:t>
-      </w:r>
-      <w:proofErr w:type="spellStart"/>
-      <w:r>
-        <w:t>edit</w:t>
-      </w:r>
-      <w:proofErr w:type="spellEnd"/>
-      <w:r>
-        <w:t xml:space="preserve"> </w:t>
-      </w:r>
-      <w:proofErr w:type="spellStart"/>
-      <w:r>
-        <w:t>has</w:t>
-      </w:r>
-      <w:proofErr w:type="spellEnd"/>
-      <w:r>
-        <w:t xml:space="preserve"> </w:t>
-      </w:r>
-      <w:proofErr w:type="spellStart"/>
-      <w:r>
-        <w:t>been</w:t>
-      </w:r>
-      <w:proofErr w:type="spellEnd"/>
-      <w:r>
-        <w:t xml:space="preserve"> </w:t>
-      </w:r>
-      <w:proofErr w:type="spellStart"/>
-      <w:r>
-        <w:t>completed</w:t>
-      </w:r>
-      <w:proofErr w:type="spellEnd"/>
-      <w:r>
-        <w:t xml:space="preserve">, </w:t>
-      </w:r>
-      <w:proofErr w:type="spellStart"/>
-      <w:r>
-        <w:t>the</w:t>
-      </w:r>
-      <w:proofErr w:type="spellEnd"/>
-      <w:r>
-        <w:t xml:space="preserve"> </w:t>
-      </w:r>
-      <w:proofErr w:type="spellStart"/>
-      <w:r>
-        <w:t>paper</w:t>
-      </w:r>
-      <w:proofErr w:type="spellEnd"/>
-      <w:r>
-        <w:t xml:space="preserve"> </w:t>
-      </w:r>
-      <w:proofErr w:type="spellStart"/>
-      <w:r>
-        <w:t>is</w:t>
-      </w:r>
-      <w:proofErr w:type="spellEnd"/>
-      <w:r>
-        <w:t xml:space="preserve"> </w:t>
-      </w:r>
-      <w:proofErr w:type="spellStart"/>
-      <w:r>
-        <w:t>ready</w:t>
-      </w:r>
-      <w:proofErr w:type="spellEnd"/>
-      <w:r>
-        <w:t xml:space="preserve"> for </w:t>
-      </w:r>
-      <w:proofErr w:type="spellStart"/>
-      <w:r>
-        <w:t>the</w:t>
-      </w:r>
-      <w:proofErr w:type="spellEnd"/>
-      <w:r>
-        <w:t xml:space="preserve"> </w:t>
-      </w:r>
-      <w:proofErr w:type="spellStart"/>
-      <w:r>
-        <w:t>template</w:t>
-      </w:r>
-      <w:proofErr w:type="spellEnd"/>
-      <w:r>
-        <w:t xml:space="preserve">. </w:t>
-      </w:r>
-      <w:proofErr w:type="spellStart"/>
-      <w:r>
-        <w:t>Duplicate</w:t>
-      </w:r>
-      <w:proofErr w:type="spellEnd"/>
-      <w:r>
-        <w:t xml:space="preserve"> </w:t>
-      </w:r>
-      <w:proofErr w:type="spellStart"/>
-      <w:r>
-        <w:t>the</w:t>
-      </w:r>
-      <w:proofErr w:type="spellEnd"/>
-      <w:r>
-        <w:t xml:space="preserve"> </w:t>
-      </w:r>
-      <w:proofErr w:type="spellStart"/>
-      <w:r>
-        <w:t>template</w:t>
-      </w:r>
-      <w:proofErr w:type="spellEnd"/>
-      <w:r>
-        <w:t xml:space="preserve"> file </w:t>
-      </w:r>
-      <w:proofErr w:type="spellStart"/>
-      <w:r>
-        <w:t>by</w:t>
-      </w:r>
-      <w:proofErr w:type="spellEnd"/>
-      <w:r>
-        <w:t xml:space="preserve"> </w:t>
-      </w:r>
-      <w:proofErr w:type="spellStart"/>
-      <w:r>
-        <w:t>using</w:t>
-      </w:r>
-      <w:proofErr w:type="spellEnd"/>
-      <w:r>
-        <w:t xml:space="preserve"> </w:t>
-      </w:r>
-      <w:proofErr w:type="spellStart"/>
-      <w:r>
-        <w:t>the</w:t>
-      </w:r>
-      <w:proofErr w:type="spellEnd"/>
-      <w:r>
-        <w:t xml:space="preserve"> </w:t>
-      </w:r>
-      <w:proofErr w:type="spellStart"/>
-      <w:r>
-        <w:t>Save</w:t>
-      </w:r>
-      <w:proofErr w:type="spellEnd"/>
-      <w:r>
-        <w:t xml:space="preserve"> As </w:t>
-      </w:r>
-      <w:proofErr w:type="spellStart"/>
-      <w:r>
-        <w:t>command</w:t>
-      </w:r>
-      <w:proofErr w:type="spellEnd"/>
-      <w:r>
-        <w:t xml:space="preserve">, </w:t>
-      </w:r>
-      <w:proofErr w:type="spellStart"/>
-      <w:r>
-        <w:t>and</w:t>
-      </w:r>
-      <w:proofErr w:type="spellEnd"/>
-      <w:r>
-        <w:t xml:space="preserve"> use </w:t>
-      </w:r>
-      <w:proofErr w:type="spellStart"/>
-      <w:r>
-        <w:t>the</w:t>
-      </w:r>
-      <w:proofErr w:type="spellEnd"/>
-      <w:r>
-        <w:t xml:space="preserve"> </w:t>
-      </w:r>
-      <w:proofErr w:type="spellStart"/>
-      <w:r>
-        <w:t>naming</w:t>
-      </w:r>
-      <w:proofErr w:type="spellEnd"/>
-      <w:r>
-        <w:t xml:space="preserve"> </w:t>
-      </w:r>
-      <w:proofErr w:type="spellStart"/>
-      <w:r>
-        <w:t>convention</w:t>
-      </w:r>
-      <w:proofErr w:type="spellEnd"/>
-      <w:r>
-        <w:t xml:space="preserve"> </w:t>
-      </w:r>
-      <w:proofErr w:type="spellStart"/>
-      <w:r>
-        <w:t>prescribed</w:t>
-      </w:r>
-      <w:proofErr w:type="spellEnd"/>
-      <w:r>
-        <w:t xml:space="preserve"> </w:t>
-      </w:r>
-      <w:proofErr w:type="spellStart"/>
-      <w:r>
-        <w:t>by</w:t>
-      </w:r>
-      <w:proofErr w:type="spellEnd"/>
-      <w:r>
-        <w:t xml:space="preserve"> </w:t>
-      </w:r>
-      <w:proofErr w:type="spellStart"/>
-      <w:r>
-        <w:t>your</w:t>
-      </w:r>
-      <w:proofErr w:type="spellEnd"/>
-      <w:r>
-        <w:t xml:space="preserve"> </w:t>
-      </w:r>
-      <w:proofErr w:type="spellStart"/>
-      <w:r>
-        <w:t>conference</w:t>
-      </w:r>
-      <w:proofErr w:type="spellEnd"/>
-      <w:r>
-        <w:t xml:space="preserve"> for </w:t>
-      </w:r>
-      <w:proofErr w:type="spellStart"/>
-      <w:r>
-        <w:t>the</w:t>
-      </w:r>
-      <w:proofErr w:type="spellEnd"/>
-      <w:r>
-        <w:t xml:space="preserve"> </w:t>
-      </w:r>
-      <w:proofErr w:type="spellStart"/>
-      <w:r>
-        <w:t>name</w:t>
-      </w:r>
-      <w:proofErr w:type="spellEnd"/>
-      <w:r>
-        <w:t xml:space="preserve"> </w:t>
-      </w:r>
-      <w:proofErr w:type="spellStart"/>
-      <w:r>
-        <w:t>of</w:t>
-      </w:r>
-      <w:proofErr w:type="spellEnd"/>
-      <w:r>
-        <w:t xml:space="preserve"> </w:t>
-      </w:r>
-      <w:proofErr w:type="spellStart"/>
-      <w:r>
-        <w:t>your</w:t>
-      </w:r>
-      <w:proofErr w:type="spellEnd"/>
-      <w:r>
-        <w:t xml:space="preserve"> </w:t>
-      </w:r>
-      <w:proofErr w:type="spellStart"/>
-      <w:r>
-        <w:t>paper</w:t>
-      </w:r>
-      <w:proofErr w:type="spellEnd"/>
-      <w:r>
-        <w:t xml:space="preserve">. In </w:t>
-      </w:r>
-      <w:proofErr w:type="spellStart"/>
-      <w:r>
-        <w:t>this</w:t>
-      </w:r>
-      <w:proofErr w:type="spellEnd"/>
-      <w:r>
-        <w:t xml:space="preserve"> </w:t>
-      </w:r>
-      <w:proofErr w:type="spellStart"/>
-      <w:r>
-        <w:t>newly</w:t>
-      </w:r>
-      <w:proofErr w:type="spellEnd"/>
-      <w:r>
-        <w:t xml:space="preserve"> </w:t>
-      </w:r>
-      <w:proofErr w:type="spellStart"/>
-      <w:r>
-        <w:t>created</w:t>
-      </w:r>
-      <w:proofErr w:type="spellEnd"/>
-      <w:r>
-        <w:t xml:space="preserve"> file, </w:t>
-      </w:r>
-      <w:proofErr w:type="spellStart"/>
-      <w:r>
-        <w:t>highlight</w:t>
-      </w:r>
-      <w:proofErr w:type="spellEnd"/>
-      <w:r>
-        <w:t xml:space="preserve"> </w:t>
-      </w:r>
-      <w:proofErr w:type="spellStart"/>
-      <w:r>
-        <w:t>all</w:t>
-      </w:r>
-      <w:proofErr w:type="spellEnd"/>
-      <w:r>
-        <w:t xml:space="preserve"> </w:t>
-      </w:r>
-      <w:proofErr w:type="spellStart"/>
-      <w:r>
-        <w:t>of</w:t>
-      </w:r>
-      <w:proofErr w:type="spellEnd"/>
-      <w:r>
-        <w:t xml:space="preserve"> </w:t>
-      </w:r>
-      <w:proofErr w:type="spellStart"/>
-      <w:r>
-        <w:t>the</w:t>
-      </w:r>
-      <w:proofErr w:type="spellEnd"/>
-      <w:r>
-        <w:t xml:space="preserve"> </w:t>
-      </w:r>
-      <w:proofErr w:type="spellStart"/>
-      <w:r>
-        <w:t>contents</w:t>
-      </w:r>
-      <w:proofErr w:type="spellEnd"/>
-      <w:r>
-        <w:t xml:space="preserve"> </w:t>
-      </w:r>
-      <w:proofErr w:type="spellStart"/>
-      <w:r>
-        <w:t>and</w:t>
-      </w:r>
-      <w:proofErr w:type="spellEnd"/>
-      <w:r>
-        <w:t xml:space="preserve"> </w:t>
-      </w:r>
-      <w:proofErr w:type="spellStart"/>
-      <w:r>
-        <w:t>import</w:t>
-      </w:r>
-      <w:proofErr w:type="spellEnd"/>
-      <w:r>
-        <w:t xml:space="preserve"> </w:t>
-      </w:r>
-      <w:proofErr w:type="spellStart"/>
-      <w:r>
-        <w:t>your</w:t>
-      </w:r>
-      <w:proofErr w:type="spellEnd"/>
-      <w:r>
-        <w:t xml:space="preserve"> </w:t>
-      </w:r>
-      <w:proofErr w:type="spellStart"/>
-      <w:r>
-        <w:t>prepared</w:t>
-      </w:r>
-      <w:proofErr w:type="spellEnd"/>
-      <w:r>
-        <w:t xml:space="preserve"> </w:t>
-      </w:r>
-      <w:proofErr w:type="spellStart"/>
-      <w:r>
-        <w:t>text</w:t>
-      </w:r>
-      <w:proofErr w:type="spellEnd"/>
-      <w:r>
-        <w:t xml:space="preserve"> file. </w:t>
-      </w:r>
-      <w:proofErr w:type="spellStart"/>
-      <w:r>
-        <w:t>You</w:t>
-      </w:r>
-      <w:proofErr w:type="spellEnd"/>
-      <w:r>
-        <w:t xml:space="preserve"> are </w:t>
-      </w:r>
-      <w:proofErr w:type="spellStart"/>
-      <w:r>
-        <w:t>now</w:t>
-      </w:r>
-      <w:proofErr w:type="spellEnd"/>
-      <w:r>
-        <w:t xml:space="preserve"> </w:t>
-      </w:r>
-      <w:proofErr w:type="spellStart"/>
-      <w:r>
-        <w:t>ready</w:t>
-      </w:r>
-      <w:proofErr w:type="spellEnd"/>
-      <w:r>
-        <w:t xml:space="preserve"> </w:t>
-      </w:r>
-      <w:proofErr w:type="spellStart"/>
-      <w:r>
-        <w:t>to</w:t>
-      </w:r>
-      <w:proofErr w:type="spellEnd"/>
-      <w:r>
-        <w:t xml:space="preserve"> </w:t>
-      </w:r>
-      <w:proofErr w:type="spellStart"/>
-      <w:r>
-        <w:t>style</w:t>
-      </w:r>
-      <w:proofErr w:type="spellEnd"/>
-      <w:r>
-        <w:t xml:space="preserve"> </w:t>
-      </w:r>
-      <w:proofErr w:type="spellStart"/>
-      <w:r>
-        <w:t>your</w:t>
-      </w:r>
-      <w:proofErr w:type="spellEnd"/>
-      <w:r>
-        <w:t xml:space="preserve"> </w:t>
-      </w:r>
-      <w:proofErr w:type="spellStart"/>
-      <w:r>
-        <w:t>paper</w:t>
-      </w:r>
-      <w:proofErr w:type="spellEnd"/>
-      <w:r>
-        <w:t xml:space="preserve">; use </w:t>
-      </w:r>
-      <w:proofErr w:type="spellStart"/>
-      <w:r>
-        <w:t>the</w:t>
-      </w:r>
-      <w:proofErr w:type="spellEnd"/>
-      <w:r>
-        <w:t xml:space="preserve"> scroll </w:t>
-      </w:r>
-      <w:proofErr w:type="spellStart"/>
-      <w:r>
-        <w:t>down</w:t>
-      </w:r>
-      <w:proofErr w:type="spellEnd"/>
-      <w:r>
-        <w:t xml:space="preserve"> </w:t>
-      </w:r>
-      <w:proofErr w:type="spellStart"/>
-      <w:r>
-        <w:t>window</w:t>
-      </w:r>
-      <w:proofErr w:type="spellEnd"/>
-      <w:r>
-        <w:t xml:space="preserve"> </w:t>
-      </w:r>
-      <w:proofErr w:type="spellStart"/>
-      <w:r>
-        <w:t>on</w:t>
-      </w:r>
-      <w:proofErr w:type="spellEnd"/>
-      <w:r>
-        <w:t xml:space="preserve"> </w:t>
-      </w:r>
-      <w:proofErr w:type="spellStart"/>
-      <w:r>
-        <w:t>the</w:t>
-      </w:r>
-      <w:proofErr w:type="spellEnd"/>
-      <w:r>
-        <w:t xml:space="preserve"> </w:t>
-      </w:r>
-      <w:proofErr w:type="spellStart"/>
-      <w:r>
-        <w:t>left</w:t>
-      </w:r>
-      <w:proofErr w:type="spellEnd"/>
-      <w:r>
-        <w:t xml:space="preserve"> </w:t>
-      </w:r>
-      <w:proofErr w:type="spellStart"/>
-      <w:r>
-        <w:t>of</w:t>
-      </w:r>
-      <w:proofErr w:type="spellEnd"/>
-      <w:r>
-        <w:t xml:space="preserve"> </w:t>
-      </w:r>
-      <w:proofErr w:type="spellStart"/>
-      <w:r>
-        <w:t>the</w:t>
-      </w:r>
-      <w:proofErr w:type="spellEnd"/>
-      <w:r>
-        <w:t xml:space="preserve"> MS Word </w:t>
-      </w:r>
-      <w:proofErr w:type="spellStart"/>
-      <w:r>
-        <w:t>Formatting</w:t>
-      </w:r>
-      <w:proofErr w:type="spellEnd"/>
-      <w:r>
-        <w:t xml:space="preserve"> toolbar.</w:t>
-      </w:r>
-    </w:p>
-    <w:p>
-      <w:pPr>
-        <w:pStyle w:val="Corpodetexto"/>
-      </w:pPr>
     </w:p>
     <w:p>
       <w:pPr>
         <w:pStyle w:val="Ttulo2"/>
       </w:pPr>
       <w:r>
+        <w:lastRenderedPageBreak/>
         <w:t>Estado da arte e dificuldades</w:t>
       </w:r>
     </w:p>
@@ -2347,6 +1703,9 @@
       <w:pPr>
         <w:pStyle w:val="Corpodetexto"/>
         <w:ind w:firstLine="0pt"/>
+        <w:rPr>
+          <w:lang w:val="pt-BR"/>
+        </w:rPr>
       </w:pPr>
       <w:r>
         <w:rPr>
@@ -2418,84 +1777,13 @@
         <w:rPr>
           <w:lang w:val="pt-BR"/>
         </w:rPr>
-        <w:t xml:space="preserve">Jean-Baptiste Lamy, </w:t>
-      </w:r>
-      <w:proofErr w:type="spellStart"/>
-      <w:r>
-        <w:rPr>
-          <w:lang w:val="pt-BR"/>
-        </w:rPr>
-        <w:t>Boomadevi</w:t>
-      </w:r>
-      <w:proofErr w:type="spellEnd"/>
-      <w:r>
-        <w:rPr>
-          <w:lang w:val="pt-BR"/>
-        </w:rPr>
-        <w:t xml:space="preserve"> </w:t>
-      </w:r>
-      <w:proofErr w:type="spellStart"/>
-      <w:r>
-        <w:rPr>
-          <w:lang w:val="pt-BR"/>
-        </w:rPr>
-        <w:t>Sekar</w:t>
-      </w:r>
-      <w:proofErr w:type="spellEnd"/>
-      <w:r>
-        <w:rPr>
-          <w:lang w:val="pt-BR"/>
-        </w:rPr>
-        <w:t xml:space="preserve">, Gilles </w:t>
-      </w:r>
-      <w:proofErr w:type="spellStart"/>
-      <w:r>
-        <w:rPr>
-          <w:lang w:val="pt-BR"/>
-        </w:rPr>
-        <w:t>Guezennec</w:t>
-      </w:r>
-      <w:proofErr w:type="spellEnd"/>
-      <w:r>
-        <w:rPr>
-          <w:lang w:val="pt-BR"/>
-        </w:rPr>
-        <w:t xml:space="preserve">, Jacques </w:t>
-      </w:r>
-      <w:proofErr w:type="spellStart"/>
-      <w:r>
-        <w:rPr>
-          <w:lang w:val="pt-BR"/>
-        </w:rPr>
-        <w:t>Bouaud</w:t>
-      </w:r>
-      <w:proofErr w:type="spellEnd"/>
-      <w:r>
-        <w:rPr>
-          <w:lang w:val="pt-BR"/>
-        </w:rPr>
-        <w:t xml:space="preserve">, Brigitte </w:t>
-      </w:r>
-      <w:proofErr w:type="spellStart"/>
-      <w:r>
-        <w:rPr>
-          <w:lang w:val="pt-BR"/>
-        </w:rPr>
-        <w:t>Séroussi</w:t>
-      </w:r>
-      <w:proofErr w:type="spellEnd"/>
-      <w:r>
-        <w:rPr>
-          <w:lang w:val="pt-BR"/>
-        </w:rPr>
-        <w:t xml:space="preserve">. </w:t>
-      </w:r>
-      <w:r>
-        <w:rPr>
-          <w:lang w:val="pt-BR"/>
-        </w:rPr>
-        <w:lastRenderedPageBreak/>
-        <w:t xml:space="preserve">Segundo </w:t>
+        <w:t>Jean-Baptiste Lamy, Boomadevi Sekar, Gilles Guezennec, Jacques Bouaud, Brigitte Séroussi</w:t>
+      </w:r>
+      <w:r>
+        <w:rPr>
+          <w:lang w:val="pt-BR"/>
+        </w:rPr>
+        <w:t xml:space="preserve">. Segundo </w:t>
       </w:r>
       <w:r>
         <w:rPr>
@@ -2562,9 +1850,34 @@
     <w:p>
       <w:pPr>
         <w:pStyle w:val="Corpodetexto"/>
-      </w:pPr>
-      <w:r>
-        <w:t>.</w:t>
+        <w:ind w:firstLine="14.20pt"/>
+      </w:pPr>
+      <w:r>
+        <w:t xml:space="preserve">Nenhuma tecnologia inovadora </w:t>
+      </w:r>
+      <w:r>
+        <w:rPr>
+          <w:lang w:val="pt-BR"/>
+        </w:rPr>
+        <w:t xml:space="preserve">recente </w:t>
+      </w:r>
+      <w:r>
+        <w:t>utilizando RBC</w:t>
+      </w:r>
+      <w:r>
+        <w:rPr>
+          <w:lang w:val="pt-BR"/>
+        </w:rPr>
+        <w:t xml:space="preserve"> </w:t>
+      </w:r>
+      <w:r>
+        <w:rPr>
+          <w:lang w:val="pt-BR"/>
+        </w:rPr>
+        <w:t>foi encontrada</w:t>
+      </w:r>
+      <w:r>
+        <w:t>, contudo há diversos estudos e projetos visando aplicar esta abordagem em sistemas de apoio ao usuário. Empresas que investem em muito recurso humano para manter o atendimento ao cliente com qualidade economizariam com a tecnologia e ganhariam uma acurácia maior sobre casos recorrentes ou muito similares. Existem também projetos que visam aplicar o RBC na seleção e recrutamento de profissionais, auxiliando o administrador de recursos humanos a ter uma pré-seleção de profissionais capacitados para as oportunidades em aberto e apoiando na tomada de decisão sobre a seleção final dos candidatos mais aptos para a vaga, de acordo com seu perfil e os requisitos e valores da empresa.</w:t>
       </w:r>
     </w:p>
     <w:p>
@@ -2592,587 +1905,14 @@
         </w:rPr>
         <w:t xml:space="preserve"> </w:t>
       </w:r>
-      <w:proofErr w:type="spellStart"/>
-      <w:r>
-        <w:t>After</w:t>
-      </w:r>
-      <w:proofErr w:type="spellEnd"/>
+      <w:r>
+        <w:t>After the text edit has been completed, the paper is ready for the template. Duplicate the template file by using the Save As command, and use the naming convention prescribed by your conference for the name of your paper. In this newly created file, highlight all of the contents and import your prepared text file. You are now ready to style your paper; use the scroll down window on the left of the MS Word Formatting toolbar.</w:t>
+      </w:r>
       <w:r>
         <w:t xml:space="preserve"> </w:t>
       </w:r>
-      <w:proofErr w:type="spellStart"/>
-      <w:r>
-        <w:t>the</w:t>
-      </w:r>
-      <w:proofErr w:type="spellEnd"/>
-      <w:r>
-        <w:t xml:space="preserve"> </w:t>
-      </w:r>
-      <w:proofErr w:type="spellStart"/>
-      <w:r>
-        <w:t>text</w:t>
-      </w:r>
-      <w:proofErr w:type="spellEnd"/>
-      <w:r>
-        <w:t xml:space="preserve"> </w:t>
-      </w:r>
-      <w:proofErr w:type="spellStart"/>
-      <w:r>
-        <w:t>edit</w:t>
-      </w:r>
-      <w:proofErr w:type="spellEnd"/>
-      <w:r>
-        <w:t xml:space="preserve"> </w:t>
-      </w:r>
-      <w:proofErr w:type="spellStart"/>
-      <w:r>
-        <w:t>has</w:t>
-      </w:r>
-      <w:proofErr w:type="spellEnd"/>
-      <w:r>
-        <w:t xml:space="preserve"> </w:t>
-      </w:r>
-      <w:proofErr w:type="spellStart"/>
-      <w:r>
-        <w:t>been</w:t>
-      </w:r>
-      <w:proofErr w:type="spellEnd"/>
-      <w:r>
-        <w:t xml:space="preserve"> </w:t>
-      </w:r>
-      <w:proofErr w:type="spellStart"/>
-      <w:r>
-        <w:t>completed</w:t>
-      </w:r>
-      <w:proofErr w:type="spellEnd"/>
-      <w:r>
-        <w:t xml:space="preserve">, </w:t>
-      </w:r>
-      <w:proofErr w:type="spellStart"/>
-      <w:r>
-        <w:t>the</w:t>
-      </w:r>
-      <w:proofErr w:type="spellEnd"/>
-      <w:r>
-        <w:t xml:space="preserve"> </w:t>
-      </w:r>
-      <w:proofErr w:type="spellStart"/>
-      <w:r>
-        <w:t>paper</w:t>
-      </w:r>
-      <w:proofErr w:type="spellEnd"/>
-      <w:r>
-        <w:t xml:space="preserve"> </w:t>
-      </w:r>
-      <w:proofErr w:type="spellStart"/>
-      <w:r>
-        <w:t>is</w:t>
-      </w:r>
-      <w:proofErr w:type="spellEnd"/>
-      <w:r>
-        <w:t xml:space="preserve"> </w:t>
-      </w:r>
-      <w:proofErr w:type="spellStart"/>
-      <w:r>
-        <w:t>ready</w:t>
-      </w:r>
-      <w:proofErr w:type="spellEnd"/>
-      <w:r>
-        <w:t xml:space="preserve"> for </w:t>
-      </w:r>
-      <w:proofErr w:type="spellStart"/>
-      <w:r>
-        <w:t>the</w:t>
-      </w:r>
-      <w:proofErr w:type="spellEnd"/>
-      <w:r>
-        <w:t xml:space="preserve"> </w:t>
-      </w:r>
-      <w:proofErr w:type="spellStart"/>
-      <w:r>
-        <w:t>template</w:t>
-      </w:r>
-      <w:proofErr w:type="spellEnd"/>
-      <w:r>
-        <w:t xml:space="preserve">. </w:t>
-      </w:r>
-      <w:proofErr w:type="spellStart"/>
-      <w:r>
-        <w:t>Duplicate</w:t>
-      </w:r>
-      <w:proofErr w:type="spellEnd"/>
-      <w:r>
-        <w:t xml:space="preserve"> </w:t>
-      </w:r>
-      <w:proofErr w:type="spellStart"/>
-      <w:r>
-        <w:t>the</w:t>
-      </w:r>
-      <w:proofErr w:type="spellEnd"/>
-      <w:r>
-        <w:t xml:space="preserve"> </w:t>
-      </w:r>
-      <w:proofErr w:type="spellStart"/>
-      <w:r>
-        <w:t>template</w:t>
-      </w:r>
-      <w:proofErr w:type="spellEnd"/>
-      <w:r>
-        <w:t xml:space="preserve"> file </w:t>
-      </w:r>
-      <w:proofErr w:type="spellStart"/>
-      <w:r>
-        <w:t>by</w:t>
-      </w:r>
-      <w:proofErr w:type="spellEnd"/>
-      <w:r>
-        <w:t xml:space="preserve"> </w:t>
-      </w:r>
-      <w:proofErr w:type="spellStart"/>
-      <w:r>
-        <w:t>using</w:t>
-      </w:r>
-      <w:proofErr w:type="spellEnd"/>
-      <w:r>
-        <w:t xml:space="preserve"> </w:t>
-      </w:r>
-      <w:proofErr w:type="spellStart"/>
-      <w:r>
-        <w:t>the</w:t>
-      </w:r>
-      <w:proofErr w:type="spellEnd"/>
-      <w:r>
-        <w:t xml:space="preserve"> </w:t>
-      </w:r>
-      <w:proofErr w:type="spellStart"/>
-      <w:r>
-        <w:t>Save</w:t>
-      </w:r>
-      <w:proofErr w:type="spellEnd"/>
-      <w:r>
-        <w:t xml:space="preserve"> As </w:t>
-      </w:r>
-      <w:proofErr w:type="spellStart"/>
-      <w:r>
-        <w:t>command</w:t>
-      </w:r>
-      <w:proofErr w:type="spellEnd"/>
-      <w:r>
-        <w:t xml:space="preserve">, </w:t>
-      </w:r>
-      <w:proofErr w:type="spellStart"/>
-      <w:r>
-        <w:t>and</w:t>
-      </w:r>
-      <w:proofErr w:type="spellEnd"/>
-      <w:r>
-        <w:t xml:space="preserve"> use </w:t>
-      </w:r>
-      <w:proofErr w:type="spellStart"/>
-      <w:r>
-        <w:t>the</w:t>
-      </w:r>
-      <w:proofErr w:type="spellEnd"/>
-      <w:r>
-        <w:t xml:space="preserve"> </w:t>
-      </w:r>
-      <w:proofErr w:type="spellStart"/>
-      <w:r>
-        <w:t>naming</w:t>
-      </w:r>
-      <w:proofErr w:type="spellEnd"/>
-      <w:r>
-        <w:t xml:space="preserve"> </w:t>
-      </w:r>
-      <w:proofErr w:type="spellStart"/>
-      <w:r>
-        <w:t>convention</w:t>
-      </w:r>
-      <w:proofErr w:type="spellEnd"/>
-      <w:r>
-        <w:t xml:space="preserve"> </w:t>
-      </w:r>
-      <w:proofErr w:type="spellStart"/>
-      <w:r>
-        <w:t>prescribed</w:t>
-      </w:r>
-      <w:proofErr w:type="spellEnd"/>
-      <w:r>
-        <w:t xml:space="preserve"> </w:t>
-      </w:r>
-      <w:proofErr w:type="spellStart"/>
-      <w:r>
-        <w:t>by</w:t>
-      </w:r>
-      <w:proofErr w:type="spellEnd"/>
-      <w:r>
-        <w:t xml:space="preserve"> </w:t>
-      </w:r>
-      <w:proofErr w:type="spellStart"/>
-      <w:r>
-        <w:t>your</w:t>
-      </w:r>
-      <w:proofErr w:type="spellEnd"/>
-      <w:r>
-        <w:t xml:space="preserve"> </w:t>
-      </w:r>
-      <w:proofErr w:type="spellStart"/>
-      <w:r>
-        <w:t>conference</w:t>
-      </w:r>
-      <w:proofErr w:type="spellEnd"/>
-      <w:r>
-        <w:t xml:space="preserve"> for </w:t>
-      </w:r>
-      <w:proofErr w:type="spellStart"/>
-      <w:r>
-        <w:t>the</w:t>
-      </w:r>
-      <w:proofErr w:type="spellEnd"/>
-      <w:r>
-        <w:t xml:space="preserve"> </w:t>
-      </w:r>
-      <w:proofErr w:type="spellStart"/>
-      <w:r>
-        <w:t>name</w:t>
-      </w:r>
-      <w:proofErr w:type="spellEnd"/>
-      <w:r>
-        <w:t xml:space="preserve"> </w:t>
-      </w:r>
-      <w:proofErr w:type="spellStart"/>
-      <w:r>
-        <w:t>of</w:t>
-      </w:r>
-      <w:proofErr w:type="spellEnd"/>
-      <w:r>
-        <w:t xml:space="preserve"> </w:t>
-      </w:r>
-      <w:proofErr w:type="spellStart"/>
-      <w:r>
-        <w:t>your</w:t>
-      </w:r>
-      <w:proofErr w:type="spellEnd"/>
-      <w:r>
-        <w:t xml:space="preserve"> </w:t>
-      </w:r>
-      <w:proofErr w:type="spellStart"/>
-      <w:r>
-        <w:t>paper</w:t>
-      </w:r>
-      <w:proofErr w:type="spellEnd"/>
-      <w:r>
-        <w:t xml:space="preserve">. In </w:t>
-      </w:r>
-      <w:proofErr w:type="spellStart"/>
-      <w:r>
-        <w:t>this</w:t>
-      </w:r>
-      <w:proofErr w:type="spellEnd"/>
-      <w:r>
-        <w:t xml:space="preserve"> </w:t>
-      </w:r>
-      <w:proofErr w:type="spellStart"/>
-      <w:r>
-        <w:t>newly</w:t>
-      </w:r>
-      <w:proofErr w:type="spellEnd"/>
-      <w:r>
-        <w:t xml:space="preserve"> </w:t>
-      </w:r>
-      <w:proofErr w:type="spellStart"/>
-      <w:r>
-        <w:t>created</w:t>
-      </w:r>
-      <w:proofErr w:type="spellEnd"/>
-      <w:r>
-        <w:t xml:space="preserve"> file, </w:t>
-      </w:r>
-      <w:proofErr w:type="spellStart"/>
-      <w:r>
-        <w:t>highlight</w:t>
-      </w:r>
-      <w:proofErr w:type="spellEnd"/>
-      <w:r>
-        <w:t xml:space="preserve"> </w:t>
-      </w:r>
-      <w:proofErr w:type="spellStart"/>
-      <w:r>
-        <w:t>all</w:t>
-      </w:r>
-      <w:proofErr w:type="spellEnd"/>
-      <w:r>
-        <w:t xml:space="preserve"> </w:t>
-      </w:r>
-      <w:proofErr w:type="spellStart"/>
-      <w:r>
-        <w:t>of</w:t>
-      </w:r>
-      <w:proofErr w:type="spellEnd"/>
-      <w:r>
-        <w:t xml:space="preserve"> </w:t>
-      </w:r>
-      <w:proofErr w:type="spellStart"/>
-      <w:r>
-        <w:t>the</w:t>
-      </w:r>
-      <w:proofErr w:type="spellEnd"/>
-      <w:r>
-        <w:t xml:space="preserve"> </w:t>
-      </w:r>
-      <w:proofErr w:type="spellStart"/>
-      <w:r>
-        <w:t>contents</w:t>
-      </w:r>
-      <w:proofErr w:type="spellEnd"/>
-      <w:r>
-        <w:t xml:space="preserve"> </w:t>
-      </w:r>
-      <w:proofErr w:type="spellStart"/>
-      <w:r>
-        <w:t>and</w:t>
-      </w:r>
-      <w:proofErr w:type="spellEnd"/>
-      <w:r>
-        <w:t xml:space="preserve"> </w:t>
-      </w:r>
-      <w:proofErr w:type="spellStart"/>
-      <w:r>
-        <w:t>import</w:t>
-      </w:r>
-      <w:proofErr w:type="spellEnd"/>
-      <w:r>
-        <w:t xml:space="preserve"> </w:t>
-      </w:r>
-      <w:proofErr w:type="spellStart"/>
-      <w:r>
-        <w:t>your</w:t>
-      </w:r>
-      <w:proofErr w:type="spellEnd"/>
-      <w:r>
-        <w:t xml:space="preserve"> </w:t>
-      </w:r>
-      <w:proofErr w:type="spellStart"/>
-      <w:r>
-        <w:t>prepared</w:t>
-      </w:r>
-      <w:proofErr w:type="spellEnd"/>
-      <w:r>
-        <w:t xml:space="preserve"> </w:t>
-      </w:r>
-      <w:proofErr w:type="spellStart"/>
-      <w:r>
-        <w:t>text</w:t>
-      </w:r>
-      <w:proofErr w:type="spellEnd"/>
-      <w:r>
-        <w:t xml:space="preserve"> file. </w:t>
-      </w:r>
-      <w:proofErr w:type="spellStart"/>
-      <w:r>
-        <w:t>You</w:t>
-      </w:r>
-      <w:proofErr w:type="spellEnd"/>
-      <w:r>
-        <w:t xml:space="preserve"> are </w:t>
-      </w:r>
-      <w:proofErr w:type="spellStart"/>
-      <w:r>
-        <w:t>now</w:t>
-      </w:r>
-      <w:proofErr w:type="spellEnd"/>
-      <w:r>
-        <w:t xml:space="preserve"> </w:t>
-      </w:r>
-      <w:proofErr w:type="spellStart"/>
-      <w:r>
-        <w:t>ready</w:t>
-      </w:r>
-      <w:proofErr w:type="spellEnd"/>
-      <w:r>
-        <w:t xml:space="preserve"> </w:t>
-      </w:r>
-      <w:proofErr w:type="spellStart"/>
-      <w:r>
-        <w:t>to</w:t>
-      </w:r>
-      <w:proofErr w:type="spellEnd"/>
-      <w:r>
-        <w:t xml:space="preserve"> </w:t>
-      </w:r>
-      <w:proofErr w:type="spellStart"/>
-      <w:r>
-        <w:t>style</w:t>
-      </w:r>
-      <w:proofErr w:type="spellEnd"/>
-      <w:r>
-        <w:t xml:space="preserve"> </w:t>
-      </w:r>
-      <w:proofErr w:type="spellStart"/>
-      <w:r>
-        <w:t>your</w:t>
-      </w:r>
-      <w:proofErr w:type="spellEnd"/>
-      <w:r>
-        <w:t xml:space="preserve"> </w:t>
-      </w:r>
-      <w:proofErr w:type="spellStart"/>
-      <w:r>
-        <w:t>paper</w:t>
-      </w:r>
-      <w:proofErr w:type="spellEnd"/>
-      <w:r>
-        <w:t xml:space="preserve">; use </w:t>
-      </w:r>
-      <w:proofErr w:type="spellStart"/>
-      <w:r>
-        <w:t>the</w:t>
-      </w:r>
-      <w:proofErr w:type="spellEnd"/>
-      <w:r>
-        <w:t xml:space="preserve"> scroll </w:t>
-      </w:r>
-      <w:proofErr w:type="spellStart"/>
-      <w:r>
-        <w:t>down</w:t>
-      </w:r>
-      <w:proofErr w:type="spellEnd"/>
-      <w:r>
-        <w:t xml:space="preserve"> </w:t>
-      </w:r>
-      <w:proofErr w:type="spellStart"/>
-      <w:r>
-        <w:t>window</w:t>
-      </w:r>
-      <w:proofErr w:type="spellEnd"/>
-      <w:r>
-        <w:t xml:space="preserve"> </w:t>
-      </w:r>
-      <w:proofErr w:type="spellStart"/>
-      <w:r>
-        <w:t>on</w:t>
-      </w:r>
-      <w:proofErr w:type="spellEnd"/>
-      <w:r>
-        <w:t xml:space="preserve"> </w:t>
-      </w:r>
-      <w:proofErr w:type="spellStart"/>
-      <w:r>
-        <w:t>the</w:t>
-      </w:r>
-      <w:proofErr w:type="spellEnd"/>
-      <w:r>
-        <w:t xml:space="preserve"> </w:t>
-      </w:r>
-      <w:proofErr w:type="spellStart"/>
-      <w:r>
-        <w:t>left</w:t>
-      </w:r>
-      <w:proofErr w:type="spellEnd"/>
-      <w:r>
-        <w:t xml:space="preserve"> </w:t>
-      </w:r>
-      <w:proofErr w:type="spellStart"/>
-      <w:r>
-        <w:t>of</w:t>
-      </w:r>
-      <w:proofErr w:type="spellEnd"/>
-      <w:r>
-        <w:t xml:space="preserve"> </w:t>
-      </w:r>
-      <w:proofErr w:type="spellStart"/>
-      <w:r>
-        <w:t>the</w:t>
-      </w:r>
-      <w:proofErr w:type="spellEnd"/>
-      <w:r>
-        <w:t xml:space="preserve"> MS Word </w:t>
-      </w:r>
-      <w:proofErr w:type="spellStart"/>
-      <w:r>
-        <w:t>Formatting</w:t>
-      </w:r>
-      <w:proofErr w:type="spellEnd"/>
-      <w:r>
-        <w:t xml:space="preserve"> toolbar.</w:t>
-      </w:r>
-      <w:r>
-        <w:t xml:space="preserve"> </w:t>
-      </w:r>
-      <w:r>
-        <w:t xml:space="preserve">use </w:t>
-      </w:r>
-      <w:proofErr w:type="spellStart"/>
-      <w:r>
-        <w:t>the</w:t>
-      </w:r>
-      <w:proofErr w:type="spellEnd"/>
-      <w:r>
-        <w:t xml:space="preserve"> scroll </w:t>
-      </w:r>
-      <w:proofErr w:type="spellStart"/>
-      <w:r>
-        <w:t>down</w:t>
-      </w:r>
-      <w:proofErr w:type="spellEnd"/>
-      <w:r>
-        <w:t xml:space="preserve"> </w:t>
-      </w:r>
-      <w:proofErr w:type="spellStart"/>
-      <w:r>
-        <w:t>window</w:t>
-      </w:r>
-      <w:proofErr w:type="spellEnd"/>
-      <w:r>
-        <w:t xml:space="preserve"> </w:t>
-      </w:r>
-      <w:proofErr w:type="spellStart"/>
-      <w:r>
-        <w:t>on</w:t>
-      </w:r>
-      <w:proofErr w:type="spellEnd"/>
-      <w:r>
-        <w:t xml:space="preserve"> </w:t>
-      </w:r>
-      <w:proofErr w:type="spellStart"/>
-      <w:r>
-        <w:t>the</w:t>
-      </w:r>
-      <w:proofErr w:type="spellEnd"/>
-      <w:r>
-        <w:t xml:space="preserve"> </w:t>
-      </w:r>
-      <w:proofErr w:type="spellStart"/>
-      <w:r>
-        <w:t>left</w:t>
-      </w:r>
-      <w:proofErr w:type="spellEnd"/>
-      <w:r>
-        <w:t xml:space="preserve"> </w:t>
-      </w:r>
-      <w:proofErr w:type="spellStart"/>
-      <w:r>
-        <w:t>of</w:t>
-      </w:r>
-      <w:proofErr w:type="spellEnd"/>
-      <w:r>
-        <w:t xml:space="preserve"> </w:t>
-      </w:r>
-      <w:proofErr w:type="spellStart"/>
-      <w:r>
-        <w:t>the</w:t>
-      </w:r>
-      <w:proofErr w:type="spellEnd"/>
-      <w:r>
-        <w:t xml:space="preserve"> MS Word </w:t>
-      </w:r>
-      <w:proofErr w:type="spellStart"/>
-      <w:r>
-        <w:t>Formatting</w:t>
-      </w:r>
-      <w:proofErr w:type="spellEnd"/>
-      <w:r>
-        <w:t xml:space="preserve"> toolbar.</w:t>
+      <w:r>
+        <w:t>use the scroll down window on the left of the MS Word Formatting toolbar.</w:t>
       </w:r>
     </w:p>
     <w:p>
@@ -3206,44 +1946,8 @@
         <w:rPr>
           <w:b/>
         </w:rPr>
-        <w:t xml:space="preserve">The </w:t>
-      </w:r>
-      <w:proofErr w:type="spellStart"/>
-      <w:r>
-        <w:rPr>
-          <w:b/>
-        </w:rPr>
-        <w:t>template</w:t>
-      </w:r>
-      <w:proofErr w:type="spellEnd"/>
-      <w:r>
-        <w:rPr>
-          <w:b/>
-        </w:rPr>
-        <w:t xml:space="preserve"> </w:t>
-      </w:r>
-      <w:proofErr w:type="spellStart"/>
-      <w:r>
-        <w:rPr>
-          <w:b/>
-        </w:rPr>
-        <w:t>is</w:t>
-      </w:r>
-      <w:proofErr w:type="spellEnd"/>
-      <w:r>
-        <w:rPr>
-          <w:b/>
-        </w:rPr>
-        <w:t xml:space="preserve"> </w:t>
-      </w:r>
-      <w:proofErr w:type="spellStart"/>
-      <w:r>
-        <w:rPr>
-          <w:b/>
-        </w:rPr>
-        <w:t>designed</w:t>
-      </w:r>
-      <w:proofErr w:type="spellEnd"/>
+        <w:t>The template is designed</w:t>
+      </w:r>
       <w:r>
         <w:rPr>
           <w:b/>
@@ -3255,58 +1959,8 @@
         <w:rPr>
           <w:b/>
         </w:rPr>
-        <w:t xml:space="preserve"> </w:t>
-      </w:r>
-      <w:proofErr w:type="spellStart"/>
-      <w:r>
-        <w:rPr>
-          <w:b/>
-        </w:rPr>
-        <w:t>but</w:t>
-      </w:r>
-      <w:proofErr w:type="spellEnd"/>
-      <w:r>
-        <w:rPr>
-          <w:b/>
-        </w:rPr>
-        <w:t xml:space="preserve"> </w:t>
-      </w:r>
-      <w:proofErr w:type="spellStart"/>
-      <w:r>
-        <w:rPr>
-          <w:b/>
-        </w:rPr>
-        <w:t>not</w:t>
-      </w:r>
-      <w:proofErr w:type="spellEnd"/>
-      <w:r>
-        <w:rPr>
-          <w:b/>
-        </w:rPr>
-        <w:t xml:space="preserve"> </w:t>
-      </w:r>
-      <w:proofErr w:type="spellStart"/>
-      <w:r>
-        <w:rPr>
-          <w:b/>
-        </w:rPr>
-        <w:t>limited</w:t>
-      </w:r>
-      <w:proofErr w:type="spellEnd"/>
-      <w:r>
-        <w:rPr>
-          <w:b/>
-        </w:rPr>
-        <w:t xml:space="preserve"> </w:t>
-      </w:r>
-      <w:proofErr w:type="spellStart"/>
-      <w:r>
-        <w:rPr>
-          <w:b/>
-        </w:rPr>
-        <w:t>to</w:t>
-      </w:r>
-      <w:proofErr w:type="spellEnd"/>
+        <w:t xml:space="preserve"> but not limited to</w:t>
+      </w:r>
       <w:r>
         <w:rPr>
           <w:b/>
@@ -3334,21 +1988,14 @@
         </w:rPr>
         <w:t xml:space="preserve"> A minimum of one author is required for all conference articles. </w:t>
       </w:r>
-      <w:proofErr w:type="spellStart"/>
       <w:r>
         <w:t>Author</w:t>
       </w:r>
-      <w:proofErr w:type="spellEnd"/>
       <w:r>
         <w:t xml:space="preserve"> </w:t>
       </w:r>
-      <w:proofErr w:type="spellStart"/>
-      <w:r>
-        <w:t>Temperature</w:t>
-      </w:r>
-      <w:proofErr w:type="spellEnd"/>
-      <w:r>
-        <w:t>/K”.</w:t>
+      <w:r>
+        <w:t>Temperature/K”.</w:t>
       </w:r>
     </w:p>
     <w:p>
@@ -3365,16 +2012,9 @@
       </w:pPr>
       <w:r>
         <w:rPr>
-          <w:highlight w:val="green"/>
-          <w:lang w:val="pt-BR"/>
-        </w:rPr>
-        <w:t>Parte de todos</w:t>
-      </w:r>
-      <w:r>
-        <w:rPr>
-          <w:lang w:val="pt-BR"/>
-        </w:rPr>
-        <w:t xml:space="preserve"> Neste artigo foi feita abertura dos problemas identificados nas áreas que demandam decisões</w:t>
+          <w:lang w:val="pt-BR"/>
+        </w:rPr>
+        <w:t>Neste artigo foi feita abertura dos problemas identificados nas áreas que demandam decisões</w:t>
       </w:r>
       <w:r>
         <w:rPr>
@@ -3522,55 +2162,67 @@
         <w:t>,</w:t>
       </w:r>
       <w:r>
-        <w:t xml:space="preserve"> p. 806</w:t>
-      </w:r>
-      <w:r>
-        <w:t>–</w:t>
-      </w:r>
-      <w:r>
-        <w:t>885 2013.</w:t>
+        <w:t xml:space="preserve"> 2013.</w:t>
       </w:r>
     </w:p>
     <w:p>
       <w:pPr>
         <w:pStyle w:val="references"/>
-        <w:ind w:start="17.70pt" w:hanging="17.70pt"/>
-      </w:pPr>
-      <w:r>
-        <w:t>I. S. Jacobs and C. P. Bean, “Fine particles, thin films and exchange anisotropy,” in Magnetism, vol. III, G. T. Rado and H. Suhl, Eds. New York: Academic, 1963, pp. 271–350.</w:t>
+      </w:pPr>
+      <w:r>
+        <w:t>SILVA, Rondinele. Sistema RBC para Recrutamen</w:t>
+      </w:r>
+      <w:r>
+        <w:t>to e Seleção de Profissionais. em</w:t>
+      </w:r>
+      <w:r>
+        <w:t>: CONGRESSO BRASILEIRO DE COMPUTAÇÃO,4, 2004, Itajaí. Anais... Itajaí: UNIVALI, 2004. p.294-300</w:t>
       </w:r>
     </w:p>
     <w:p>
       <w:pPr>
         <w:pStyle w:val="references"/>
-        <w:ind w:start="17.70pt" w:hanging="17.70pt"/>
-      </w:pPr>
-      <w:r>
-        <w:t>K. Elissa, “Title of paper if known,” unpublished.</w:t>
+      </w:pPr>
+      <w:r>
+        <w:t>Ferreira</w:t>
+      </w:r>
+      <w:r>
+        <w:t xml:space="preserve">, </w:t>
+      </w:r>
+      <w:r>
+        <w:t>Dazzi</w:t>
+      </w:r>
+      <w:r>
+        <w:t xml:space="preserve">. </w:t>
+      </w:r>
+      <w:r>
+        <w:t>SISTEMA DE HELP DESK BASEADO EM RBC</w:t>
+      </w:r>
+      <w:r>
+        <w:t>. em</w:t>
+      </w:r>
+      <w:r>
+        <w:t xml:space="preserve">: </w:t>
+      </w:r>
+      <w:r>
+        <w:t>Unesc SulC</w:t>
+      </w:r>
+      <w:r>
+        <w:t>omp</w:t>
+      </w:r>
+      <w:r>
+        <w:t xml:space="preserve">. </w:t>
+      </w:r>
+      <w:r>
+        <w:t>Universidade do Vale do Itajaí</w:t>
+      </w:r>
+      <w:r>
+        <w:t>, 2008.</w:t>
       </w:r>
     </w:p>
     <w:p>
       <w:pPr>
         <w:pStyle w:val="references"/>
-        <w:ind w:start="17.70pt" w:hanging="17.70pt"/>
-      </w:pPr>
-      <w:r>
-        <w:t>R. Nicole, “Title of paper with only first word capitalized,” J. Name Stand. Abbrev., in press.</w:t>
-      </w:r>
-    </w:p>
-    <w:p>
-      <w:pPr>
-        <w:pStyle w:val="references"/>
-        <w:ind w:start="17.70pt" w:hanging="17.70pt"/>
-      </w:pPr>
-      <w:r>
-        <w:t>Y. Yorozu, M. Hirano, K. Oka, and Y. Tagawa, “Electron spectroscopy studies on magneto-optical media and plastic substrate interface,” IEEE Transl. J. Magn. Japan, vol. 2, pp. 740–741, August 1987 [Digests 9th Annual Conf. Magnetics Japan, p. 301, 1982].</w:t>
-      </w:r>
-    </w:p>
-    <w:p>
-      <w:pPr>
-        <w:pStyle w:val="references"/>
-        <w:ind w:start="17.70pt" w:hanging="17.70pt"/>
         <w:sectPr>
           <w:type w:val="continuous"/>
           <w:pgSz w:w="595.30pt" w:h="841.90pt" w:code="9"/>
@@ -3580,16 +2232,28 @@
         </w:sectPr>
       </w:pPr>
       <w:r>
-        <w:t>M. Young, The Technical Writer</w:t>
-      </w:r>
-      <w:r>
-        <w:t>’</w:t>
-      </w:r>
-      <w:r>
-        <w:t>s Handbook. Mill Valle</w:t>
-      </w:r>
-      <w:r>
-        <w:t>y, CA: University Science, 1989.</w:t>
+        <w:t>Carvalho</w:t>
+      </w:r>
+      <w:r>
+        <w:t xml:space="preserve">. </w:t>
+      </w:r>
+      <w:r>
+        <w:t>RACIOCÍNIO BASEADO EM CASOS APLICADO AO PROCESSO DECISORIO</w:t>
+      </w:r>
+      <w:r>
+        <w:t>. em</w:t>
+      </w:r>
+      <w:r>
+        <w:t xml:space="preserve">: </w:t>
+      </w:r>
+      <w:r>
+        <w:t xml:space="preserve">Faculdade Anhanguera de Bauru. </w:t>
+      </w:r>
+      <w:r>
+        <w:t>2008.</w:t>
+      </w:r>
+      <w:r>
+        <w:t xml:space="preserve"> </w:t>
       </w:r>
     </w:p>
     <w:p/>
@@ -3605,7 +2269,7 @@
 </file>
 
 <file path=word/endnotes.xml><?xml version="1.0" encoding="utf-8"?>
-<w:endnotes xmlns:cx="http://schemas.microsoft.com/office/drawing/2014/chartex" xmlns:cx1="http://schemas.microsoft.com/office/drawing/2015/9/8/chartex" xmlns:cx2="http://schemas.microsoft.com/office/drawing/2015/10/21/chartex" xmlns:cx3="http://schemas.microsoft.com/office/drawing/2016/5/9/chartex" xmlns:cx4="http://schemas.microsoft.com/office/drawing/2016/5/10/chartex" xmlns:cx5="http://schemas.microsoft.com/office/drawing/2016/5/11/chartex" xmlns:cx6="http://schemas.microsoft.com/office/drawing/2016/5/12/chartex" xmlns:cx7="http://schemas.microsoft.com/office/drawing/2016/5/13/chartex" xmlns:cx8="http://schemas.microsoft.com/office/drawing/2016/5/14/chartex" xmlns:mc="http://schemas.openxmlformats.org/markup-compatibility/2006" xmlns:aink="http://schemas.microsoft.com/office/drawing/2016/ink" xmlns:am3d="http://schemas.microsoft.com/office/drawing/2017/model3d" xmlns:o="urn:schemas-microsoft-com:office:office" xmlns:r="http://purl.oclc.org/ooxml/officeDocument/relationships" xmlns:m="http://purl.oclc.org/ooxml/officeDocument/math" xmlns:v="urn:schemas-microsoft-com:vml" xmlns:wp14="http://schemas.microsoft.com/office/word/2010/wordprocessingDrawing" xmlns:wp="http://purl.oclc.org/ooxml/drawingml/wordprocessingDrawing" xmlns:w10="urn:schemas-microsoft-com:office:word" xmlns:w="http://purl.oclc.org/ooxml/wordprocessingml/main" xmlns:w14="http://schemas.microsoft.com/office/word/2010/wordml" xmlns:w15="http://schemas.microsoft.com/office/word/2012/wordml" xmlns:w16cid="http://schemas.microsoft.com/office/word/2016/wordml/cid" xmlns:w16se="http://schemas.microsoft.com/office/word/2015/wordml/symex" xmlns:wpi="http://schemas.microsoft.com/office/word/2010/wordprocessingInk" xmlns:wne="http://schemas.microsoft.com/office/word/2006/wordml" mc:Ignorable="w14 w15 w16se w16cid wne wp14">
+<w:endnotes xmlns:mc="http://schemas.openxmlformats.org/markup-compatibility/2006" xmlns:o="urn:schemas-microsoft-com:office:office" xmlns:r="http://purl.oclc.org/ooxml/officeDocument/relationships" xmlns:m="http://purl.oclc.org/ooxml/officeDocument/math" xmlns:v="urn:schemas-microsoft-com:vml" xmlns:wp14="http://schemas.microsoft.com/office/word/2010/wordprocessingDrawing" xmlns:wp="http://purl.oclc.org/ooxml/drawingml/wordprocessingDrawing" xmlns:w10="urn:schemas-microsoft-com:office:word" xmlns:w="http://purl.oclc.org/ooxml/wordprocessingml/main" xmlns:w14="http://schemas.microsoft.com/office/word/2010/wordml" xmlns:w15="http://schemas.microsoft.com/office/word/2012/wordml" xmlns:wpi="http://schemas.microsoft.com/office/word/2010/wordprocessingInk" xmlns:wne="http://schemas.microsoft.com/office/word/2006/wordml" mc:Ignorable="w14 w15 wne wp14">
   <w:endnote w:type="separator" w:id="-1">
     <w:p>
       <w:r>
@@ -3624,7 +2288,7 @@
 </file>
 
 <file path=word/footnotes.xml><?xml version="1.0" encoding="utf-8"?>
-<w:footnotes xmlns:cx="http://schemas.microsoft.com/office/drawing/2014/chartex" xmlns:cx1="http://schemas.microsoft.com/office/drawing/2015/9/8/chartex" xmlns:cx2="http://schemas.microsoft.com/office/drawing/2015/10/21/chartex" xmlns:cx3="http://schemas.microsoft.com/office/drawing/2016/5/9/chartex" xmlns:cx4="http://schemas.microsoft.com/office/drawing/2016/5/10/chartex" xmlns:cx5="http://schemas.microsoft.com/office/drawing/2016/5/11/chartex" xmlns:cx6="http://schemas.microsoft.com/office/drawing/2016/5/12/chartex" xmlns:cx7="http://schemas.microsoft.com/office/drawing/2016/5/13/chartex" xmlns:cx8="http://schemas.microsoft.com/office/drawing/2016/5/14/chartex" xmlns:mc="http://schemas.openxmlformats.org/markup-compatibility/2006" xmlns:aink="http://schemas.microsoft.com/office/drawing/2016/ink" xmlns:am3d="http://schemas.microsoft.com/office/drawing/2017/model3d" xmlns:o="urn:schemas-microsoft-com:office:office" xmlns:r="http://purl.oclc.org/ooxml/officeDocument/relationships" xmlns:m="http://purl.oclc.org/ooxml/officeDocument/math" xmlns:v="urn:schemas-microsoft-com:vml" xmlns:wp14="http://schemas.microsoft.com/office/word/2010/wordprocessingDrawing" xmlns:wp="http://purl.oclc.org/ooxml/drawingml/wordprocessingDrawing" xmlns:w10="urn:schemas-microsoft-com:office:word" xmlns:w="http://purl.oclc.org/ooxml/wordprocessingml/main" xmlns:w14="http://schemas.microsoft.com/office/word/2010/wordml" xmlns:w15="http://schemas.microsoft.com/office/word/2012/wordml" xmlns:w16cid="http://schemas.microsoft.com/office/word/2016/wordml/cid" xmlns:w16se="http://schemas.microsoft.com/office/word/2015/wordml/symex" xmlns:wpi="http://schemas.microsoft.com/office/word/2010/wordprocessingInk" xmlns:wne="http://schemas.microsoft.com/office/word/2006/wordml" mc:Ignorable="w14 w15 w16se w16cid wne wp14">
+<w:footnotes xmlns:mc="http://schemas.openxmlformats.org/markup-compatibility/2006" xmlns:o="urn:schemas-microsoft-com:office:office" xmlns:r="http://purl.oclc.org/ooxml/officeDocument/relationships" xmlns:m="http://purl.oclc.org/ooxml/officeDocument/math" xmlns:v="urn:schemas-microsoft-com:vml" xmlns:wp14="http://schemas.microsoft.com/office/word/2010/wordprocessingDrawing" xmlns:wp="http://purl.oclc.org/ooxml/drawingml/wordprocessingDrawing" xmlns:w10="urn:schemas-microsoft-com:office:word" xmlns:w="http://purl.oclc.org/ooxml/wordprocessingml/main" xmlns:w14="http://schemas.microsoft.com/office/word/2010/wordml" xmlns:w15="http://schemas.microsoft.com/office/word/2012/wordml" xmlns:wpi="http://schemas.microsoft.com/office/word/2010/wordprocessingInk" xmlns:wne="http://schemas.microsoft.com/office/word/2006/wordml" mc:Ignorable="w14 w15 wne wp14">
   <w:footnote w:type="separator" w:id="-1">
     <w:p>
       <w:r>
@@ -3643,7 +2307,7 @@
 </file>
 
 <file path=word/numbering.xml><?xml version="1.0" encoding="utf-8"?>
-<w:numbering xmlns:cx="http://schemas.microsoft.com/office/drawing/2014/chartex" xmlns:cx1="http://schemas.microsoft.com/office/drawing/2015/9/8/chartex" xmlns:cx2="http://schemas.microsoft.com/office/drawing/2015/10/21/chartex" xmlns:cx3="http://schemas.microsoft.com/office/drawing/2016/5/9/chartex" xmlns:cx4="http://schemas.microsoft.com/office/drawing/2016/5/10/chartex" xmlns:cx5="http://schemas.microsoft.com/office/drawing/2016/5/11/chartex" xmlns:cx6="http://schemas.microsoft.com/office/drawing/2016/5/12/chartex" xmlns:cx7="http://schemas.microsoft.com/office/drawing/2016/5/13/chartex" xmlns:cx8="http://schemas.microsoft.com/office/drawing/2016/5/14/chartex" xmlns:mc="http://schemas.openxmlformats.org/markup-compatibility/2006" xmlns:aink="http://schemas.microsoft.com/office/drawing/2016/ink" xmlns:am3d="http://schemas.microsoft.com/office/drawing/2017/model3d" xmlns:o="urn:schemas-microsoft-com:office:office" xmlns:r="http://purl.oclc.org/ooxml/officeDocument/relationships" xmlns:m="http://purl.oclc.org/ooxml/officeDocument/math" xmlns:v="urn:schemas-microsoft-com:vml" xmlns:wp14="http://schemas.microsoft.com/office/word/2010/wordprocessingDrawing" xmlns:wp="http://purl.oclc.org/ooxml/drawingml/wordprocessingDrawing" xmlns:w10="urn:schemas-microsoft-com:office:word" xmlns:w="http://purl.oclc.org/ooxml/wordprocessingml/main" xmlns:w14="http://schemas.microsoft.com/office/word/2010/wordml" xmlns:w15="http://schemas.microsoft.com/office/word/2012/wordml" xmlns:w16cid="http://schemas.microsoft.com/office/word/2016/wordml/cid" xmlns:w16se="http://schemas.microsoft.com/office/word/2015/wordml/symex" xmlns:wpi="http://schemas.microsoft.com/office/word/2010/wordprocessingInk" xmlns:wne="http://schemas.microsoft.com/office/word/2006/wordml" mc:Ignorable="w14 w15 w16se w16cid wne wp14">
+<w:numbering xmlns:mc="http://schemas.openxmlformats.org/markup-compatibility/2006" xmlns:o="urn:schemas-microsoft-com:office:office" xmlns:r="http://purl.oclc.org/ooxml/officeDocument/relationships" xmlns:m="http://purl.oclc.org/ooxml/officeDocument/math" xmlns:v="urn:schemas-microsoft-com:vml" xmlns:wp14="http://schemas.microsoft.com/office/word/2010/wordprocessingDrawing" xmlns:wp="http://purl.oclc.org/ooxml/drawingml/wordprocessingDrawing" xmlns:w10="urn:schemas-microsoft-com:office:word" xmlns:w="http://purl.oclc.org/ooxml/wordprocessingml/main" xmlns:w14="http://schemas.microsoft.com/office/word/2010/wordml" xmlns:w15="http://schemas.microsoft.com/office/word/2012/wordml" xmlns:wpi="http://schemas.microsoft.com/office/word/2010/wordprocessingInk" xmlns:wne="http://schemas.microsoft.com/office/word/2006/wordml" mc:Ignorable="w14 w15 wne wp14">
   <w:abstractNum w:abstractNumId="0" w15:restartNumberingAfterBreak="0">
     <w:nsid w:val="FFFFFF1D"/>
     <w:multiLevelType w:val="multilevel"/>
@@ -5114,7 +3778,7 @@
 </file>
 
 <file path=word/styles.xml><?xml version="1.0" encoding="utf-8"?>
-<w:styles xmlns:mc="http://schemas.openxmlformats.org/markup-compatibility/2006" xmlns:r="http://purl.oclc.org/ooxml/officeDocument/relationships" xmlns:w="http://purl.oclc.org/ooxml/wordprocessingml/main" xmlns:w14="http://schemas.microsoft.com/office/word/2010/wordml" xmlns:w15="http://schemas.microsoft.com/office/word/2012/wordml" xmlns:w16cid="http://schemas.microsoft.com/office/word/2016/wordml/cid" xmlns:w16se="http://schemas.microsoft.com/office/word/2015/wordml/symex" mc:Ignorable="w14 w15 w16se w16cid">
+<w:styles xmlns:mc="http://schemas.openxmlformats.org/markup-compatibility/2006" xmlns:r="http://purl.oclc.org/ooxml/officeDocument/relationships" xmlns:w="http://purl.oclc.org/ooxml/wordprocessingml/main" xmlns:w14="http://schemas.microsoft.com/office/word/2010/wordml" xmlns:w15="http://schemas.microsoft.com/office/word/2012/wordml" mc:Ignorable="w14 w15">
   <w:docDefaults>
     <w:rPrDefault>
       <w:rPr>
@@ -5124,7 +3788,7 @@
     </w:rPrDefault>
     <w:pPrDefault/>
   </w:docDefaults>
-  <w:latentStyles w:defLockedState="0" w:defUIPriority="0" w:defSemiHidden="0" w:defUnhideWhenUsed="0" w:defQFormat="0" w:count="376">
+  <w:latentStyles w:defLockedState="0" w:defUIPriority="0" w:defSemiHidden="0" w:defUnhideWhenUsed="0" w:defQFormat="0" w:count="371">
     <w:lsdException w:name="Normal" w:qFormat="1"/>
     <w:lsdException w:name="heading 1" w:qFormat="1"/>
     <w:lsdException w:name="heading 2" w:qFormat="1"/>
@@ -5141,6 +3805,7 @@
     <w:lsdException w:name="Strong" w:qFormat="1"/>
     <w:lsdException w:name="Emphasis" w:qFormat="1"/>
     <w:lsdException w:name="HTML Keyboard" w:semiHidden="1" w:unhideWhenUsed="1"/>
+    <w:lsdException w:name="Normal Table" w:semiHidden="1" w:unhideWhenUsed="1"/>
     <w:lsdException w:name="annotation subject" w:semiHidden="1" w:unhideWhenUsed="1"/>
     <w:lsdException w:name="No List" w:semiHidden="1" w:unhideWhenUsed="1"/>
     <w:lsdException w:name="Outline List 1" w:semiHidden="1" w:unhideWhenUsed="1"/>
@@ -5183,8 +3848,11 @@
     <w:lsdException w:name="Table Contemporary" w:semiHidden="1" w:unhideWhenUsed="1"/>
     <w:lsdException w:name="Table Elegant" w:semiHidden="1" w:unhideWhenUsed="1"/>
     <w:lsdException w:name="Table Professional" w:semiHidden="1" w:unhideWhenUsed="1"/>
+    <w:lsdException w:name="Table Subtle 1" w:semiHidden="1" w:unhideWhenUsed="1"/>
     <w:lsdException w:name="Table Subtle 2" w:semiHidden="1" w:unhideWhenUsed="1"/>
     <w:lsdException w:name="Table Web 1" w:semiHidden="1" w:unhideWhenUsed="1"/>
+    <w:lsdException w:name="Table Web 2" w:semiHidden="1" w:unhideWhenUsed="1"/>
+    <w:lsdException w:name="Table Web 3" w:semiHidden="1" w:unhideWhenUsed="1"/>
     <w:lsdException w:name="Balloon Text" w:semiHidden="1" w:unhideWhenUsed="1"/>
     <w:lsdException w:name="Table Theme" w:semiHidden="1" w:unhideWhenUsed="1"/>
     <w:lsdException w:name="Placeholder Text" w:semiHidden="1" w:uiPriority="99"/>
@@ -5402,11 +4070,6 @@
     <w:lsdException w:name="List Table 5 Dark Accent 6" w:uiPriority="50"/>
     <w:lsdException w:name="List Table 6 Colorful Accent 6" w:uiPriority="51"/>
     <w:lsdException w:name="List Table 7 Colorful Accent 6" w:uiPriority="52"/>
-    <w:lsdException w:name="Mention" w:semiHidden="1" w:uiPriority="99" w:unhideWhenUsed="1"/>
-    <w:lsdException w:name="Smart Hyperlink" w:semiHidden="1" w:uiPriority="99" w:unhideWhenUsed="1"/>
-    <w:lsdException w:name="Hashtag" w:semiHidden="1" w:uiPriority="99" w:unhideWhenUsed="1"/>
-    <w:lsdException w:name="Unresolved Mention" w:semiHidden="1" w:uiPriority="99" w:unhideWhenUsed="1"/>
-    <w:lsdException w:name="Smart Link" w:semiHidden="1" w:uiPriority="99" w:unhideWhenUsed="1"/>
   </w:latentStyles>
   <w:style w:type="paragraph" w:default="1" w:styleId="Normal">
     <w:name w:val="Normal"/>
@@ -6193,7 +4856,7 @@
 </file>
 
 <file path=customXml/itemProps1.xml><?xml version="1.0" encoding="utf-8"?>
-<ds:datastoreItem xmlns:ds="http://purl.oclc.org/ooxml/officeDocument/customXml" ds:itemID="{EEA43412-C6D1-4EF6-9A0F-6FE0AFC6160A}">
+<ds:datastoreItem xmlns:ds="http://purl.oclc.org/ooxml/officeDocument/customXml" ds:itemID="{302C465E-C9CB-4C12-8F90-5D93625136C5}">
   <ds:schemaRefs>
     <ds:schemaRef ds:uri="http://schemas.openxmlformats.org/officeDocument/2006/bibliography"/>
   </ds:schemaRefs>

</xml_diff>

<commit_message>
arquivo em formato diferente
</commit_message>
<xml_diff>
--- a/Seminário/Rascunho Douglas/Seminario Raciocínio Baseado em Casos Douglas.docx
+++ b/Seminário/Rascunho Douglas/Seminario Raciocínio Baseado em Casos Douglas.docx
@@ -1,15 +1,17 @@
 
 <file path=word/document.xml><?xml version="1.0" encoding="utf-8"?>
-<w:document xmlns:mc="http://schemas.openxmlformats.org/markup-compatibility/2006" xmlns:o="urn:schemas-microsoft-com:office:office" xmlns:r="http://purl.oclc.org/ooxml/officeDocument/relationships" xmlns:m="http://purl.oclc.org/ooxml/officeDocument/math" xmlns:v="urn:schemas-microsoft-com:vml" xmlns:wp14="http://schemas.microsoft.com/office/word/2010/wordprocessingDrawing" xmlns:wp="http://purl.oclc.org/ooxml/drawingml/wordprocessingDrawing" xmlns:w10="urn:schemas-microsoft-com:office:word" xmlns:w="http://purl.oclc.org/ooxml/wordprocessingml/main" xmlns:w14="http://schemas.microsoft.com/office/word/2010/wordml" xmlns:w15="http://schemas.microsoft.com/office/word/2012/wordml" xmlns:wpi="http://schemas.microsoft.com/office/word/2010/wordprocessingInk" xmlns:wne="http://schemas.microsoft.com/office/word/2006/wordml" mc:Ignorable="w14 w15 wne wp14" w:conformance="strict">
+<w:document xmlns:wpc="http://schemas.microsoft.com/office/word/2010/wordprocessingCanvas" xmlns:mc="http://schemas.openxmlformats.org/markup-compatibility/2006" xmlns:o="urn:schemas-microsoft-com:office:office" xmlns:r="http://schemas.openxmlformats.org/officeDocument/2006/relationships" xmlns:m="http://schemas.openxmlformats.org/officeDocument/2006/math" xmlns:v="urn:schemas-microsoft-com:vml" xmlns:wp14="http://schemas.microsoft.com/office/word/2010/wordprocessingDrawing" xmlns:wp="http://schemas.openxmlformats.org/drawingml/2006/wordprocessingDrawing" xmlns:w10="urn:schemas-microsoft-com:office:word" xmlns:w="http://schemas.openxmlformats.org/wordprocessingml/2006/main" xmlns:w14="http://schemas.microsoft.com/office/word/2010/wordml" xmlns:w15="http://schemas.microsoft.com/office/word/2012/wordml" xmlns:wpg="http://schemas.microsoft.com/office/word/2010/wordprocessingGroup" xmlns:wpi="http://schemas.microsoft.com/office/word/2010/wordprocessingInk" xmlns:wne="http://schemas.microsoft.com/office/word/2006/wordml" xmlns:wps="http://schemas.microsoft.com/office/word/2010/wordprocessingShape" mc:Ignorable="w14 w15 wp14">
   <w:body>
     <w:p>
       <w:pPr>
         <w:pStyle w:val="papertitle"/>
-        <w:spacing w:before="5pt" w:beforeAutospacing="1" w:after="5pt" w:afterAutospacing="1"/>
+        <w:spacing w:before="100" w:beforeAutospacing="1" w:after="100" w:afterAutospacing="1"/>
         <w:rPr>
           <w:kern w:val="48"/>
         </w:rPr>
       </w:pPr>
+      <w:bookmarkStart w:id="0" w:name="_GoBack"/>
+      <w:bookmarkEnd w:id="0"/>
       <w:r>
         <w:rPr>
           <w:kern w:val="48"/>
@@ -21,15 +23,15 @@
     <w:p>
       <w:pPr>
         <w:pStyle w:val="Author"/>
-        <w:spacing w:before="5pt" w:beforeAutospacing="1" w:after="5pt" w:afterAutospacing="1" w:line="6pt" w:lineRule="auto"/>
+        <w:spacing w:before="100" w:beforeAutospacing="1" w:after="100" w:afterAutospacing="1" w:line="120" w:lineRule="auto"/>
         <w:rPr>
           <w:sz w:val="16"/>
           <w:szCs w:val="16"/>
         </w:rPr>
         <w:sectPr>
-          <w:pgSz w:w="595.30pt" w:h="841.90pt" w:code="9"/>
-          <w:pgMar w:top="27pt" w:right="44.65pt" w:bottom="72pt" w:left="44.65pt" w:header="36pt" w:footer="36pt" w:gutter="0pt"/>
-          <w:cols w:space="36pt"/>
+          <w:pgSz w:w="11906" w:h="16838" w:code="9"/>
+          <w:pgMar w:top="540" w:right="893" w:bottom="1440" w:left="893" w:header="720" w:footer="720" w:gutter="0"/>
+          <w:cols w:space="720"/>
           <w:titlePg/>
           <w:docGrid w:linePitch="360"/>
         </w:sectPr>
@@ -371,9 +373,9 @@
       <w:pPr>
         <w:sectPr>
           <w:type w:val="continuous"/>
-          <w:pgSz w:w="595.30pt" w:h="841.90pt" w:code="9"/>
-          <w:pgMar w:top="22.50pt" w:right="44.65pt" w:bottom="72pt" w:left="44.65pt" w:header="36pt" w:footer="36pt" w:gutter="0pt"/>
-          <w:cols w:num="3" w:space="36pt"/>
+          <w:pgSz w:w="11906" w:h="16838" w:code="9"/>
+          <w:pgMar w:top="450" w:right="893" w:bottom="1440" w:left="893" w:header="720" w:footer="720" w:gutter="0"/>
+          <w:cols w:num="3" w:space="720"/>
           <w:docGrid w:linePitch="360"/>
         </w:sectPr>
       </w:pPr>
@@ -383,9 +385,9 @@
       <w:pPr>
         <w:sectPr>
           <w:type w:val="continuous"/>
-          <w:pgSz w:w="595.30pt" w:h="841.90pt" w:code="9"/>
-          <w:pgMar w:top="22.50pt" w:right="44.65pt" w:bottom="72pt" w:left="44.65pt" w:header="36pt" w:footer="36pt" w:gutter="0pt"/>
-          <w:cols w:num="3" w:space="36pt"/>
+          <w:pgSz w:w="11906" w:h="16838" w:code="9"/>
+          <w:pgMar w:top="450" w:right="893" w:bottom="1440" w:left="893" w:header="720" w:footer="720" w:gutter="0"/>
+          <w:cols w:num="3" w:space="720"/>
           <w:docGrid w:linePitch="360"/>
         </w:sectPr>
       </w:pPr>
@@ -600,7 +602,7 @@
     </w:p>
     <w:p>
       <w:pPr>
-        <w:ind w:firstLine="14.20pt"/>
+        <w:ind w:firstLine="284"/>
         <w:jc w:val="both"/>
         <w:rPr>
           <w:lang w:val="pt-BR"/>
@@ -687,7 +689,7 @@
     </w:p>
     <w:p>
       <w:pPr>
-        <w:ind w:firstLine="14.20pt"/>
+        <w:ind w:firstLine="284"/>
         <w:jc w:val="both"/>
         <w:rPr>
           <w:lang w:val="pt-BR"/>
@@ -714,7 +716,7 @@
     </w:p>
     <w:p>
       <w:pPr>
-        <w:ind w:firstLine="14.20pt"/>
+        <w:ind w:firstLine="284"/>
         <w:jc w:val="both"/>
         <w:rPr>
           <w:lang w:val="pt-BR"/>
@@ -765,7 +767,7 @@
     </w:p>
     <w:p>
       <w:pPr>
-        <w:ind w:firstLine="14.20pt"/>
+        <w:ind w:firstLine="284"/>
         <w:jc w:val="both"/>
         <w:rPr>
           <w:lang w:val="pt-BR"/>
@@ -804,7 +806,7 @@
     </w:p>
     <w:p>
       <w:pPr>
-        <w:ind w:firstLine="14.20pt"/>
+        <w:ind w:firstLine="284"/>
         <w:jc w:val="both"/>
       </w:pPr>
       <w:r>
@@ -1033,7 +1035,7 @@
           <w:ilvl w:val="0"/>
           <w:numId w:val="0"/>
         </w:numPr>
-        <w:ind w:start="2.90pt"/>
+        <w:ind w:left="58"/>
         <w:jc w:val="center"/>
       </w:pPr>
       <w:r>
@@ -1047,11 +1049,11 @@
             <wp:effectExtent l="0" t="0" r="0" b="0"/>
             <wp:docPr id="9" name="Imagem 9"/>
             <wp:cNvGraphicFramePr>
-              <a:graphicFrameLocks xmlns:a="http://purl.oclc.org/ooxml/drawingml/main" noChangeAspect="1"/>
+              <a:graphicFrameLocks xmlns:a="http://schemas.openxmlformats.org/drawingml/2006/main" noChangeAspect="1"/>
             </wp:cNvGraphicFramePr>
-            <a:graphic xmlns:a="http://purl.oclc.org/ooxml/drawingml/main">
-              <a:graphicData uri="http://purl.oclc.org/ooxml/drawingml/picture">
-                <pic:pic xmlns:pic="http://purl.oclc.org/ooxml/drawingml/picture">
+            <a:graphic xmlns:a="http://schemas.openxmlformats.org/drawingml/2006/main">
+              <a:graphicData uri="http://schemas.openxmlformats.org/drawingml/2006/picture">
+                <pic:pic xmlns:pic="http://schemas.openxmlformats.org/drawingml/2006/picture">
                   <pic:nvPicPr>
                     <pic:cNvPr id="1" name=""/>
                     <pic:cNvPicPr/>
@@ -1113,7 +1115,7 @@
     <w:p>
       <w:pPr>
         <w:pStyle w:val="Corpodetexto"/>
-        <w:ind w:firstLine="0pt"/>
+        <w:ind w:firstLine="0"/>
         <w:rPr>
           <w:lang w:val="pt-BR"/>
         </w:rPr>
@@ -1184,7 +1186,7 @@
         </w:rPr>
         <w:t xml:space="preserve"> possível presumir que problemas semelhantes tenham soluções semelhantes. Muito difícil ocorrerem soluções idênticas, já dificilmente os problemas são exatamente iguais, surgindo a necessidade de adaptação</w:t>
       </w:r>
-      <w:bookmarkStart w:id="0" w:name="_Hlk11566733"/>
+      <w:bookmarkStart w:id="1" w:name="_Hlk11566733"/>
       <w:r>
         <w:rPr>
           <w:lang w:val="pt-BR"/>
@@ -1273,7 +1275,7 @@
     <w:p>
       <w:pPr>
         <w:pStyle w:val="Corpodetexto"/>
-        <w:ind w:firstLine="0pt"/>
+        <w:ind w:firstLine="0"/>
         <w:rPr>
           <w:lang w:val="pt-BR"/>
         </w:rPr>
@@ -1282,7 +1284,7 @@
     <w:p>
       <w:pPr>
         <w:pStyle w:val="Corpodetexto"/>
-        <w:ind w:firstLine="0pt"/>
+        <w:ind w:firstLine="0"/>
         <w:rPr>
           <w:lang w:val="pt-BR"/>
         </w:rPr>
@@ -1291,7 +1293,7 @@
     <w:p>
       <w:pPr>
         <w:pStyle w:val="Corpodetexto"/>
-        <w:ind w:firstLine="0pt"/>
+        <w:ind w:firstLine="0"/>
         <w:rPr>
           <w:lang w:val="pt-BR"/>
         </w:rPr>
@@ -1300,7 +1302,7 @@
     <w:p>
       <w:pPr>
         <w:pStyle w:val="Corpodetexto"/>
-        <w:ind w:firstLine="0pt"/>
+        <w:ind w:firstLine="0"/>
         <w:rPr>
           <w:lang w:val="pt-BR"/>
         </w:rPr>
@@ -1309,7 +1311,7 @@
     <w:p>
       <w:pPr>
         <w:pStyle w:val="Corpodetexto"/>
-        <w:ind w:firstLine="0pt"/>
+        <w:ind w:firstLine="0"/>
         <w:rPr>
           <w:lang w:val="pt-BR"/>
         </w:rPr>
@@ -1318,7 +1320,7 @@
     <w:p>
       <w:pPr>
         <w:pStyle w:val="Corpodetexto"/>
-        <w:ind w:firstLine="0pt"/>
+        <w:ind w:firstLine="0"/>
         <w:rPr>
           <w:lang w:val="pt-BR"/>
         </w:rPr>
@@ -1327,7 +1329,7 @@
     <w:p>
       <w:pPr>
         <w:pStyle w:val="Corpodetexto"/>
-        <w:ind w:firstLine="0pt"/>
+        <w:ind w:firstLine="0"/>
         <w:rPr>
           <w:lang w:val="pt-BR"/>
         </w:rPr>
@@ -1336,7 +1338,7 @@
     <w:p>
       <w:pPr>
         <w:pStyle w:val="Corpodetexto"/>
-        <w:ind w:firstLine="0pt"/>
+        <w:ind w:firstLine="0"/>
         <w:rPr>
           <w:lang w:val="pt-BR"/>
         </w:rPr>
@@ -1345,7 +1347,7 @@
     <w:p>
       <w:pPr>
         <w:pStyle w:val="Corpodetexto"/>
-        <w:ind w:firstLine="0pt"/>
+        <w:ind w:firstLine="0"/>
         <w:rPr>
           <w:lang w:val="pt-BR"/>
         </w:rPr>
@@ -1383,7 +1385,7 @@
           <w:ilvl w:val="0"/>
           <w:numId w:val="0"/>
         </w:numPr>
-        <w:ind w:start="2.90pt"/>
+        <w:ind w:left="58"/>
         <w:jc w:val="center"/>
       </w:pPr>
       <w:r>
@@ -1397,11 +1399,11 @@
             <wp:effectExtent l="0" t="0" r="0" b="0"/>
             <wp:docPr id="1" name="Imagem 1"/>
             <wp:cNvGraphicFramePr>
-              <a:graphicFrameLocks xmlns:a="http://purl.oclc.org/ooxml/drawingml/main" noChangeAspect="1"/>
+              <a:graphicFrameLocks xmlns:a="http://schemas.openxmlformats.org/drawingml/2006/main" noChangeAspect="1"/>
             </wp:cNvGraphicFramePr>
-            <a:graphic xmlns:a="http://purl.oclc.org/ooxml/drawingml/main">
-              <a:graphicData uri="http://purl.oclc.org/ooxml/drawingml/picture">
-                <pic:pic xmlns:pic="http://purl.oclc.org/ooxml/drawingml/picture">
+            <a:graphic xmlns:a="http://schemas.openxmlformats.org/drawingml/2006/main">
+              <a:graphicData uri="http://schemas.openxmlformats.org/drawingml/2006/picture">
+                <pic:pic xmlns:pic="http://schemas.openxmlformats.org/drawingml/2006/picture">
                   <pic:nvPicPr>
                     <pic:cNvPr id="1" name=""/>
                     <pic:cNvPicPr/>
@@ -1519,7 +1521,7 @@
         </w:rPr>
         <w:t>)</w:t>
       </w:r>
-      <w:bookmarkEnd w:id="0"/>
+      <w:bookmarkEnd w:id="1"/>
     </w:p>
     <w:p>
       <w:pPr>
@@ -1540,7 +1542,7 @@
     </w:p>
     <w:p>
       <w:pPr>
-        <w:ind w:firstLine="14.20pt"/>
+        <w:ind w:firstLine="284"/>
         <w:jc w:val="both"/>
         <w:rPr>
           <w:spacing w:val="-1"/>
@@ -1566,72 +1568,30 @@
           <w:spacing w:val="-1"/>
           <w:lang w:val="pt-BR" w:eastAsia="x-none"/>
         </w:rPr>
-        <w:t xml:space="preserve">gem o problema, possibilitando a existência de várias soluções. Algumas vezes, no entanto, o problema se encontra super-restringido, fazendo com que nenhuma solução satisfaça todas as restrições. Nestes dois contextos, sistemas de RBC oferecem várias </w:t>
+        <w:t>gem o problema, possibilitando a existência de várias soluções. Algumas vezes, no entanto, o problema se encontra super-restringido, fazendo com que nenhuma solução satisfaça todas as restrições. Nestes dois contextos, sistemas de RBC oferecem várias vantagens. ” (Christiane Gresse von Wangenheim; Aldo von Wangenheim, 2003, p.232)</w:t>
       </w:r>
       <w:r>
         <w:rPr>
           <w:spacing w:val="-1"/>
           <w:lang w:val="pt-BR" w:eastAsia="x-none"/>
         </w:rPr>
-        <w:t>vantagens. ”</w:t>
-      </w:r>
-      <w:r>
+        <w:t>.</w:t>
+      </w:r>
+    </w:p>
+    <w:p>
+      <w:pPr>
+        <w:jc w:val="both"/>
         <w:rPr>
           <w:spacing w:val="-1"/>
           <w:lang w:val="pt-BR" w:eastAsia="x-none"/>
         </w:rPr>
-        <w:t xml:space="preserve"> (Christiane Gresse von Wangenheim; Aldo von Wangenheim, 2003, p.232)</w:t>
-      </w:r>
+      </w:pPr>
       <w:r>
         <w:rPr>
           <w:spacing w:val="-1"/>
           <w:lang w:val="pt-BR" w:eastAsia="x-none"/>
         </w:rPr>
-        <w:t>.</w:t>
-      </w:r>
-    </w:p>
-    <w:p>
-      <w:pPr>
-        <w:jc w:val="both"/>
-        <w:rPr>
-          <w:spacing w:val="-1"/>
-          <w:lang w:val="pt-BR" w:eastAsia="x-none"/>
-        </w:rPr>
-      </w:pPr>
-      <w:r>
-        <w:rPr>
-          <w:spacing w:val="-1"/>
-          <w:lang w:val="pt-BR" w:eastAsia="x-none"/>
-        </w:rPr>
-        <w:t xml:space="preserve">São poucas </w:t>
-      </w:r>
-      <w:r>
-        <w:rPr>
-          <w:spacing w:val="-1"/>
-          <w:lang w:val="pt-BR" w:eastAsia="x-none"/>
-        </w:rPr>
-        <w:t>as situações que são inviáveis para resolução através do RBC, são</w:t>
-      </w:r>
-      <w:r>
-        <w:rPr>
-          <w:spacing w:val="-1"/>
-          <w:lang w:val="pt-BR" w:eastAsia="x-none"/>
-        </w:rPr>
-        <w:t xml:space="preserve"> </w:t>
-      </w:r>
-      <w:r>
-        <w:rPr>
-          <w:spacing w:val="-1"/>
-          <w:lang w:val="pt-BR" w:eastAsia="x-none"/>
-        </w:rPr>
-        <w:t>possíveis</w:t>
-      </w:r>
-      <w:r>
-        <w:rPr>
-          <w:spacing w:val="-1"/>
-          <w:lang w:val="pt-BR" w:eastAsia="x-none"/>
-        </w:rPr>
-        <w:t xml:space="preserve"> adaptar diversos problemas e resolvê-los com esse método. Entretanto, a base de casos é fundamental para que o RBC dê bons resultados, um problema que não possui histórico de acontecimentos nem registro de casos passados, se torna inviável para ser resolvido com RBC, pois o algoritmo não terá base de comparação e teremos um resultado quase que aleatório, sendo assim mais viável uma análise humana ou a utilização de outro método de inteligência artificial para isso.</w:t>
+        <w:t>São poucas as situações que são inviáveis para resolução através do RBC, são possíveis adaptar diversos problemas e resolvê-los com esse método. Entretanto, a base de casos é fundamental para que o RBC dê bons resultados, um problema que não possui histórico de acontecimentos nem registro de casos passados, se torna inviável para ser resolvido com RBC, pois o algoritmo não terá base de comparação e teremos um resultado quase que aleatório, sendo assim mais viável uma análise humana ou a utilização de outro método de inteligência artificial para isso.</w:t>
       </w:r>
     </w:p>
     <w:p>
@@ -1662,11 +1622,11 @@
             <wp:effectExtent l="0" t="0" r="0" b="7620"/>
             <wp:docPr id="2" name="Imagem 2"/>
             <wp:cNvGraphicFramePr>
-              <a:graphicFrameLocks xmlns:a="http://purl.oclc.org/ooxml/drawingml/main" noChangeAspect="1"/>
+              <a:graphicFrameLocks xmlns:a="http://schemas.openxmlformats.org/drawingml/2006/main" noChangeAspect="1"/>
             </wp:cNvGraphicFramePr>
-            <a:graphic xmlns:a="http://purl.oclc.org/ooxml/drawingml/main">
-              <a:graphicData uri="http://purl.oclc.org/ooxml/drawingml/picture">
-                <pic:pic xmlns:pic="http://purl.oclc.org/ooxml/drawingml/picture">
+            <a:graphic xmlns:a="http://schemas.openxmlformats.org/drawingml/2006/main">
+              <a:graphicData uri="http://schemas.openxmlformats.org/drawingml/2006/picture">
+                <pic:pic xmlns:pic="http://schemas.openxmlformats.org/drawingml/2006/picture">
                   <pic:nvPicPr>
                     <pic:cNvPr id="1" name=""/>
                     <pic:cNvPicPr/>
@@ -1702,7 +1662,7 @@
     <w:p>
       <w:pPr>
         <w:pStyle w:val="Corpodetexto"/>
-        <w:ind w:firstLine="0pt"/>
+        <w:ind w:firstLine="0"/>
         <w:rPr>
           <w:lang w:val="pt-BR"/>
         </w:rPr>
@@ -1850,7 +1810,7 @@
     <w:p>
       <w:pPr>
         <w:pStyle w:val="Corpodetexto"/>
-        <w:ind w:firstLine="14.20pt"/>
+        <w:ind w:firstLine="284"/>
       </w:pPr>
       <w:r>
         <w:t xml:space="preserve">Nenhuma tecnologia inovadora </w:t>
@@ -2141,7 +2101,7 @@
     <w:p>
       <w:pPr>
         <w:pStyle w:val="references"/>
-        <w:ind w:start="17.70pt" w:hanging="17.70pt"/>
+        <w:ind w:left="354" w:hanging="354"/>
       </w:pPr>
       <w:r>
         <w:t xml:space="preserve">Stuart Russell, Peter Norvig, </w:t>
@@ -2196,10 +2156,7 @@
         <w:t xml:space="preserve">. </w:t>
       </w:r>
       <w:r>
-        <w:t>SISTEMA DE HELP DESK BASEADO EM RBC</w:t>
-      </w:r>
-      <w:r>
-        <w:t>. em</w:t>
+        <w:t>SISTEMA DE HELP DESK BASEADO EM RBC. em</w:t>
       </w:r>
       <w:r>
         <w:t xml:space="preserve">: </w:t>
@@ -2225,9 +2182,9 @@
         <w:pStyle w:val="references"/>
         <w:sectPr>
           <w:type w:val="continuous"/>
-          <w:pgSz w:w="595.30pt" w:h="841.90pt" w:code="9"/>
-          <w:pgMar w:top="54pt" w:right="45.35pt" w:bottom="72pt" w:left="45.35pt" w:header="36pt" w:footer="36pt" w:gutter="0pt"/>
-          <w:cols w:num="2" w:space="18pt"/>
+          <w:pgSz w:w="11906" w:h="16838" w:code="9"/>
+          <w:pgMar w:top="1080" w:right="907" w:bottom="1440" w:left="907" w:header="720" w:footer="720" w:gutter="0"/>
+          <w:cols w:num="2" w:space="360"/>
           <w:docGrid w:linePitch="360"/>
         </w:sectPr>
       </w:pPr>
@@ -2238,19 +2195,13 @@
         <w:t xml:space="preserve">. </w:t>
       </w:r>
       <w:r>
-        <w:t>RACIOCÍNIO BASEADO EM CASOS APLICADO AO PROCESSO DECISORIO</w:t>
-      </w:r>
-      <w:r>
-        <w:t>. em</w:t>
+        <w:t>RACIOCÍNIO BASEADO EM CASOS APLICADO AO PROCESSO DECISORIO. em</w:t>
       </w:r>
       <w:r>
         <w:t xml:space="preserve">: </w:t>
       </w:r>
       <w:r>
-        <w:t xml:space="preserve">Faculdade Anhanguera de Bauru. </w:t>
-      </w:r>
-      <w:r>
-        <w:t>2008.</w:t>
+        <w:t>Faculdade Anhanguera de Bauru. 2008.</w:t>
       </w:r>
       <w:r>
         <w:t xml:space="preserve"> </w:t>
@@ -2259,9 +2210,9 @@
     <w:p/>
     <w:sectPr>
       <w:type w:val="continuous"/>
-      <w:pgSz w:w="595.30pt" w:h="841.90pt" w:code="9"/>
-      <w:pgMar w:top="54pt" w:right="44.65pt" w:bottom="72pt" w:left="44.65pt" w:header="36pt" w:footer="36pt" w:gutter="0pt"/>
-      <w:cols w:space="36pt"/>
+      <w:pgSz w:w="11906" w:h="16838" w:code="9"/>
+      <w:pgMar w:top="1080" w:right="893" w:bottom="1440" w:left="893" w:header="720" w:footer="720" w:gutter="0"/>
+      <w:cols w:space="720"/>
       <w:docGrid w:linePitch="360"/>
     </w:sectPr>
   </w:body>
@@ -2269,7 +2220,7 @@
 </file>
 
 <file path=word/endnotes.xml><?xml version="1.0" encoding="utf-8"?>
-<w:endnotes xmlns:mc="http://schemas.openxmlformats.org/markup-compatibility/2006" xmlns:o="urn:schemas-microsoft-com:office:office" xmlns:r="http://purl.oclc.org/ooxml/officeDocument/relationships" xmlns:m="http://purl.oclc.org/ooxml/officeDocument/math" xmlns:v="urn:schemas-microsoft-com:vml" xmlns:wp14="http://schemas.microsoft.com/office/word/2010/wordprocessingDrawing" xmlns:wp="http://purl.oclc.org/ooxml/drawingml/wordprocessingDrawing" xmlns:w10="urn:schemas-microsoft-com:office:word" xmlns:w="http://purl.oclc.org/ooxml/wordprocessingml/main" xmlns:w14="http://schemas.microsoft.com/office/word/2010/wordml" xmlns:w15="http://schemas.microsoft.com/office/word/2012/wordml" xmlns:wpi="http://schemas.microsoft.com/office/word/2010/wordprocessingInk" xmlns:wne="http://schemas.microsoft.com/office/word/2006/wordml" mc:Ignorable="w14 w15 wne wp14">
+<w:endnotes xmlns:wpc="http://schemas.microsoft.com/office/word/2010/wordprocessingCanvas" xmlns:mc="http://schemas.openxmlformats.org/markup-compatibility/2006" xmlns:o="urn:schemas-microsoft-com:office:office" xmlns:r="http://schemas.openxmlformats.org/officeDocument/2006/relationships" xmlns:m="http://schemas.openxmlformats.org/officeDocument/2006/math" xmlns:v="urn:schemas-microsoft-com:vml" xmlns:wp14="http://schemas.microsoft.com/office/word/2010/wordprocessingDrawing" xmlns:wp="http://schemas.openxmlformats.org/drawingml/2006/wordprocessingDrawing" xmlns:w10="urn:schemas-microsoft-com:office:word" xmlns:w="http://schemas.openxmlformats.org/wordprocessingml/2006/main" xmlns:w14="http://schemas.microsoft.com/office/word/2010/wordml" xmlns:w15="http://schemas.microsoft.com/office/word/2012/wordml" xmlns:wpg="http://schemas.microsoft.com/office/word/2010/wordprocessingGroup" xmlns:wpi="http://schemas.microsoft.com/office/word/2010/wordprocessingInk" xmlns:wne="http://schemas.microsoft.com/office/word/2006/wordml" xmlns:wps="http://schemas.microsoft.com/office/word/2010/wordprocessingShape" mc:Ignorable="w14 w15 wp14">
   <w:endnote w:type="separator" w:id="-1">
     <w:p>
       <w:r>
@@ -2288,7 +2239,7 @@
 </file>
 
 <file path=word/footnotes.xml><?xml version="1.0" encoding="utf-8"?>
-<w:footnotes xmlns:mc="http://schemas.openxmlformats.org/markup-compatibility/2006" xmlns:o="urn:schemas-microsoft-com:office:office" xmlns:r="http://purl.oclc.org/ooxml/officeDocument/relationships" xmlns:m="http://purl.oclc.org/ooxml/officeDocument/math" xmlns:v="urn:schemas-microsoft-com:vml" xmlns:wp14="http://schemas.microsoft.com/office/word/2010/wordprocessingDrawing" xmlns:wp="http://purl.oclc.org/ooxml/drawingml/wordprocessingDrawing" xmlns:w10="urn:schemas-microsoft-com:office:word" xmlns:w="http://purl.oclc.org/ooxml/wordprocessingml/main" xmlns:w14="http://schemas.microsoft.com/office/word/2010/wordml" xmlns:w15="http://schemas.microsoft.com/office/word/2012/wordml" xmlns:wpi="http://schemas.microsoft.com/office/word/2010/wordprocessingInk" xmlns:wne="http://schemas.microsoft.com/office/word/2006/wordml" mc:Ignorable="w14 w15 wne wp14">
+<w:footnotes xmlns:wpc="http://schemas.microsoft.com/office/word/2010/wordprocessingCanvas" xmlns:mc="http://schemas.openxmlformats.org/markup-compatibility/2006" xmlns:o="urn:schemas-microsoft-com:office:office" xmlns:r="http://schemas.openxmlformats.org/officeDocument/2006/relationships" xmlns:m="http://schemas.openxmlformats.org/officeDocument/2006/math" xmlns:v="urn:schemas-microsoft-com:vml" xmlns:wp14="http://schemas.microsoft.com/office/word/2010/wordprocessingDrawing" xmlns:wp="http://schemas.openxmlformats.org/drawingml/2006/wordprocessingDrawing" xmlns:w10="urn:schemas-microsoft-com:office:word" xmlns:w="http://schemas.openxmlformats.org/wordprocessingml/2006/main" xmlns:w14="http://schemas.microsoft.com/office/word/2010/wordml" xmlns:w15="http://schemas.microsoft.com/office/word/2012/wordml" xmlns:wpg="http://schemas.microsoft.com/office/word/2010/wordprocessingGroup" xmlns:wpi="http://schemas.microsoft.com/office/word/2010/wordprocessingInk" xmlns:wne="http://schemas.microsoft.com/office/word/2006/wordml" xmlns:wps="http://schemas.microsoft.com/office/word/2010/wordprocessingShape" mc:Ignorable="w14 w15 wp14">
   <w:footnote w:type="separator" w:id="-1">
     <w:p>
       <w:r>
@@ -2307,7 +2258,7 @@
 </file>
 
 <file path=word/numbering.xml><?xml version="1.0" encoding="utf-8"?>
-<w:numbering xmlns:mc="http://schemas.openxmlformats.org/markup-compatibility/2006" xmlns:o="urn:schemas-microsoft-com:office:office" xmlns:r="http://purl.oclc.org/ooxml/officeDocument/relationships" xmlns:m="http://purl.oclc.org/ooxml/officeDocument/math" xmlns:v="urn:schemas-microsoft-com:vml" xmlns:wp14="http://schemas.microsoft.com/office/word/2010/wordprocessingDrawing" xmlns:wp="http://purl.oclc.org/ooxml/drawingml/wordprocessingDrawing" xmlns:w10="urn:schemas-microsoft-com:office:word" xmlns:w="http://purl.oclc.org/ooxml/wordprocessingml/main" xmlns:w14="http://schemas.microsoft.com/office/word/2010/wordml" xmlns:w15="http://schemas.microsoft.com/office/word/2012/wordml" xmlns:wpi="http://schemas.microsoft.com/office/word/2010/wordprocessingInk" xmlns:wne="http://schemas.microsoft.com/office/word/2006/wordml" mc:Ignorable="w14 w15 wne wp14">
+<w:numbering xmlns:wpc="http://schemas.microsoft.com/office/word/2010/wordprocessingCanvas" xmlns:mc="http://schemas.openxmlformats.org/markup-compatibility/2006" xmlns:o="urn:schemas-microsoft-com:office:office" xmlns:r="http://schemas.openxmlformats.org/officeDocument/2006/relationships" xmlns:m="http://schemas.openxmlformats.org/officeDocument/2006/math" xmlns:v="urn:schemas-microsoft-com:vml" xmlns:wp14="http://schemas.microsoft.com/office/word/2010/wordprocessingDrawing" xmlns:wp="http://schemas.openxmlformats.org/drawingml/2006/wordprocessingDrawing" xmlns:w10="urn:schemas-microsoft-com:office:word" xmlns:w="http://schemas.openxmlformats.org/wordprocessingml/2006/main" xmlns:w14="http://schemas.microsoft.com/office/word/2010/wordml" xmlns:w15="http://schemas.microsoft.com/office/word/2012/wordml" xmlns:wpg="http://schemas.microsoft.com/office/word/2010/wordprocessingGroup" xmlns:wpi="http://schemas.microsoft.com/office/word/2010/wordprocessingInk" xmlns:wne="http://schemas.microsoft.com/office/word/2006/wordml" xmlns:wps="http://schemas.microsoft.com/office/word/2010/wordprocessingShape" mc:Ignorable="w14 w15 wp14">
   <w:abstractNum w:abstractNumId="0" w15:restartNumberingAfterBreak="0">
     <w:nsid w:val="FFFFFF1D"/>
     <w:multiLevelType w:val="multilevel"/>
@@ -2316,12 +2267,12 @@
       <w:start w:val="1"/>
       <w:numFmt w:val="bullet"/>
       <w:lvlText w:val=""/>
-      <w:lvlJc w:val="start"/>
-      <w:pPr>
-        <w:tabs>
-          <w:tab w:val="num" w:pos="0pt"/>
-        </w:tabs>
-        <w:ind w:start="0pt" w:firstLine="0pt"/>
+      <w:lvlJc w:val="left"/>
+      <w:pPr>
+        <w:tabs>
+          <w:tab w:val="num" w:pos="0"/>
+        </w:tabs>
+        <w:ind w:left="0" w:firstLine="0"/>
       </w:pPr>
       <w:rPr>
         <w:rFonts w:ascii="Symbol" w:hAnsi="Symbol" w:hint="default"/>
@@ -2331,12 +2282,12 @@
       <w:start w:val="1"/>
       <w:numFmt w:val="bullet"/>
       <w:lvlText w:val=""/>
-      <w:lvlJc w:val="start"/>
-      <w:pPr>
-        <w:tabs>
-          <w:tab w:val="num" w:pos="36pt"/>
-        </w:tabs>
-        <w:ind w:start="54pt" w:hanging="18pt"/>
+      <w:lvlJc w:val="left"/>
+      <w:pPr>
+        <w:tabs>
+          <w:tab w:val="num" w:pos="720"/>
+        </w:tabs>
+        <w:ind w:left="1080" w:hanging="360"/>
       </w:pPr>
       <w:rPr>
         <w:rFonts w:ascii="Symbol" w:hAnsi="Symbol" w:hint="default"/>
@@ -2346,12 +2297,12 @@
       <w:start w:val="1"/>
       <w:numFmt w:val="bullet"/>
       <w:lvlText w:val="o"/>
-      <w:lvlJc w:val="start"/>
-      <w:pPr>
-        <w:tabs>
-          <w:tab w:val="num" w:pos="72pt"/>
-        </w:tabs>
-        <w:ind w:start="90pt" w:hanging="18pt"/>
+      <w:lvlJc w:val="left"/>
+      <w:pPr>
+        <w:tabs>
+          <w:tab w:val="num" w:pos="1440"/>
+        </w:tabs>
+        <w:ind w:left="1800" w:hanging="360"/>
       </w:pPr>
       <w:rPr>
         <w:rFonts w:ascii="Courier New" w:hAnsi="Courier New" w:cs="Courier New" w:hint="default"/>
@@ -2361,12 +2312,12 @@
       <w:start w:val="1"/>
       <w:numFmt w:val="bullet"/>
       <w:lvlText w:val=""/>
-      <w:lvlJc w:val="start"/>
-      <w:pPr>
-        <w:tabs>
-          <w:tab w:val="num" w:pos="108pt"/>
-        </w:tabs>
-        <w:ind w:start="126pt" w:hanging="18pt"/>
+      <w:lvlJc w:val="left"/>
+      <w:pPr>
+        <w:tabs>
+          <w:tab w:val="num" w:pos="2160"/>
+        </w:tabs>
+        <w:ind w:left="2520" w:hanging="360"/>
       </w:pPr>
       <w:rPr>
         <w:rFonts w:ascii="Wingdings" w:hAnsi="Wingdings" w:hint="default"/>
@@ -2376,12 +2327,12 @@
       <w:start w:val="1"/>
       <w:numFmt w:val="bullet"/>
       <w:lvlText w:val=""/>
-      <w:lvlJc w:val="start"/>
-      <w:pPr>
-        <w:tabs>
-          <w:tab w:val="num" w:pos="144pt"/>
-        </w:tabs>
-        <w:ind w:start="162pt" w:hanging="18pt"/>
+      <w:lvlJc w:val="left"/>
+      <w:pPr>
+        <w:tabs>
+          <w:tab w:val="num" w:pos="2880"/>
+        </w:tabs>
+        <w:ind w:left="3240" w:hanging="360"/>
       </w:pPr>
       <w:rPr>
         <w:rFonts w:ascii="Wingdings" w:hAnsi="Wingdings" w:hint="default"/>
@@ -2391,12 +2342,12 @@
       <w:start w:val="1"/>
       <w:numFmt w:val="bullet"/>
       <w:lvlText w:val=""/>
-      <w:lvlJc w:val="start"/>
-      <w:pPr>
-        <w:tabs>
-          <w:tab w:val="num" w:pos="180pt"/>
-        </w:tabs>
-        <w:ind w:start="198pt" w:hanging="18pt"/>
+      <w:lvlJc w:val="left"/>
+      <w:pPr>
+        <w:tabs>
+          <w:tab w:val="num" w:pos="3600"/>
+        </w:tabs>
+        <w:ind w:left="3960" w:hanging="360"/>
       </w:pPr>
       <w:rPr>
         <w:rFonts w:ascii="Symbol" w:hAnsi="Symbol" w:hint="default"/>
@@ -2406,12 +2357,12 @@
       <w:start w:val="1"/>
       <w:numFmt w:val="bullet"/>
       <w:lvlText w:val="o"/>
-      <w:lvlJc w:val="start"/>
-      <w:pPr>
-        <w:tabs>
-          <w:tab w:val="num" w:pos="216pt"/>
-        </w:tabs>
-        <w:ind w:start="234pt" w:hanging="18pt"/>
+      <w:lvlJc w:val="left"/>
+      <w:pPr>
+        <w:tabs>
+          <w:tab w:val="num" w:pos="4320"/>
+        </w:tabs>
+        <w:ind w:left="4680" w:hanging="360"/>
       </w:pPr>
       <w:rPr>
         <w:rFonts w:ascii="Courier New" w:hAnsi="Courier New" w:cs="Courier New" w:hint="default"/>
@@ -2421,12 +2372,12 @@
       <w:start w:val="1"/>
       <w:numFmt w:val="bullet"/>
       <w:lvlText w:val=""/>
-      <w:lvlJc w:val="start"/>
-      <w:pPr>
-        <w:tabs>
-          <w:tab w:val="num" w:pos="252pt"/>
-        </w:tabs>
-        <w:ind w:start="270pt" w:hanging="18pt"/>
+      <w:lvlJc w:val="left"/>
+      <w:pPr>
+        <w:tabs>
+          <w:tab w:val="num" w:pos="5040"/>
+        </w:tabs>
+        <w:ind w:left="5400" w:hanging="360"/>
       </w:pPr>
       <w:rPr>
         <w:rFonts w:ascii="Wingdings" w:hAnsi="Wingdings" w:hint="default"/>
@@ -2436,12 +2387,12 @@
       <w:start w:val="1"/>
       <w:numFmt w:val="bullet"/>
       <w:lvlText w:val=""/>
-      <w:lvlJc w:val="start"/>
-      <w:pPr>
-        <w:tabs>
-          <w:tab w:val="num" w:pos="288pt"/>
-        </w:tabs>
-        <w:ind w:start="306pt" w:hanging="18pt"/>
+      <w:lvlJc w:val="left"/>
+      <w:pPr>
+        <w:tabs>
+          <w:tab w:val="num" w:pos="5760"/>
+        </w:tabs>
+        <w:ind w:left="6120" w:hanging="360"/>
       </w:pPr>
       <w:rPr>
         <w:rFonts w:ascii="Wingdings" w:hAnsi="Wingdings" w:hint="default"/>
@@ -2456,12 +2407,12 @@
       <w:start w:val="1"/>
       <w:numFmt w:val="decimal"/>
       <w:lvlText w:val="%1."/>
-      <w:lvlJc w:val="start"/>
-      <w:pPr>
-        <w:tabs>
-          <w:tab w:val="num" w:pos="74.60pt"/>
-        </w:tabs>
-        <w:ind w:start="74.60pt" w:hanging="18pt"/>
+      <w:lvlJc w:val="left"/>
+      <w:pPr>
+        <w:tabs>
+          <w:tab w:val="num" w:pos="1492"/>
+        </w:tabs>
+        <w:ind w:left="1492" w:hanging="360"/>
       </w:pPr>
     </w:lvl>
   </w:abstractNum>
@@ -2473,12 +2424,12 @@
       <w:start w:val="1"/>
       <w:numFmt w:val="decimal"/>
       <w:lvlText w:val="%1."/>
-      <w:lvlJc w:val="start"/>
-      <w:pPr>
-        <w:tabs>
-          <w:tab w:val="num" w:pos="60.45pt"/>
-        </w:tabs>
-        <w:ind w:start="60.45pt" w:hanging="18pt"/>
+      <w:lvlJc w:val="left"/>
+      <w:pPr>
+        <w:tabs>
+          <w:tab w:val="num" w:pos="1209"/>
+        </w:tabs>
+        <w:ind w:left="1209" w:hanging="360"/>
       </w:pPr>
     </w:lvl>
   </w:abstractNum>
@@ -2490,12 +2441,12 @@
       <w:start w:val="1"/>
       <w:numFmt w:val="decimal"/>
       <w:lvlText w:val="%1."/>
-      <w:lvlJc w:val="start"/>
-      <w:pPr>
-        <w:tabs>
-          <w:tab w:val="num" w:pos="46.30pt"/>
-        </w:tabs>
-        <w:ind w:start="46.30pt" w:hanging="18pt"/>
+      <w:lvlJc w:val="left"/>
+      <w:pPr>
+        <w:tabs>
+          <w:tab w:val="num" w:pos="926"/>
+        </w:tabs>
+        <w:ind w:left="926" w:hanging="360"/>
       </w:pPr>
     </w:lvl>
   </w:abstractNum>
@@ -2507,12 +2458,12 @@
       <w:start w:val="1"/>
       <w:numFmt w:val="decimal"/>
       <w:lvlText w:val="%1."/>
-      <w:lvlJc w:val="start"/>
-      <w:pPr>
-        <w:tabs>
-          <w:tab w:val="num" w:pos="32.15pt"/>
-        </w:tabs>
-        <w:ind w:start="32.15pt" w:hanging="18pt"/>
+      <w:lvlJc w:val="left"/>
+      <w:pPr>
+        <w:tabs>
+          <w:tab w:val="num" w:pos="643"/>
+        </w:tabs>
+        <w:ind w:left="643" w:hanging="360"/>
       </w:pPr>
     </w:lvl>
   </w:abstractNum>
@@ -2524,12 +2475,12 @@
       <w:start w:val="1"/>
       <w:numFmt w:val="bullet"/>
       <w:lvlText w:val=""/>
-      <w:lvlJc w:val="start"/>
-      <w:pPr>
-        <w:tabs>
-          <w:tab w:val="num" w:pos="74.60pt"/>
-        </w:tabs>
-        <w:ind w:start="74.60pt" w:hanging="18pt"/>
+      <w:lvlJc w:val="left"/>
+      <w:pPr>
+        <w:tabs>
+          <w:tab w:val="num" w:pos="1492"/>
+        </w:tabs>
+        <w:ind w:left="1492" w:hanging="360"/>
       </w:pPr>
       <w:rPr>
         <w:rFonts w:ascii="Symbol" w:hAnsi="Symbol" w:hint="default"/>
@@ -2544,12 +2495,12 @@
       <w:start w:val="1"/>
       <w:numFmt w:val="bullet"/>
       <w:lvlText w:val=""/>
-      <w:lvlJc w:val="start"/>
-      <w:pPr>
-        <w:tabs>
-          <w:tab w:val="num" w:pos="60.45pt"/>
-        </w:tabs>
-        <w:ind w:start="60.45pt" w:hanging="18pt"/>
+      <w:lvlJc w:val="left"/>
+      <w:pPr>
+        <w:tabs>
+          <w:tab w:val="num" w:pos="1209"/>
+        </w:tabs>
+        <w:ind w:left="1209" w:hanging="360"/>
       </w:pPr>
       <w:rPr>
         <w:rFonts w:ascii="Symbol" w:hAnsi="Symbol" w:hint="default"/>
@@ -2564,12 +2515,12 @@
       <w:start w:val="1"/>
       <w:numFmt w:val="bullet"/>
       <w:lvlText w:val=""/>
-      <w:lvlJc w:val="start"/>
-      <w:pPr>
-        <w:tabs>
-          <w:tab w:val="num" w:pos="46.30pt"/>
-        </w:tabs>
-        <w:ind w:start="46.30pt" w:hanging="18pt"/>
+      <w:lvlJc w:val="left"/>
+      <w:pPr>
+        <w:tabs>
+          <w:tab w:val="num" w:pos="926"/>
+        </w:tabs>
+        <w:ind w:left="926" w:hanging="360"/>
       </w:pPr>
       <w:rPr>
         <w:rFonts w:ascii="Symbol" w:hAnsi="Symbol" w:hint="default"/>
@@ -2584,12 +2535,12 @@
       <w:start w:val="1"/>
       <w:numFmt w:val="bullet"/>
       <w:lvlText w:val=""/>
-      <w:lvlJc w:val="start"/>
-      <w:pPr>
-        <w:tabs>
-          <w:tab w:val="num" w:pos="32.15pt"/>
-        </w:tabs>
-        <w:ind w:start="32.15pt" w:hanging="18pt"/>
+      <w:lvlJc w:val="left"/>
+      <w:pPr>
+        <w:tabs>
+          <w:tab w:val="num" w:pos="643"/>
+        </w:tabs>
+        <w:ind w:left="643" w:hanging="360"/>
       </w:pPr>
       <w:rPr>
         <w:rFonts w:ascii="Symbol" w:hAnsi="Symbol" w:hint="default"/>
@@ -2604,12 +2555,12 @@
       <w:start w:val="1"/>
       <w:numFmt w:val="decimal"/>
       <w:lvlText w:val="%1."/>
-      <w:lvlJc w:val="start"/>
-      <w:pPr>
-        <w:tabs>
-          <w:tab w:val="num" w:pos="18pt"/>
-        </w:tabs>
-        <w:ind w:start="18pt" w:hanging="18pt"/>
+      <w:lvlJc w:val="left"/>
+      <w:pPr>
+        <w:tabs>
+          <w:tab w:val="num" w:pos="360"/>
+        </w:tabs>
+        <w:ind w:left="360" w:hanging="360"/>
       </w:pPr>
     </w:lvl>
   </w:abstractNum>
@@ -2621,12 +2572,12 @@
       <w:start w:val="1"/>
       <w:numFmt w:val="bullet"/>
       <w:lvlText w:val=""/>
-      <w:lvlJc w:val="start"/>
-      <w:pPr>
-        <w:tabs>
-          <w:tab w:val="num" w:pos="18pt"/>
-        </w:tabs>
-        <w:ind w:start="18pt" w:hanging="18pt"/>
+      <w:lvlJc w:val="left"/>
+      <w:pPr>
+        <w:tabs>
+          <w:tab w:val="num" w:pos="360"/>
+        </w:tabs>
+        <w:ind w:left="360" w:hanging="360"/>
       </w:pPr>
       <w:rPr>
         <w:rFonts w:ascii="Symbol" w:hAnsi="Symbol" w:hint="default"/>
@@ -2641,81 +2592,81 @@
       <w:start w:val="1"/>
       <w:numFmt w:val="upperRoman"/>
       <w:lvlText w:val="%1."/>
-      <w:lvlJc w:val="end"/>
-      <w:pPr>
-        <w:ind w:start="46.80pt" w:hanging="18pt"/>
+      <w:lvlJc w:val="right"/>
+      <w:pPr>
+        <w:ind w:left="936" w:hanging="360"/>
       </w:pPr>
     </w:lvl>
     <w:lvl w:ilvl="1" w:tplc="04140019" w:tentative="1">
       <w:start w:val="1"/>
       <w:numFmt w:val="lowerLetter"/>
       <w:lvlText w:val="%2."/>
-      <w:lvlJc w:val="start"/>
-      <w:pPr>
-        <w:ind w:start="82.80pt" w:hanging="18pt"/>
+      <w:lvlJc w:val="left"/>
+      <w:pPr>
+        <w:ind w:left="1656" w:hanging="360"/>
       </w:pPr>
     </w:lvl>
     <w:lvl w:ilvl="2" w:tplc="0414001B" w:tentative="1">
       <w:start w:val="1"/>
       <w:numFmt w:val="lowerRoman"/>
       <w:lvlText w:val="%3."/>
-      <w:lvlJc w:val="end"/>
-      <w:pPr>
-        <w:ind w:start="118.80pt" w:hanging="9pt"/>
+      <w:lvlJc w:val="right"/>
+      <w:pPr>
+        <w:ind w:left="2376" w:hanging="180"/>
       </w:pPr>
     </w:lvl>
     <w:lvl w:ilvl="3" w:tplc="0414000F" w:tentative="1">
       <w:start w:val="1"/>
       <w:numFmt w:val="decimal"/>
       <w:lvlText w:val="%4."/>
-      <w:lvlJc w:val="start"/>
-      <w:pPr>
-        <w:ind w:start="154.80pt" w:hanging="18pt"/>
+      <w:lvlJc w:val="left"/>
+      <w:pPr>
+        <w:ind w:left="3096" w:hanging="360"/>
       </w:pPr>
     </w:lvl>
     <w:lvl w:ilvl="4" w:tplc="04140019" w:tentative="1">
       <w:start w:val="1"/>
       <w:numFmt w:val="lowerLetter"/>
       <w:lvlText w:val="%5."/>
-      <w:lvlJc w:val="start"/>
-      <w:pPr>
-        <w:ind w:start="190.80pt" w:hanging="18pt"/>
+      <w:lvlJc w:val="left"/>
+      <w:pPr>
+        <w:ind w:left="3816" w:hanging="360"/>
       </w:pPr>
     </w:lvl>
     <w:lvl w:ilvl="5" w:tplc="0414001B" w:tentative="1">
       <w:start w:val="1"/>
       <w:numFmt w:val="lowerRoman"/>
       <w:lvlText w:val="%6."/>
-      <w:lvlJc w:val="end"/>
-      <w:pPr>
-        <w:ind w:start="226.80pt" w:hanging="9pt"/>
+      <w:lvlJc w:val="right"/>
+      <w:pPr>
+        <w:ind w:left="4536" w:hanging="180"/>
       </w:pPr>
     </w:lvl>
     <w:lvl w:ilvl="6" w:tplc="0414000F" w:tentative="1">
       <w:start w:val="1"/>
       <w:numFmt w:val="decimal"/>
       <w:lvlText w:val="%7."/>
-      <w:lvlJc w:val="start"/>
-      <w:pPr>
-        <w:ind w:start="262.80pt" w:hanging="18pt"/>
+      <w:lvlJc w:val="left"/>
+      <w:pPr>
+        <w:ind w:left="5256" w:hanging="360"/>
       </w:pPr>
     </w:lvl>
     <w:lvl w:ilvl="7" w:tplc="04140019" w:tentative="1">
       <w:start w:val="1"/>
       <w:numFmt w:val="lowerLetter"/>
       <w:lvlText w:val="%8."/>
-      <w:lvlJc w:val="start"/>
-      <w:pPr>
-        <w:ind w:start="298.80pt" w:hanging="18pt"/>
+      <w:lvlJc w:val="left"/>
+      <w:pPr>
+        <w:ind w:left="5976" w:hanging="360"/>
       </w:pPr>
     </w:lvl>
     <w:lvl w:ilvl="8" w:tplc="0414001B" w:tentative="1">
       <w:start w:val="1"/>
       <w:numFmt w:val="lowerRoman"/>
       <w:lvlText w:val="%9."/>
-      <w:lvlJc w:val="end"/>
-      <w:pPr>
-        <w:ind w:start="334.80pt" w:hanging="9pt"/>
+      <w:lvlJc w:val="right"/>
+      <w:pPr>
+        <w:ind w:left="6696" w:hanging="180"/>
       </w:pPr>
     </w:lvl>
   </w:abstractNum>
@@ -2727,12 +2678,12 @@
       <w:start w:val="1"/>
       <w:numFmt w:val="lowerLetter"/>
       <w:lvlText w:val="%1."/>
-      <w:lvlJc w:val="start"/>
-      <w:pPr>
-        <w:tabs>
-          <w:tab w:val="num" w:pos="36pt"/>
-        </w:tabs>
-        <w:ind w:start="36pt" w:hanging="18pt"/>
+      <w:lvlJc w:val="left"/>
+      <w:pPr>
+        <w:tabs>
+          <w:tab w:val="num" w:pos="720"/>
+        </w:tabs>
+        <w:ind w:left="720" w:hanging="360"/>
       </w:pPr>
       <w:rPr>
         <w:rFonts w:cs="Times New Roman" w:hint="default"/>
@@ -2744,12 +2695,12 @@
       <w:start w:val="1"/>
       <w:numFmt w:val="lowerLetter"/>
       <w:lvlText w:val="%2."/>
-      <w:lvlJc w:val="start"/>
-      <w:pPr>
-        <w:tabs>
-          <w:tab w:val="num" w:pos="72pt"/>
-        </w:tabs>
-        <w:ind w:start="72pt" w:hanging="18pt"/>
+      <w:lvlJc w:val="left"/>
+      <w:pPr>
+        <w:tabs>
+          <w:tab w:val="num" w:pos="1440"/>
+        </w:tabs>
+        <w:ind w:left="1440" w:hanging="360"/>
       </w:pPr>
       <w:rPr>
         <w:rFonts w:cs="Times New Roman"/>
@@ -2759,12 +2710,12 @@
       <w:start w:val="1"/>
       <w:numFmt w:val="lowerRoman"/>
       <w:lvlText w:val="%3."/>
-      <w:lvlJc w:val="end"/>
-      <w:pPr>
-        <w:tabs>
-          <w:tab w:val="num" w:pos="108pt"/>
-        </w:tabs>
-        <w:ind w:start="108pt" w:hanging="9pt"/>
+      <w:lvlJc w:val="right"/>
+      <w:pPr>
+        <w:tabs>
+          <w:tab w:val="num" w:pos="2160"/>
+        </w:tabs>
+        <w:ind w:left="2160" w:hanging="180"/>
       </w:pPr>
       <w:rPr>
         <w:rFonts w:cs="Times New Roman"/>
@@ -2774,12 +2725,12 @@
       <w:start w:val="1"/>
       <w:numFmt w:val="decimal"/>
       <w:lvlText w:val="%4."/>
-      <w:lvlJc w:val="start"/>
-      <w:pPr>
-        <w:tabs>
-          <w:tab w:val="num" w:pos="144pt"/>
-        </w:tabs>
-        <w:ind w:start="144pt" w:hanging="18pt"/>
+      <w:lvlJc w:val="left"/>
+      <w:pPr>
+        <w:tabs>
+          <w:tab w:val="num" w:pos="2880"/>
+        </w:tabs>
+        <w:ind w:left="2880" w:hanging="360"/>
       </w:pPr>
       <w:rPr>
         <w:rFonts w:cs="Times New Roman"/>
@@ -2789,12 +2740,12 @@
       <w:start w:val="1"/>
       <w:numFmt w:val="lowerLetter"/>
       <w:lvlText w:val="%5."/>
-      <w:lvlJc w:val="start"/>
-      <w:pPr>
-        <w:tabs>
-          <w:tab w:val="num" w:pos="180pt"/>
-        </w:tabs>
-        <w:ind w:start="180pt" w:hanging="18pt"/>
+      <w:lvlJc w:val="left"/>
+      <w:pPr>
+        <w:tabs>
+          <w:tab w:val="num" w:pos="3600"/>
+        </w:tabs>
+        <w:ind w:left="3600" w:hanging="360"/>
       </w:pPr>
       <w:rPr>
         <w:rFonts w:cs="Times New Roman"/>
@@ -2804,12 +2755,12 @@
       <w:start w:val="1"/>
       <w:numFmt w:val="lowerRoman"/>
       <w:lvlText w:val="%6."/>
-      <w:lvlJc w:val="end"/>
-      <w:pPr>
-        <w:tabs>
-          <w:tab w:val="num" w:pos="216pt"/>
-        </w:tabs>
-        <w:ind w:start="216pt" w:hanging="9pt"/>
+      <w:lvlJc w:val="right"/>
+      <w:pPr>
+        <w:tabs>
+          <w:tab w:val="num" w:pos="4320"/>
+        </w:tabs>
+        <w:ind w:left="4320" w:hanging="180"/>
       </w:pPr>
       <w:rPr>
         <w:rFonts w:cs="Times New Roman"/>
@@ -2819,12 +2770,12 @@
       <w:start w:val="1"/>
       <w:numFmt w:val="decimal"/>
       <w:lvlText w:val="%7."/>
-      <w:lvlJc w:val="start"/>
-      <w:pPr>
-        <w:tabs>
-          <w:tab w:val="num" w:pos="252pt"/>
-        </w:tabs>
-        <w:ind w:start="252pt" w:hanging="18pt"/>
+      <w:lvlJc w:val="left"/>
+      <w:pPr>
+        <w:tabs>
+          <w:tab w:val="num" w:pos="5040"/>
+        </w:tabs>
+        <w:ind w:left="5040" w:hanging="360"/>
       </w:pPr>
       <w:rPr>
         <w:rFonts w:cs="Times New Roman"/>
@@ -2834,12 +2785,12 @@
       <w:start w:val="1"/>
       <w:numFmt w:val="lowerLetter"/>
       <w:lvlText w:val="%8."/>
-      <w:lvlJc w:val="start"/>
-      <w:pPr>
-        <w:tabs>
-          <w:tab w:val="num" w:pos="288pt"/>
-        </w:tabs>
-        <w:ind w:start="288pt" w:hanging="18pt"/>
+      <w:lvlJc w:val="left"/>
+      <w:pPr>
+        <w:tabs>
+          <w:tab w:val="num" w:pos="5760"/>
+        </w:tabs>
+        <w:ind w:left="5760" w:hanging="360"/>
       </w:pPr>
       <w:rPr>
         <w:rFonts w:cs="Times New Roman"/>
@@ -2849,12 +2800,12 @@
       <w:start w:val="1"/>
       <w:numFmt w:val="lowerRoman"/>
       <w:lvlText w:val="%9."/>
-      <w:lvlJc w:val="end"/>
-      <w:pPr>
-        <w:tabs>
-          <w:tab w:val="num" w:pos="324pt"/>
-        </w:tabs>
-        <w:ind w:start="324pt" w:hanging="9pt"/>
+      <w:lvlJc w:val="right"/>
+      <w:pPr>
+        <w:tabs>
+          <w:tab w:val="num" w:pos="6480"/>
+        </w:tabs>
+        <w:ind w:left="6480" w:hanging="180"/>
       </w:pPr>
       <w:rPr>
         <w:rFonts w:cs="Times New Roman"/>
@@ -2870,12 +2821,12 @@
       <w:numFmt w:val="decimal"/>
       <w:pStyle w:val="footnote"/>
       <w:lvlText w:val="%1 "/>
-      <w:lvlJc w:val="start"/>
-      <w:pPr>
-        <w:tabs>
-          <w:tab w:val="num" w:pos="32.40pt"/>
-        </w:tabs>
-        <w:ind w:firstLine="14.40pt"/>
+      <w:lvlJc w:val="left"/>
+      <w:pPr>
+        <w:tabs>
+          <w:tab w:val="num" w:pos="648"/>
+        </w:tabs>
+        <w:ind w:firstLine="288"/>
       </w:pPr>
       <w:rPr>
         <w:rFonts w:ascii="Times New Roman" w:hAnsi="Times New Roman" w:cs="Times New Roman" w:hint="default"/>
@@ -2905,12 +2856,12 @@
       <w:start w:val="1"/>
       <w:numFmt w:val="lowerLetter"/>
       <w:lvlText w:val="%2."/>
-      <w:lvlJc w:val="start"/>
-      <w:pPr>
-        <w:tabs>
-          <w:tab w:val="num" w:pos="72pt"/>
-        </w:tabs>
-        <w:ind w:start="72pt" w:hanging="18pt"/>
+      <w:lvlJc w:val="left"/>
+      <w:pPr>
+        <w:tabs>
+          <w:tab w:val="num" w:pos="1440"/>
+        </w:tabs>
+        <w:ind w:left="1440" w:hanging="360"/>
       </w:pPr>
       <w:rPr>
         <w:rFonts w:cs="Times New Roman"/>
@@ -2920,12 +2871,12 @@
       <w:start w:val="1"/>
       <w:numFmt w:val="lowerRoman"/>
       <w:lvlText w:val="%3."/>
-      <w:lvlJc w:val="end"/>
-      <w:pPr>
-        <w:tabs>
-          <w:tab w:val="num" w:pos="108pt"/>
-        </w:tabs>
-        <w:ind w:start="108pt" w:hanging="9pt"/>
+      <w:lvlJc w:val="right"/>
+      <w:pPr>
+        <w:tabs>
+          <w:tab w:val="num" w:pos="2160"/>
+        </w:tabs>
+        <w:ind w:left="2160" w:hanging="180"/>
       </w:pPr>
       <w:rPr>
         <w:rFonts w:cs="Times New Roman"/>
@@ -2935,12 +2886,12 @@
       <w:start w:val="1"/>
       <w:numFmt w:val="decimal"/>
       <w:lvlText w:val="%4."/>
-      <w:lvlJc w:val="start"/>
-      <w:pPr>
-        <w:tabs>
-          <w:tab w:val="num" w:pos="144pt"/>
-        </w:tabs>
-        <w:ind w:start="144pt" w:hanging="18pt"/>
+      <w:lvlJc w:val="left"/>
+      <w:pPr>
+        <w:tabs>
+          <w:tab w:val="num" w:pos="2880"/>
+        </w:tabs>
+        <w:ind w:left="2880" w:hanging="360"/>
       </w:pPr>
       <w:rPr>
         <w:rFonts w:cs="Times New Roman"/>
@@ -2950,12 +2901,12 @@
       <w:start w:val="1"/>
       <w:numFmt w:val="lowerLetter"/>
       <w:lvlText w:val="%5."/>
-      <w:lvlJc w:val="start"/>
-      <w:pPr>
-        <w:tabs>
-          <w:tab w:val="num" w:pos="180pt"/>
-        </w:tabs>
-        <w:ind w:start="180pt" w:hanging="18pt"/>
+      <w:lvlJc w:val="left"/>
+      <w:pPr>
+        <w:tabs>
+          <w:tab w:val="num" w:pos="3600"/>
+        </w:tabs>
+        <w:ind w:left="3600" w:hanging="360"/>
       </w:pPr>
       <w:rPr>
         <w:rFonts w:cs="Times New Roman"/>
@@ -2965,12 +2916,12 @@
       <w:start w:val="1"/>
       <w:numFmt w:val="lowerRoman"/>
       <w:lvlText w:val="%6."/>
-      <w:lvlJc w:val="end"/>
-      <w:pPr>
-        <w:tabs>
-          <w:tab w:val="num" w:pos="216pt"/>
-        </w:tabs>
-        <w:ind w:start="216pt" w:hanging="9pt"/>
+      <w:lvlJc w:val="right"/>
+      <w:pPr>
+        <w:tabs>
+          <w:tab w:val="num" w:pos="4320"/>
+        </w:tabs>
+        <w:ind w:left="4320" w:hanging="180"/>
       </w:pPr>
       <w:rPr>
         <w:rFonts w:cs="Times New Roman"/>
@@ -2980,12 +2931,12 @@
       <w:start w:val="1"/>
       <w:numFmt w:val="decimal"/>
       <w:lvlText w:val="%7."/>
-      <w:lvlJc w:val="start"/>
-      <w:pPr>
-        <w:tabs>
-          <w:tab w:val="num" w:pos="252pt"/>
-        </w:tabs>
-        <w:ind w:start="252pt" w:hanging="18pt"/>
+      <w:lvlJc w:val="left"/>
+      <w:pPr>
+        <w:tabs>
+          <w:tab w:val="num" w:pos="5040"/>
+        </w:tabs>
+        <w:ind w:left="5040" w:hanging="360"/>
       </w:pPr>
       <w:rPr>
         <w:rFonts w:cs="Times New Roman"/>
@@ -2995,12 +2946,12 @@
       <w:start w:val="1"/>
       <w:numFmt w:val="lowerLetter"/>
       <w:lvlText w:val="%8."/>
-      <w:lvlJc w:val="start"/>
-      <w:pPr>
-        <w:tabs>
-          <w:tab w:val="num" w:pos="288pt"/>
-        </w:tabs>
-        <w:ind w:start="288pt" w:hanging="18pt"/>
+      <w:lvlJc w:val="left"/>
+      <w:pPr>
+        <w:tabs>
+          <w:tab w:val="num" w:pos="5760"/>
+        </w:tabs>
+        <w:ind w:left="5760" w:hanging="360"/>
       </w:pPr>
       <w:rPr>
         <w:rFonts w:cs="Times New Roman"/>
@@ -3010,12 +2961,12 @@
       <w:start w:val="1"/>
       <w:numFmt w:val="lowerRoman"/>
       <w:lvlText w:val="%9."/>
-      <w:lvlJc w:val="end"/>
-      <w:pPr>
-        <w:tabs>
-          <w:tab w:val="num" w:pos="324pt"/>
-        </w:tabs>
-        <w:ind w:start="324pt" w:hanging="9pt"/>
+      <w:lvlJc w:val="right"/>
+      <w:pPr>
+        <w:tabs>
+          <w:tab w:val="num" w:pos="6480"/>
+        </w:tabs>
+        <w:ind w:left="6480" w:hanging="180"/>
       </w:pPr>
       <w:rPr>
         <w:rFonts w:cs="Times New Roman"/>
@@ -3031,12 +2982,12 @@
       <w:numFmt w:val="bullet"/>
       <w:pStyle w:val="bulletlist"/>
       <w:lvlText w:val=""/>
-      <w:lvlJc w:val="start"/>
-      <w:pPr>
-        <w:tabs>
-          <w:tab w:val="num" w:pos="32.40pt"/>
-        </w:tabs>
-        <w:ind w:start="32.40pt" w:hanging="18pt"/>
+      <w:lvlJc w:val="left"/>
+      <w:pPr>
+        <w:tabs>
+          <w:tab w:val="num" w:pos="648"/>
+        </w:tabs>
+        <w:ind w:left="648" w:hanging="360"/>
       </w:pPr>
       <w:rPr>
         <w:rFonts w:ascii="Symbol" w:hAnsi="Symbol" w:hint="default"/>
@@ -3046,12 +2997,12 @@
       <w:start w:val="1"/>
       <w:numFmt w:val="bullet"/>
       <w:lvlText w:val="o"/>
-      <w:lvlJc w:val="start"/>
-      <w:pPr>
-        <w:tabs>
-          <w:tab w:val="num" w:pos="72pt"/>
-        </w:tabs>
-        <w:ind w:start="72pt" w:hanging="18pt"/>
+      <w:lvlJc w:val="left"/>
+      <w:pPr>
+        <w:tabs>
+          <w:tab w:val="num" w:pos="1440"/>
+        </w:tabs>
+        <w:ind w:left="1440" w:hanging="360"/>
       </w:pPr>
       <w:rPr>
         <w:rFonts w:ascii="Courier New" w:hAnsi="Courier New" w:hint="default"/>
@@ -3061,12 +3012,12 @@
       <w:start w:val="1"/>
       <w:numFmt w:val="bullet"/>
       <w:lvlText w:val=""/>
-      <w:lvlJc w:val="start"/>
-      <w:pPr>
-        <w:tabs>
-          <w:tab w:val="num" w:pos="108pt"/>
-        </w:tabs>
-        <w:ind w:start="108pt" w:hanging="18pt"/>
+      <w:lvlJc w:val="left"/>
+      <w:pPr>
+        <w:tabs>
+          <w:tab w:val="num" w:pos="2160"/>
+        </w:tabs>
+        <w:ind w:left="2160" w:hanging="360"/>
       </w:pPr>
       <w:rPr>
         <w:rFonts w:ascii="Wingdings" w:hAnsi="Wingdings" w:hint="default"/>
@@ -3076,12 +3027,12 @@
       <w:start w:val="1"/>
       <w:numFmt w:val="bullet"/>
       <w:lvlText w:val=""/>
-      <w:lvlJc w:val="start"/>
-      <w:pPr>
-        <w:tabs>
-          <w:tab w:val="num" w:pos="144pt"/>
-        </w:tabs>
-        <w:ind w:start="144pt" w:hanging="18pt"/>
+      <w:lvlJc w:val="left"/>
+      <w:pPr>
+        <w:tabs>
+          <w:tab w:val="num" w:pos="2880"/>
+        </w:tabs>
+        <w:ind w:left="2880" w:hanging="360"/>
       </w:pPr>
       <w:rPr>
         <w:rFonts w:ascii="Symbol" w:hAnsi="Symbol" w:hint="default"/>
@@ -3091,12 +3042,12 @@
       <w:start w:val="1"/>
       <w:numFmt w:val="bullet"/>
       <w:lvlText w:val="o"/>
-      <w:lvlJc w:val="start"/>
-      <w:pPr>
-        <w:tabs>
-          <w:tab w:val="num" w:pos="180pt"/>
-        </w:tabs>
-        <w:ind w:start="180pt" w:hanging="18pt"/>
+      <w:lvlJc w:val="left"/>
+      <w:pPr>
+        <w:tabs>
+          <w:tab w:val="num" w:pos="3600"/>
+        </w:tabs>
+        <w:ind w:left="3600" w:hanging="360"/>
       </w:pPr>
       <w:rPr>
         <w:rFonts w:ascii="Courier New" w:hAnsi="Courier New" w:hint="default"/>
@@ -3106,12 +3057,12 @@
       <w:start w:val="1"/>
       <w:numFmt w:val="bullet"/>
       <w:lvlText w:val=""/>
-      <w:lvlJc w:val="start"/>
-      <w:pPr>
-        <w:tabs>
-          <w:tab w:val="num" w:pos="216pt"/>
-        </w:tabs>
-        <w:ind w:start="216pt" w:hanging="18pt"/>
+      <w:lvlJc w:val="left"/>
+      <w:pPr>
+        <w:tabs>
+          <w:tab w:val="num" w:pos="4320"/>
+        </w:tabs>
+        <w:ind w:left="4320" w:hanging="360"/>
       </w:pPr>
       <w:rPr>
         <w:rFonts w:ascii="Wingdings" w:hAnsi="Wingdings" w:hint="default"/>
@@ -3121,12 +3072,12 @@
       <w:start w:val="1"/>
       <w:numFmt w:val="bullet"/>
       <w:lvlText w:val=""/>
-      <w:lvlJc w:val="start"/>
-      <w:pPr>
-        <w:tabs>
-          <w:tab w:val="num" w:pos="252pt"/>
-        </w:tabs>
-        <w:ind w:start="252pt" w:hanging="18pt"/>
+      <w:lvlJc w:val="left"/>
+      <w:pPr>
+        <w:tabs>
+          <w:tab w:val="num" w:pos="5040"/>
+        </w:tabs>
+        <w:ind w:left="5040" w:hanging="360"/>
       </w:pPr>
       <w:rPr>
         <w:rFonts w:ascii="Symbol" w:hAnsi="Symbol" w:hint="default"/>
@@ -3136,12 +3087,12 @@
       <w:start w:val="1"/>
       <w:numFmt w:val="bullet"/>
       <w:lvlText w:val="o"/>
-      <w:lvlJc w:val="start"/>
-      <w:pPr>
-        <w:tabs>
-          <w:tab w:val="num" w:pos="288pt"/>
-        </w:tabs>
-        <w:ind w:start="288pt" w:hanging="18pt"/>
+      <w:lvlJc w:val="left"/>
+      <w:pPr>
+        <w:tabs>
+          <w:tab w:val="num" w:pos="5760"/>
+        </w:tabs>
+        <w:ind w:left="5760" w:hanging="360"/>
       </w:pPr>
       <w:rPr>
         <w:rFonts w:ascii="Courier New" w:hAnsi="Courier New" w:hint="default"/>
@@ -3151,12 +3102,12 @@
       <w:start w:val="1"/>
       <w:numFmt w:val="bullet"/>
       <w:lvlText w:val=""/>
-      <w:lvlJc w:val="start"/>
-      <w:pPr>
-        <w:tabs>
-          <w:tab w:val="num" w:pos="324pt"/>
-        </w:tabs>
-        <w:ind w:start="324pt" w:hanging="18pt"/>
+      <w:lvlJc w:val="left"/>
+      <w:pPr>
+        <w:tabs>
+          <w:tab w:val="num" w:pos="6480"/>
+        </w:tabs>
+        <w:ind w:left="6480" w:hanging="360"/>
       </w:pPr>
       <w:rPr>
         <w:rFonts w:ascii="Wingdings" w:hAnsi="Wingdings" w:hint="default"/>
@@ -3171,12 +3122,12 @@
       <w:start w:val="14"/>
       <w:numFmt w:val="decimal"/>
       <w:lvlText w:val="%1"/>
-      <w:lvlJc w:val="start"/>
-      <w:pPr>
-        <w:tabs>
-          <w:tab w:val="num" w:pos="36pt"/>
-        </w:tabs>
-        <w:ind w:start="36pt" w:hanging="18pt"/>
+      <w:lvlJc w:val="left"/>
+      <w:pPr>
+        <w:tabs>
+          <w:tab w:val="num" w:pos="720"/>
+        </w:tabs>
+        <w:ind w:left="720" w:hanging="360"/>
       </w:pPr>
       <w:rPr>
         <w:rFonts w:cs="Times New Roman" w:hint="default"/>
@@ -3195,9 +3146,9 @@
       <w:lvlJc w:val="center"/>
       <w:pPr>
         <w:tabs>
-          <w:tab w:val="num" w:pos="28.80pt"/>
-        </w:tabs>
-        <w:ind w:firstLine="10.80pt"/>
+          <w:tab w:val="num" w:pos="576"/>
+        </w:tabs>
+        <w:ind w:firstLine="216"/>
       </w:pPr>
       <w:rPr>
         <w:rFonts w:ascii="Times New Roman" w:hAnsi="Times New Roman" w:cs="Times New Roman" w:hint="default"/>
@@ -3224,12 +3175,12 @@
       <w:numFmt w:val="upperLetter"/>
       <w:pStyle w:val="Ttulo2"/>
       <w:lvlText w:val="%2."/>
-      <w:lvlJc w:val="start"/>
-      <w:pPr>
-        <w:tabs>
-          <w:tab w:val="num" w:pos="18pt"/>
-        </w:tabs>
-        <w:ind w:start="14.40pt" w:hanging="14.40pt"/>
+      <w:lvlJc w:val="left"/>
+      <w:pPr>
+        <w:tabs>
+          <w:tab w:val="num" w:pos="360"/>
+        </w:tabs>
+        <w:ind w:left="288" w:hanging="288"/>
       </w:pPr>
       <w:rPr>
         <w:rFonts w:ascii="Times New Roman" w:hAnsi="Times New Roman" w:cs="Times New Roman" w:hint="default"/>
@@ -3260,12 +3211,12 @@
       <w:numFmt w:val="decimal"/>
       <w:pStyle w:val="Ttulo3"/>
       <w:lvlText w:val="%3)"/>
-      <w:lvlJc w:val="start"/>
-      <w:pPr>
-        <w:tabs>
-          <w:tab w:val="num" w:pos="27pt"/>
-        </w:tabs>
-        <w:ind w:firstLine="9pt"/>
+      <w:lvlJc w:val="left"/>
+      <w:pPr>
+        <w:tabs>
+          <w:tab w:val="num" w:pos="540"/>
+        </w:tabs>
+        <w:ind w:firstLine="180"/>
       </w:pPr>
       <w:rPr>
         <w:rFonts w:ascii="Times New Roman" w:hAnsi="Times New Roman" w:cs="Times New Roman" w:hint="default"/>
@@ -3296,12 +3247,12 @@
       <w:numFmt w:val="lowerLetter"/>
       <w:pStyle w:val="Ttulo4"/>
       <w:lvlText w:val="%4)"/>
-      <w:lvlJc w:val="start"/>
-      <w:pPr>
-        <w:tabs>
-          <w:tab w:val="num" w:pos="31.50pt"/>
-        </w:tabs>
-        <w:ind w:firstLine="18pt"/>
+      <w:lvlJc w:val="left"/>
+      <w:pPr>
+        <w:tabs>
+          <w:tab w:val="num" w:pos="630"/>
+        </w:tabs>
+        <w:ind w:firstLine="360"/>
       </w:pPr>
       <w:rPr>
         <w:rFonts w:ascii="Times New Roman" w:hAnsi="Times New Roman" w:cs="Times New Roman" w:hint="default"/>
@@ -3318,12 +3269,12 @@
       <w:numFmt w:val="none"/>
       <w:lvlRestart w:val="0"/>
       <w:lvlText w:val=""/>
-      <w:lvlJc w:val="start"/>
-      <w:pPr>
-        <w:tabs>
-          <w:tab w:val="num" w:pos="162pt"/>
-        </w:tabs>
-        <w:ind w:start="144pt"/>
+      <w:lvlJc w:val="left"/>
+      <w:pPr>
+        <w:tabs>
+          <w:tab w:val="num" w:pos="3240"/>
+        </w:tabs>
+        <w:ind w:left="2880"/>
       </w:pPr>
       <w:rPr>
         <w:rFonts w:cs="Times New Roman" w:hint="default"/>
@@ -3333,12 +3284,12 @@
       <w:start w:val="1"/>
       <w:numFmt w:val="lowerLetter"/>
       <w:lvlText w:val="(%6)"/>
-      <w:lvlJc w:val="start"/>
-      <w:pPr>
-        <w:tabs>
-          <w:tab w:val="num" w:pos="198pt"/>
-        </w:tabs>
-        <w:ind w:start="180pt"/>
+      <w:lvlJc w:val="left"/>
+      <w:pPr>
+        <w:tabs>
+          <w:tab w:val="num" w:pos="3960"/>
+        </w:tabs>
+        <w:ind w:left="3600"/>
       </w:pPr>
       <w:rPr>
         <w:rFonts w:cs="Times New Roman" w:hint="default"/>
@@ -3348,12 +3299,12 @@
       <w:start w:val="1"/>
       <w:numFmt w:val="lowerRoman"/>
       <w:lvlText w:val="(%7)"/>
-      <w:lvlJc w:val="start"/>
-      <w:pPr>
-        <w:tabs>
-          <w:tab w:val="num" w:pos="234pt"/>
-        </w:tabs>
-        <w:ind w:start="216pt"/>
+      <w:lvlJc w:val="left"/>
+      <w:pPr>
+        <w:tabs>
+          <w:tab w:val="num" w:pos="4680"/>
+        </w:tabs>
+        <w:ind w:left="4320"/>
       </w:pPr>
       <w:rPr>
         <w:rFonts w:cs="Times New Roman" w:hint="default"/>
@@ -3363,12 +3314,12 @@
       <w:start w:val="1"/>
       <w:numFmt w:val="lowerLetter"/>
       <w:lvlText w:val="(%8)"/>
-      <w:lvlJc w:val="start"/>
-      <w:pPr>
-        <w:tabs>
-          <w:tab w:val="num" w:pos="270pt"/>
-        </w:tabs>
-        <w:ind w:start="252pt"/>
+      <w:lvlJc w:val="left"/>
+      <w:pPr>
+        <w:tabs>
+          <w:tab w:val="num" w:pos="5400"/>
+        </w:tabs>
+        <w:ind w:left="5040"/>
       </w:pPr>
       <w:rPr>
         <w:rFonts w:cs="Times New Roman" w:hint="default"/>
@@ -3378,12 +3329,12 @@
       <w:start w:val="1"/>
       <w:numFmt w:val="lowerRoman"/>
       <w:lvlText w:val="(%9)"/>
-      <w:lvlJc w:val="start"/>
-      <w:pPr>
-        <w:tabs>
-          <w:tab w:val="num" w:pos="306pt"/>
-        </w:tabs>
-        <w:ind w:start="288pt"/>
+      <w:lvlJc w:val="left"/>
+      <w:pPr>
+        <w:tabs>
+          <w:tab w:val="num" w:pos="6120"/>
+        </w:tabs>
+        <w:ind w:left="5760"/>
       </w:pPr>
       <w:rPr>
         <w:rFonts w:cs="Times New Roman" w:hint="default"/>
@@ -3399,9 +3350,9 @@
       <w:numFmt w:val="lowerLetter"/>
       <w:pStyle w:val="tablefootnote"/>
       <w:lvlText w:val="%1."/>
-      <w:lvlJc w:val="end"/>
-      <w:pPr>
-        <w:ind w:start="20.90pt" w:hanging="18pt"/>
+      <w:lvlJc w:val="right"/>
+      <w:pPr>
+        <w:ind w:left="418" w:hanging="360"/>
       </w:pPr>
       <w:rPr>
         <w:rFonts w:ascii="Times New Roman" w:hAnsi="Times New Roman" w:hint="default"/>
@@ -3413,7 +3364,7 @@
         <w:vanish w:val="0"/>
         <w:color w:val="auto"/>
         <w:spacing w:val="0"/>
-        <w:w w:val="100%"/>
+        <w:w w:val="100"/>
         <w:kern w:val="0"/>
         <w:position w:val="0"/>
         <w:sz w:val="16"/>
@@ -3432,72 +3383,72 @@
       <w:start w:val="1"/>
       <w:numFmt w:val="lowerLetter"/>
       <w:lvlText w:val="%2."/>
-      <w:lvlJc w:val="start"/>
-      <w:pPr>
-        <w:ind w:start="72pt" w:hanging="18pt"/>
+      <w:lvlJc w:val="left"/>
+      <w:pPr>
+        <w:ind w:left="1440" w:hanging="360"/>
       </w:pPr>
     </w:lvl>
     <w:lvl w:ilvl="2" w:tplc="0409001B" w:tentative="1">
       <w:start w:val="1"/>
       <w:numFmt w:val="lowerRoman"/>
       <w:lvlText w:val="%3."/>
-      <w:lvlJc w:val="end"/>
-      <w:pPr>
-        <w:ind w:start="108pt" w:hanging="9pt"/>
+      <w:lvlJc w:val="right"/>
+      <w:pPr>
+        <w:ind w:left="2160" w:hanging="180"/>
       </w:pPr>
     </w:lvl>
     <w:lvl w:ilvl="3" w:tplc="0409000F" w:tentative="1">
       <w:start w:val="1"/>
       <w:numFmt w:val="decimal"/>
       <w:lvlText w:val="%4."/>
-      <w:lvlJc w:val="start"/>
-      <w:pPr>
-        <w:ind w:start="144pt" w:hanging="18pt"/>
+      <w:lvlJc w:val="left"/>
+      <w:pPr>
+        <w:ind w:left="2880" w:hanging="360"/>
       </w:pPr>
     </w:lvl>
     <w:lvl w:ilvl="4" w:tplc="04090019" w:tentative="1">
       <w:start w:val="1"/>
       <w:numFmt w:val="lowerLetter"/>
       <w:lvlText w:val="%5."/>
-      <w:lvlJc w:val="start"/>
-      <w:pPr>
-        <w:ind w:start="180pt" w:hanging="18pt"/>
+      <w:lvlJc w:val="left"/>
+      <w:pPr>
+        <w:ind w:left="3600" w:hanging="360"/>
       </w:pPr>
     </w:lvl>
     <w:lvl w:ilvl="5" w:tplc="0409001B" w:tentative="1">
       <w:start w:val="1"/>
       <w:numFmt w:val="lowerRoman"/>
       <w:lvlText w:val="%6."/>
-      <w:lvlJc w:val="end"/>
-      <w:pPr>
-        <w:ind w:start="216pt" w:hanging="9pt"/>
+      <w:lvlJc w:val="right"/>
+      <w:pPr>
+        <w:ind w:left="4320" w:hanging="180"/>
       </w:pPr>
     </w:lvl>
     <w:lvl w:ilvl="6" w:tplc="0409000F" w:tentative="1">
       <w:start w:val="1"/>
       <w:numFmt w:val="decimal"/>
       <w:lvlText w:val="%7."/>
-      <w:lvlJc w:val="start"/>
-      <w:pPr>
-        <w:ind w:start="252pt" w:hanging="18pt"/>
+      <w:lvlJc w:val="left"/>
+      <w:pPr>
+        <w:ind w:left="5040" w:hanging="360"/>
       </w:pPr>
     </w:lvl>
     <w:lvl w:ilvl="7" w:tplc="04090019" w:tentative="1">
       <w:start w:val="1"/>
       <w:numFmt w:val="lowerLetter"/>
       <w:lvlText w:val="%8."/>
-      <w:lvlJc w:val="start"/>
-      <w:pPr>
-        <w:ind w:start="288pt" w:hanging="18pt"/>
+      <w:lvlJc w:val="left"/>
+      <w:pPr>
+        <w:ind w:left="5760" w:hanging="360"/>
       </w:pPr>
     </w:lvl>
     <w:lvl w:ilvl="8" w:tplc="0409001B" w:tentative="1">
       <w:start w:val="1"/>
       <w:numFmt w:val="lowerRoman"/>
       <w:lvlText w:val="%9."/>
-      <w:lvlJc w:val="end"/>
-      <w:pPr>
-        <w:ind w:start="324pt" w:hanging="9pt"/>
+      <w:lvlJc w:val="right"/>
+      <w:pPr>
+        <w:ind w:left="6480" w:hanging="180"/>
       </w:pPr>
     </w:lvl>
   </w:abstractNum>
@@ -3510,12 +3461,12 @@
       <w:numFmt w:val="decimal"/>
       <w:pStyle w:val="references"/>
       <w:lvlText w:val="[%1]"/>
-      <w:lvlJc w:val="start"/>
-      <w:pPr>
-        <w:tabs>
-          <w:tab w:val="num" w:pos="18pt"/>
-        </w:tabs>
-        <w:ind w:start="18pt" w:hanging="18pt"/>
+      <w:lvlJc w:val="left"/>
+      <w:pPr>
+        <w:tabs>
+          <w:tab w:val="num" w:pos="360"/>
+        </w:tabs>
+        <w:ind w:left="360" w:hanging="360"/>
       </w:pPr>
       <w:rPr>
         <w:rFonts w:ascii="Times New Roman" w:hAnsi="Times New Roman" w:cs="Times New Roman" w:hint="default"/>
@@ -3537,9 +3488,9 @@
       <w:numFmt w:val="decimal"/>
       <w:pStyle w:val="figurecaption"/>
       <w:lvlText w:val="Fig. %1."/>
-      <w:lvlJc w:val="start"/>
-      <w:pPr>
-        <w:ind w:start="18pt" w:hanging="18pt"/>
+      <w:lvlJc w:val="left"/>
+      <w:pPr>
+        <w:ind w:left="360" w:hanging="360"/>
       </w:pPr>
       <w:rPr>
         <w:rFonts w:ascii="Times New Roman" w:hAnsi="Times New Roman" w:cs="Times New Roman" w:hint="default"/>
@@ -3556,12 +3507,12 @@
       <w:start w:val="1"/>
       <w:numFmt w:val="lowerLetter"/>
       <w:lvlText w:val="%2."/>
-      <w:lvlJc w:val="start"/>
-      <w:pPr>
-        <w:tabs>
-          <w:tab w:val="num" w:pos="72pt"/>
-        </w:tabs>
-        <w:ind w:start="72pt" w:hanging="18pt"/>
+      <w:lvlJc w:val="left"/>
+      <w:pPr>
+        <w:tabs>
+          <w:tab w:val="num" w:pos="1440"/>
+        </w:tabs>
+        <w:ind w:left="1440" w:hanging="360"/>
       </w:pPr>
       <w:rPr>
         <w:rFonts w:cs="Times New Roman"/>
@@ -3571,12 +3522,12 @@
       <w:start w:val="1"/>
       <w:numFmt w:val="lowerRoman"/>
       <w:lvlText w:val="%3."/>
-      <w:lvlJc w:val="end"/>
-      <w:pPr>
-        <w:tabs>
-          <w:tab w:val="num" w:pos="108pt"/>
-        </w:tabs>
-        <w:ind w:start="108pt" w:hanging="9pt"/>
+      <w:lvlJc w:val="right"/>
+      <w:pPr>
+        <w:tabs>
+          <w:tab w:val="num" w:pos="2160"/>
+        </w:tabs>
+        <w:ind w:left="2160" w:hanging="180"/>
       </w:pPr>
       <w:rPr>
         <w:rFonts w:cs="Times New Roman"/>
@@ -3586,12 +3537,12 @@
       <w:start w:val="1"/>
       <w:numFmt w:val="decimal"/>
       <w:lvlText w:val="%4."/>
-      <w:lvlJc w:val="start"/>
-      <w:pPr>
-        <w:tabs>
-          <w:tab w:val="num" w:pos="144pt"/>
-        </w:tabs>
-        <w:ind w:start="144pt" w:hanging="18pt"/>
+      <w:lvlJc w:val="left"/>
+      <w:pPr>
+        <w:tabs>
+          <w:tab w:val="num" w:pos="2880"/>
+        </w:tabs>
+        <w:ind w:left="2880" w:hanging="360"/>
       </w:pPr>
       <w:rPr>
         <w:rFonts w:cs="Times New Roman"/>
@@ -3601,12 +3552,12 @@
       <w:start w:val="1"/>
       <w:numFmt w:val="lowerLetter"/>
       <w:lvlText w:val="%5."/>
-      <w:lvlJc w:val="start"/>
-      <w:pPr>
-        <w:tabs>
-          <w:tab w:val="num" w:pos="180pt"/>
-        </w:tabs>
-        <w:ind w:start="180pt" w:hanging="18pt"/>
+      <w:lvlJc w:val="left"/>
+      <w:pPr>
+        <w:tabs>
+          <w:tab w:val="num" w:pos="3600"/>
+        </w:tabs>
+        <w:ind w:left="3600" w:hanging="360"/>
       </w:pPr>
       <w:rPr>
         <w:rFonts w:cs="Times New Roman"/>
@@ -3616,12 +3567,12 @@
       <w:start w:val="1"/>
       <w:numFmt w:val="lowerRoman"/>
       <w:lvlText w:val="%6."/>
-      <w:lvlJc w:val="end"/>
-      <w:pPr>
-        <w:tabs>
-          <w:tab w:val="num" w:pos="216pt"/>
-        </w:tabs>
-        <w:ind w:start="216pt" w:hanging="9pt"/>
+      <w:lvlJc w:val="right"/>
+      <w:pPr>
+        <w:tabs>
+          <w:tab w:val="num" w:pos="4320"/>
+        </w:tabs>
+        <w:ind w:left="4320" w:hanging="180"/>
       </w:pPr>
       <w:rPr>
         <w:rFonts w:cs="Times New Roman"/>
@@ -3631,12 +3582,12 @@
       <w:start w:val="1"/>
       <w:numFmt w:val="decimal"/>
       <w:lvlText w:val="%7."/>
-      <w:lvlJc w:val="start"/>
-      <w:pPr>
-        <w:tabs>
-          <w:tab w:val="num" w:pos="252pt"/>
-        </w:tabs>
-        <w:ind w:start="252pt" w:hanging="18pt"/>
+      <w:lvlJc w:val="left"/>
+      <w:pPr>
+        <w:tabs>
+          <w:tab w:val="num" w:pos="5040"/>
+        </w:tabs>
+        <w:ind w:left="5040" w:hanging="360"/>
       </w:pPr>
       <w:rPr>
         <w:rFonts w:cs="Times New Roman"/>
@@ -3646,12 +3597,12 @@
       <w:start w:val="1"/>
       <w:numFmt w:val="lowerLetter"/>
       <w:lvlText w:val="%8."/>
-      <w:lvlJc w:val="start"/>
-      <w:pPr>
-        <w:tabs>
-          <w:tab w:val="num" w:pos="288pt"/>
-        </w:tabs>
-        <w:ind w:start="288pt" w:hanging="18pt"/>
+      <w:lvlJc w:val="left"/>
+      <w:pPr>
+        <w:tabs>
+          <w:tab w:val="num" w:pos="5760"/>
+        </w:tabs>
+        <w:ind w:left="5760" w:hanging="360"/>
       </w:pPr>
       <w:rPr>
         <w:rFonts w:cs="Times New Roman"/>
@@ -3661,12 +3612,12 @@
       <w:start w:val="1"/>
       <w:numFmt w:val="lowerRoman"/>
       <w:lvlText w:val="%9."/>
-      <w:lvlJc w:val="end"/>
-      <w:pPr>
-        <w:tabs>
-          <w:tab w:val="num" w:pos="324pt"/>
-        </w:tabs>
-        <w:ind w:start="324pt" w:hanging="9pt"/>
+      <w:lvlJc w:val="right"/>
+      <w:pPr>
+        <w:tabs>
+          <w:tab w:val="num" w:pos="6480"/>
+        </w:tabs>
+        <w:ind w:left="6480" w:hanging="180"/>
       </w:pPr>
       <w:rPr>
         <w:rFonts w:cs="Times New Roman"/>
@@ -3682,10 +3633,10 @@
       <w:numFmt w:val="upperRoman"/>
       <w:pStyle w:val="tablehead"/>
       <w:lvlText w:val="TABLE %1. "/>
-      <w:lvlJc w:val="start"/>
-      <w:pPr>
-        <w:tabs>
-          <w:tab w:val="num" w:pos="54pt"/>
+      <w:lvlJc w:val="left"/>
+      <w:pPr>
+        <w:tabs>
+          <w:tab w:val="num" w:pos="1080"/>
         </w:tabs>
       </w:pPr>
       <w:rPr>
@@ -3778,7 +3729,7 @@
 </file>
 
 <file path=word/styles.xml><?xml version="1.0" encoding="utf-8"?>
-<w:styles xmlns:mc="http://schemas.openxmlformats.org/markup-compatibility/2006" xmlns:r="http://purl.oclc.org/ooxml/officeDocument/relationships" xmlns:w="http://purl.oclc.org/ooxml/wordprocessingml/main" xmlns:w14="http://schemas.microsoft.com/office/word/2010/wordml" xmlns:w15="http://schemas.microsoft.com/office/word/2012/wordml" mc:Ignorable="w14 w15">
+<w:styles xmlns:mc="http://schemas.openxmlformats.org/markup-compatibility/2006" xmlns:r="http://schemas.openxmlformats.org/officeDocument/2006/relationships" xmlns:w="http://schemas.openxmlformats.org/wordprocessingml/2006/main" xmlns:w14="http://schemas.microsoft.com/office/word/2010/wordml" xmlns:w15="http://schemas.microsoft.com/office/word/2012/wordml" mc:Ignorable="w14 w15">
   <w:docDefaults>
     <w:rPrDefault>
       <w:rPr>
@@ -4091,10 +4042,10 @@
         <w:numId w:val="4"/>
       </w:numPr>
       <w:tabs>
-        <w:tab w:val="start" w:pos="10.80pt"/>
+        <w:tab w:val="left" w:pos="216"/>
       </w:tabs>
-      <w:spacing w:before="8pt" w:after="4pt"/>
-      <w:ind w:firstLine="0pt"/>
+      <w:spacing w:before="160" w:after="80"/>
+      <w:ind w:firstLine="0"/>
       <w:outlineLvl w:val="0"/>
     </w:pPr>
     <w:rPr>
@@ -4116,11 +4067,11 @@
         <w:numId w:val="4"/>
       </w:numPr>
       <w:tabs>
-        <w:tab w:val="clear" w:pos="18pt"/>
-        <w:tab w:val="num" w:pos="14.40pt"/>
+        <w:tab w:val="clear" w:pos="360"/>
+        <w:tab w:val="num" w:pos="288"/>
       </w:tabs>
-      <w:spacing w:before="6pt" w:after="3pt"/>
-      <w:jc w:val="start"/>
+      <w:spacing w:before="120" w:after="60"/>
+      <w:jc w:val="left"/>
       <w:outlineLvl w:val="1"/>
     </w:pPr>
     <w:rPr>
@@ -4140,8 +4091,8 @@
         <w:ilvl w:val="2"/>
         <w:numId w:val="4"/>
       </w:numPr>
-      <w:spacing w:line="12pt" w:lineRule="exact"/>
-      <w:ind w:firstLine="14.40pt"/>
+      <w:spacing w:line="240" w:lineRule="exact"/>
+      <w:ind w:firstLine="288"/>
       <w:jc w:val="both"/>
       <w:outlineLvl w:val="2"/>
     </w:pPr>
@@ -4163,11 +4114,11 @@
         <w:numId w:val="4"/>
       </w:numPr>
       <w:tabs>
-        <w:tab w:val="clear" w:pos="31.50pt"/>
-        <w:tab w:val="start" w:pos="36pt"/>
+        <w:tab w:val="clear" w:pos="630"/>
+        <w:tab w:val="left" w:pos="720"/>
       </w:tabs>
-      <w:spacing w:before="2pt" w:after="2pt"/>
-      <w:ind w:firstLine="25.20pt"/>
+      <w:spacing w:before="40" w:after="40"/>
+      <w:ind w:firstLine="504"/>
       <w:jc w:val="both"/>
       <w:outlineLvl w:val="3"/>
     </w:pPr>
@@ -4184,9 +4135,9 @@
     <w:qFormat/>
     <w:pPr>
       <w:tabs>
-        <w:tab w:val="start" w:pos="18pt"/>
+        <w:tab w:val="left" w:pos="360"/>
       </w:tabs>
-      <w:spacing w:before="8pt" w:after="4pt"/>
+      <w:spacing w:before="160" w:after="80"/>
       <w:outlineLvl w:val="4"/>
     </w:pPr>
     <w:rPr>
@@ -4206,12 +4157,12 @@
     <w:semiHidden/>
     <w:unhideWhenUsed/>
     <w:tblPr>
-      <w:tblInd w:w="0pt" w:type="dxa"/>
+      <w:tblInd w:w="0" w:type="dxa"/>
       <w:tblCellMar>
-        <w:top w:w="0pt" w:type="dxa"/>
-        <w:start w:w="5.40pt" w:type="dxa"/>
-        <w:bottom w:w="0pt" w:type="dxa"/>
-        <w:end w:w="5.40pt" w:type="dxa"/>
+        <w:top w:w="0" w:type="dxa"/>
+        <w:left w:w="108" w:type="dxa"/>
+        <w:bottom w:w="0" w:type="dxa"/>
+        <w:right w:w="108" w:type="dxa"/>
       </w:tblCellMar>
     </w:tblPr>
   </w:style>
@@ -4225,8 +4176,8 @@
     <w:name w:val="Abstract"/>
     <w:rsid w:val="00972203"/>
     <w:pPr>
-      <w:spacing w:after="10pt"/>
-      <w:ind w:firstLine="13.60pt"/>
+      <w:spacing w:after="200"/>
+      <w:ind w:firstLine="272"/>
       <w:jc w:val="both"/>
     </w:pPr>
     <w:rPr>
@@ -4245,7 +4196,7 @@
   <w:style w:type="paragraph" w:customStyle="1" w:styleId="Author">
     <w:name w:val="Author"/>
     <w:pPr>
-      <w:spacing w:before="18pt" w:after="2pt"/>
+      <w:spacing w:before="360" w:after="40"/>
       <w:jc w:val="center"/>
     </w:pPr>
     <w:rPr>
@@ -4261,10 +4212,10 @@
     <w:rsid w:val="00E7596C"/>
     <w:pPr>
       <w:tabs>
-        <w:tab w:val="start" w:pos="14.40pt"/>
+        <w:tab w:val="left" w:pos="288"/>
       </w:tabs>
-      <w:spacing w:after="6pt" w:line="11.40pt" w:lineRule="auto"/>
-      <w:ind w:firstLine="14.40pt"/>
+      <w:spacing w:after="120" w:line="228" w:lineRule="auto"/>
+      <w:ind w:firstLine="288"/>
       <w:jc w:val="both"/>
     </w:pPr>
     <w:rPr>
@@ -4290,9 +4241,9 @@
         <w:numId w:val="1"/>
       </w:numPr>
       <w:tabs>
-        <w:tab w:val="clear" w:pos="32.40pt"/>
+        <w:tab w:val="clear" w:pos="648"/>
       </w:tabs>
-      <w:ind w:start="28.80pt" w:hanging="14.40pt"/>
+      <w:ind w:left="576" w:hanging="288"/>
     </w:pPr>
   </w:style>
   <w:style w:type="paragraph" w:customStyle="1" w:styleId="equation">
@@ -4301,10 +4252,10 @@
     <w:rsid w:val="008A2C7D"/>
     <w:pPr>
       <w:tabs>
-        <w:tab w:val="center" w:pos="126pt"/>
-        <w:tab w:val="end" w:pos="252pt"/>
+        <w:tab w:val="center" w:pos="2520"/>
+        <w:tab w:val="right" w:pos="5040"/>
       </w:tabs>
-      <w:spacing w:before="12pt" w:after="12pt" w:line="10.80pt" w:lineRule="auto"/>
+      <w:spacing w:before="240" w:after="240" w:line="216" w:lineRule="auto"/>
     </w:pPr>
     <w:rPr>
       <w:rFonts w:ascii="Symbol" w:hAnsi="Symbol" w:cs="Symbol"/>
@@ -4318,10 +4269,10 @@
         <w:numId w:val="2"/>
       </w:numPr>
       <w:tabs>
-        <w:tab w:val="start" w:pos="26.65pt"/>
+        <w:tab w:val="left" w:pos="533"/>
       </w:tabs>
-      <w:spacing w:before="4pt" w:after="10pt"/>
-      <w:ind w:start="0pt" w:firstLine="0pt"/>
+      <w:spacing w:before="80" w:after="200"/>
+      <w:ind w:left="0" w:firstLine="0"/>
       <w:jc w:val="both"/>
     </w:pPr>
     <w:rPr>
@@ -4333,11 +4284,11 @@
   <w:style w:type="paragraph" w:customStyle="1" w:styleId="footnote">
     <w:name w:val="footnote"/>
     <w:pPr>
-      <w:framePr w:hSpace="9.35pt" w:vSpace="9.35pt" w:wrap="notBeside" w:vAnchor="text" w:hAnchor="page" w:x="306.05pt" w:y="28.85pt"/>
+      <w:framePr w:hSpace="187" w:vSpace="187" w:wrap="notBeside" w:vAnchor="text" w:hAnchor="page" w:x="6121" w:y="577"/>
       <w:numPr>
         <w:numId w:val="3"/>
       </w:numPr>
-      <w:spacing w:after="2pt"/>
+      <w:spacing w:after="40"/>
     </w:pPr>
     <w:rPr>
       <w:sz w:val="16"/>
@@ -4347,7 +4298,7 @@
   <w:style w:type="paragraph" w:customStyle="1" w:styleId="papersubtitle">
     <w:name w:val="paper subtitle"/>
     <w:pPr>
-      <w:spacing w:after="6pt"/>
+      <w:spacing w:after="120"/>
       <w:jc w:val="center"/>
     </w:pPr>
     <w:rPr>
@@ -4360,7 +4311,7 @@
   <w:style w:type="paragraph" w:customStyle="1" w:styleId="papertitle">
     <w:name w:val="paper title"/>
     <w:pPr>
-      <w:spacing w:after="6pt"/>
+      <w:spacing w:after="120"/>
       <w:jc w:val="center"/>
     </w:pPr>
     <w:rPr>
@@ -4376,7 +4327,7 @@
       <w:numPr>
         <w:numId w:val="8"/>
       </w:numPr>
-      <w:spacing w:after="2.50pt" w:line="9pt" w:lineRule="exact"/>
+      <w:spacing w:after="50" w:line="180" w:lineRule="exact"/>
       <w:jc w:val="both"/>
     </w:pPr>
     <w:rPr>
@@ -4389,11 +4340,11 @@
   <w:style w:type="paragraph" w:customStyle="1" w:styleId="sponsors">
     <w:name w:val="sponsors"/>
     <w:pPr>
-      <w:framePr w:wrap="auto" w:hAnchor="text" w:x="30.75pt" w:y="111.95pt"/>
+      <w:framePr w:wrap="auto" w:hAnchor="text" w:x="615" w:y="2239"/>
       <w:pBdr>
         <w:top w:val="single" w:sz="4" w:space="2" w:color="auto"/>
       </w:pBdr>
-      <w:ind w:firstLine="14.40pt"/>
+      <w:ind w:firstLine="288"/>
     </w:pPr>
     <w:rPr>
       <w:sz w:val="16"/>
@@ -4438,9 +4389,9 @@
       <w:numPr>
         <w:numId w:val="24"/>
       </w:numPr>
-      <w:spacing w:before="3pt" w:after="1.50pt"/>
-      <w:ind w:start="2.90pt" w:hanging="1.45pt"/>
-      <w:jc w:val="end"/>
+      <w:spacing w:before="60" w:after="30"/>
+      <w:ind w:left="58" w:hanging="29"/>
+      <w:jc w:val="right"/>
     </w:pPr>
     <w:rPr>
       <w:sz w:val="12"/>
@@ -4453,7 +4404,7 @@
       <w:numPr>
         <w:numId w:val="9"/>
       </w:numPr>
-      <w:spacing w:before="12pt" w:after="6pt" w:line="10.80pt" w:lineRule="auto"/>
+      <w:spacing w:before="240" w:after="120" w:line="216" w:lineRule="auto"/>
       <w:jc w:val="center"/>
     </w:pPr>
     <w:rPr>
@@ -4469,8 +4420,8 @@
     <w:qFormat/>
     <w:rsid w:val="00F9441B"/>
     <w:pPr>
-      <w:spacing w:after="6pt"/>
-      <w:ind w:firstLine="13.70pt"/>
+      <w:spacing w:after="120"/>
+      <w:ind w:firstLine="274"/>
     </w:pPr>
     <w:rPr>
       <w:i/>
@@ -4483,8 +4434,8 @@
     <w:rsid w:val="001A3B3D"/>
     <w:pPr>
       <w:tabs>
-        <w:tab w:val="center" w:pos="234pt"/>
-        <w:tab w:val="end" w:pos="468pt"/>
+        <w:tab w:val="center" w:pos="4680"/>
+        <w:tab w:val="right" w:pos="9360"/>
       </w:tabs>
     </w:pPr>
   </w:style>
@@ -4501,8 +4452,8 @@
     <w:rsid w:val="001A3B3D"/>
     <w:pPr>
       <w:tabs>
-        <w:tab w:val="center" w:pos="234pt"/>
-        <w:tab w:val="end" w:pos="468pt"/>
+        <w:tab w:val="center" w:pos="4680"/>
+        <w:tab w:val="right" w:pos="9360"/>
       </w:tabs>
     </w:pPr>
   </w:style>
@@ -4591,7 +4542,7 @@
 </file>
 
 <file path=word/theme/theme1.xml><?xml version="1.0" encoding="utf-8"?>
-<a:theme xmlns:a="http://purl.oclc.org/ooxml/drawingml/main" name="Office Theme">
+<a:theme xmlns:a="http://schemas.openxmlformats.org/drawingml/2006/main" name="Office Theme">
   <a:themeElements>
     <a:clrScheme name="Office">
       <a:dk1>
@@ -4710,25 +4661,25 @@
         </a:solidFill>
         <a:gradFill rotWithShape="1">
           <a:gsLst>
-            <a:gs pos="0%">
+            <a:gs pos="0">
               <a:schemeClr val="phClr">
-                <a:lumMod val="110%"/>
-                <a:satMod val="105%"/>
-                <a:tint val="67%"/>
+                <a:lumMod val="110000"/>
+                <a:satMod val="105000"/>
+                <a:tint val="67000"/>
               </a:schemeClr>
             </a:gs>
-            <a:gs pos="50%">
+            <a:gs pos="50000">
               <a:schemeClr val="phClr">
-                <a:lumMod val="105%"/>
-                <a:satMod val="103%"/>
-                <a:tint val="73%"/>
+                <a:lumMod val="105000"/>
+                <a:satMod val="103000"/>
+                <a:tint val="73000"/>
               </a:schemeClr>
             </a:gs>
-            <a:gs pos="100%">
+            <a:gs pos="100000">
               <a:schemeClr val="phClr">
-                <a:lumMod val="105%"/>
-                <a:satMod val="109%"/>
-                <a:tint val="81%"/>
+                <a:lumMod val="105000"/>
+                <a:satMod val="109000"/>
+                <a:tint val="81000"/>
               </a:schemeClr>
             </a:gs>
           </a:gsLst>
@@ -4736,25 +4687,25 @@
         </a:gradFill>
         <a:gradFill rotWithShape="1">
           <a:gsLst>
-            <a:gs pos="0%">
+            <a:gs pos="0">
               <a:schemeClr val="phClr">
-                <a:satMod val="103%"/>
-                <a:lumMod val="102%"/>
-                <a:tint val="94%"/>
+                <a:satMod val="103000"/>
+                <a:lumMod val="102000"/>
+                <a:tint val="94000"/>
               </a:schemeClr>
             </a:gs>
-            <a:gs pos="50%">
+            <a:gs pos="50000">
               <a:schemeClr val="phClr">
-                <a:satMod val="110%"/>
-                <a:lumMod val="100%"/>
-                <a:shade val="100%"/>
+                <a:satMod val="110000"/>
+                <a:lumMod val="100000"/>
+                <a:shade val="100000"/>
               </a:schemeClr>
             </a:gs>
-            <a:gs pos="100%">
+            <a:gs pos="100000">
               <a:schemeClr val="phClr">
-                <a:lumMod val="99%"/>
-                <a:satMod val="120%"/>
-                <a:shade val="78%"/>
+                <a:lumMod val="99000"/>
+                <a:satMod val="120000"/>
+                <a:shade val="78000"/>
               </a:schemeClr>
             </a:gs>
           </a:gsLst>
@@ -4767,21 +4718,21 @@
             <a:schemeClr val="phClr"/>
           </a:solidFill>
           <a:prstDash val="solid"/>
-          <a:miter lim="800%"/>
+          <a:miter lim="800000"/>
         </a:ln>
         <a:ln w="12700" cap="flat" cmpd="sng" algn="ctr">
           <a:solidFill>
             <a:schemeClr val="phClr"/>
           </a:solidFill>
           <a:prstDash val="solid"/>
-          <a:miter lim="800%"/>
+          <a:miter lim="800000"/>
         </a:ln>
         <a:ln w="19050" cap="flat" cmpd="sng" algn="ctr">
           <a:solidFill>
             <a:schemeClr val="phClr"/>
           </a:solidFill>
           <a:prstDash val="solid"/>
-          <a:miter lim="800%"/>
+          <a:miter lim="800000"/>
         </a:ln>
       </a:lnStyleLst>
       <a:effectStyleLst>
@@ -4795,7 +4746,7 @@
           <a:effectLst>
             <a:outerShdw blurRad="57150" dist="19050" dir="5400000" algn="ctr" rotWithShape="0">
               <a:srgbClr val="000000">
-                <a:alpha val="63%"/>
+                <a:alpha val="63000"/>
               </a:srgbClr>
             </a:outerShdw>
           </a:effectLst>
@@ -4807,32 +4758,32 @@
         </a:solidFill>
         <a:solidFill>
           <a:schemeClr val="phClr">
-            <a:tint val="95%"/>
-            <a:satMod val="170%"/>
+            <a:tint val="95000"/>
+            <a:satMod val="170000"/>
           </a:schemeClr>
         </a:solidFill>
         <a:gradFill rotWithShape="1">
           <a:gsLst>
-            <a:gs pos="0%">
+            <a:gs pos="0">
               <a:schemeClr val="phClr">
-                <a:tint val="93%"/>
-                <a:satMod val="150%"/>
-                <a:shade val="98%"/>
-                <a:lumMod val="102%"/>
+                <a:tint val="93000"/>
+                <a:satMod val="150000"/>
+                <a:shade val="98000"/>
+                <a:lumMod val="102000"/>
               </a:schemeClr>
             </a:gs>
-            <a:gs pos="50%">
+            <a:gs pos="50000">
               <a:schemeClr val="phClr">
-                <a:tint val="98%"/>
-                <a:satMod val="130%"/>
-                <a:shade val="90%"/>
-                <a:lumMod val="103%"/>
+                <a:tint val="98000"/>
+                <a:satMod val="130000"/>
+                <a:shade val="90000"/>
+                <a:lumMod val="103000"/>
               </a:schemeClr>
             </a:gs>
-            <a:gs pos="100%">
+            <a:gs pos="100000">
               <a:schemeClr val="phClr">
-                <a:shade val="63%"/>
-                <a:satMod val="120%"/>
+                <a:shade val="63000"/>
+                <a:satMod val="120000"/>
               </a:schemeClr>
             </a:gs>
           </a:gsLst>
@@ -4856,7 +4807,7 @@
 </file>
 
 <file path=customXml/itemProps1.xml><?xml version="1.0" encoding="utf-8"?>
-<ds:datastoreItem xmlns:ds="http://purl.oclc.org/ooxml/officeDocument/customXml" ds:itemID="{302C465E-C9CB-4C12-8F90-5D93625136C5}">
+<ds:datastoreItem xmlns:ds="http://schemas.openxmlformats.org/officeDocument/2006/customXml" ds:itemID="{AECC8742-A453-4B8E-8431-69F986B80467}">
   <ds:schemaRefs>
     <ds:schemaRef ds:uri="http://schemas.openxmlformats.org/officeDocument/2006/bibliography"/>
   </ds:schemaRefs>

</xml_diff>